<commit_message>
started chapters 3.2 + 3.3
</commit_message>
<xml_diff>
--- a/report.docx
+++ b/report.docx
@@ -377,7 +377,7 @@
           <w:r>
             <w:fldChar w:fldCharType="separate"/>
           </w:r>
-          <w:hyperlink w:anchor="_Toc28162253" w:history="1">
+          <w:hyperlink w:anchor="_Toc28196696" w:history="1">
             <w:r>
               <w:rPr>
                 <w:rStyle w:val="-"/>
@@ -404,7 +404,7 @@
                 <w:noProof/>
                 <w:webHidden/>
               </w:rPr>
-              <w:instrText xml:space="preserve"> PAGEREF _Toc28162253 \h </w:instrText>
+              <w:instrText xml:space="preserve"> PAGEREF _Toc28196696 \h </w:instrText>
             </w:r>
             <w:r>
               <w:rPr>
@@ -448,7 +448,7 @@
               <w:szCs w:val="22"/>
             </w:rPr>
           </w:pPr>
-          <w:hyperlink w:anchor="_Toc28162254" w:history="1">
+          <w:hyperlink w:anchor="_Toc28196697" w:history="1">
             <w:r>
               <w:rPr>
                 <w:rStyle w:val="-"/>
@@ -498,7 +498,7 @@
                 <w:noProof/>
                 <w:webHidden/>
               </w:rPr>
-              <w:instrText xml:space="preserve"> PAGEREF _Toc28162254 \h </w:instrText>
+              <w:instrText xml:space="preserve"> PAGEREF _Toc28196697 \h </w:instrText>
             </w:r>
             <w:r>
               <w:rPr>
@@ -542,7 +542,7 @@
               <w:szCs w:val="22"/>
             </w:rPr>
           </w:pPr>
-          <w:hyperlink w:anchor="_Toc28162255" w:history="1">
+          <w:hyperlink w:anchor="_Toc28196698" w:history="1">
             <w:r>
               <w:rPr>
                 <w:rStyle w:val="-"/>
@@ -569,7 +569,7 @@
                 <w:noProof/>
                 <w:webHidden/>
               </w:rPr>
-              <w:instrText xml:space="preserve"> PAGEREF _Toc28162255 \h </w:instrText>
+              <w:instrText xml:space="preserve"> PAGEREF _Toc28196698 \h </w:instrText>
             </w:r>
             <w:r>
               <w:rPr>
@@ -613,7 +613,7 @@
               <w:szCs w:val="22"/>
             </w:rPr>
           </w:pPr>
-          <w:hyperlink w:anchor="_Toc28162256" w:history="1">
+          <w:hyperlink w:anchor="_Toc28196699" w:history="1">
             <w:r>
               <w:rPr>
                 <w:rStyle w:val="-"/>
@@ -640,7 +640,7 @@
                 <w:noProof/>
                 <w:webHidden/>
               </w:rPr>
-              <w:instrText xml:space="preserve"> PAGEREF _Toc28162256 \h </w:instrText>
+              <w:instrText xml:space="preserve"> PAGEREF _Toc28196699 \h </w:instrText>
             </w:r>
             <w:r>
               <w:rPr>
@@ -684,7 +684,7 @@
               <w:szCs w:val="22"/>
             </w:rPr>
           </w:pPr>
-          <w:hyperlink w:anchor="_Toc28162257" w:history="1">
+          <w:hyperlink w:anchor="_Toc28196700" w:history="1">
             <w:r>
               <w:rPr>
                 <w:rStyle w:val="-"/>
@@ -711,7 +711,7 @@
                 <w:noProof/>
                 <w:webHidden/>
               </w:rPr>
-              <w:instrText xml:space="preserve"> PAGEREF _Toc28162257 \h </w:instrText>
+              <w:instrText xml:space="preserve"> PAGEREF _Toc28196700 \h </w:instrText>
             </w:r>
             <w:r>
               <w:rPr>
@@ -755,7 +755,7 @@
               <w:szCs w:val="22"/>
             </w:rPr>
           </w:pPr>
-          <w:hyperlink w:anchor="_Toc28162258" w:history="1">
+          <w:hyperlink w:anchor="_Toc28196701" w:history="1">
             <w:r>
               <w:rPr>
                 <w:rStyle w:val="-"/>
@@ -782,7 +782,7 @@
                 <w:noProof/>
                 <w:webHidden/>
               </w:rPr>
-              <w:instrText xml:space="preserve"> PAGEREF _Toc28162258 \h </w:instrText>
+              <w:instrText xml:space="preserve"> PAGEREF _Toc28196701 \h </w:instrText>
             </w:r>
             <w:r>
               <w:rPr>
@@ -826,7 +826,7 @@
               <w:szCs w:val="22"/>
             </w:rPr>
           </w:pPr>
-          <w:hyperlink w:anchor="_Toc28162259" w:history="1">
+          <w:hyperlink w:anchor="_Toc28196702" w:history="1">
             <w:r>
               <w:rPr>
                 <w:rStyle w:val="-"/>
@@ -853,7 +853,7 @@
                 <w:noProof/>
                 <w:webHidden/>
               </w:rPr>
-              <w:instrText xml:space="preserve"> PAGEREF _Toc28162259 \h </w:instrText>
+              <w:instrText xml:space="preserve"> PAGEREF _Toc28196702 \h </w:instrText>
             </w:r>
             <w:r>
               <w:rPr>
@@ -897,7 +897,7 @@
               <w:szCs w:val="22"/>
             </w:rPr>
           </w:pPr>
-          <w:hyperlink w:anchor="_Toc28162260" w:history="1">
+          <w:hyperlink w:anchor="_Toc28196703" w:history="1">
             <w:r>
               <w:rPr>
                 <w:rStyle w:val="-"/>
@@ -924,7 +924,7 @@
                 <w:noProof/>
                 <w:webHidden/>
               </w:rPr>
-              <w:instrText xml:space="preserve"> PAGEREF _Toc28162260 \h </w:instrText>
+              <w:instrText xml:space="preserve"> PAGEREF _Toc28196703 \h </w:instrText>
             </w:r>
             <w:r>
               <w:rPr>
@@ -944,7 +944,7 @@
                 <w:noProof/>
                 <w:webHidden/>
               </w:rPr>
-              <w:t>14</w:t>
+              <w:t>13</w:t>
             </w:r>
             <w:r>
               <w:rPr>
@@ -968,7 +968,7 @@
               <w:szCs w:val="22"/>
             </w:rPr>
           </w:pPr>
-          <w:hyperlink w:anchor="_Toc28162261" w:history="1">
+          <w:hyperlink w:anchor="_Toc28196704" w:history="1">
             <w:r>
               <w:rPr>
                 <w:rStyle w:val="-"/>
@@ -1018,7 +1018,7 @@
                 <w:noProof/>
                 <w:webHidden/>
               </w:rPr>
-              <w:instrText xml:space="preserve"> PAGEREF _Toc28162261 \h </w:instrText>
+              <w:instrText xml:space="preserve"> PAGEREF _Toc28196704 \h </w:instrText>
             </w:r>
             <w:r>
               <w:rPr>
@@ -1038,7 +1038,7 @@
                 <w:noProof/>
                 <w:webHidden/>
               </w:rPr>
-              <w:t>16</w:t>
+              <w:t>14</w:t>
             </w:r>
             <w:r>
               <w:rPr>
@@ -1062,7 +1062,7 @@
               <w:szCs w:val="22"/>
             </w:rPr>
           </w:pPr>
-          <w:hyperlink w:anchor="_Toc28162262" w:history="1">
+          <w:hyperlink w:anchor="_Toc28196705" w:history="1">
             <w:r>
               <w:rPr>
                 <w:rStyle w:val="-"/>
@@ -1089,7 +1089,7 @@
                 <w:noProof/>
                 <w:webHidden/>
               </w:rPr>
-              <w:instrText xml:space="preserve"> PAGEREF _Toc28162262 \h </w:instrText>
+              <w:instrText xml:space="preserve"> PAGEREF _Toc28196705 \h </w:instrText>
             </w:r>
             <w:r>
               <w:rPr>
@@ -1109,7 +1109,7 @@
                 <w:noProof/>
                 <w:webHidden/>
               </w:rPr>
-              <w:t>16</w:t>
+              <w:t>14</w:t>
             </w:r>
             <w:r>
               <w:rPr>
@@ -1133,7 +1133,7 @@
               <w:szCs w:val="22"/>
             </w:rPr>
           </w:pPr>
-          <w:hyperlink w:anchor="_Toc28162263" w:history="1">
+          <w:hyperlink w:anchor="_Toc28196706" w:history="1">
             <w:r>
               <w:rPr>
                 <w:rStyle w:val="-"/>
@@ -1160,7 +1160,78 @@
                 <w:noProof/>
                 <w:webHidden/>
               </w:rPr>
-              <w:instrText xml:space="preserve"> PAGEREF _Toc28162263 \h </w:instrText>
+              <w:instrText xml:space="preserve"> PAGEREF _Toc28196706 \h </w:instrText>
+            </w:r>
+            <w:r>
+              <w:rPr>
+                <w:noProof/>
+                <w:webHidden/>
+              </w:rPr>
+            </w:r>
+            <w:r>
+              <w:rPr>
+                <w:noProof/>
+                <w:webHidden/>
+              </w:rPr>
+              <w:fldChar w:fldCharType="separate"/>
+            </w:r>
+            <w:r>
+              <w:rPr>
+                <w:noProof/>
+                <w:webHidden/>
+              </w:rPr>
+              <w:t>15</w:t>
+            </w:r>
+            <w:r>
+              <w:rPr>
+                <w:noProof/>
+                <w:webHidden/>
+              </w:rPr>
+              <w:fldChar w:fldCharType="end"/>
+            </w:r>
+          </w:hyperlink>
+        </w:p>
+        <w:p>
+          <w:pPr>
+            <w:pStyle w:val="20"/>
+            <w:tabs>
+              <w:tab w:val="right" w:leader="dot" w:pos="8296"/>
+            </w:tabs>
+            <w:rPr>
+              <w:rFonts w:asciiTheme="minorHAnsi" w:eastAsiaTheme="minorEastAsia" w:hAnsiTheme="minorHAnsi" w:cstheme="minorBidi"/>
+              <w:noProof/>
+              <w:sz w:val="22"/>
+              <w:szCs w:val="22"/>
+            </w:rPr>
+          </w:pPr>
+          <w:hyperlink w:anchor="_Toc28196707" w:history="1">
+            <w:r>
+              <w:rPr>
+                <w:rStyle w:val="-"/>
+                <w:noProof/>
+              </w:rPr>
+              <w:t>3.3  Συνάρτηση Επίδειξης - Demo 2</w:t>
+            </w:r>
+            <w:r>
+              <w:rPr>
+                <w:noProof/>
+                <w:webHidden/>
+              </w:rPr>
+              <w:tab/>
+            </w:r>
+            <w:r>
+              <w:rPr>
+                <w:noProof/>
+                <w:webHidden/>
+              </w:rPr>
+              <w:fldChar w:fldCharType="begin"/>
+            </w:r>
+            <w:r>
+              <w:rPr>
+                <w:noProof/>
+                <w:webHidden/>
+              </w:rPr>
+              <w:instrText xml:space="preserve"> PAGEREF _Toc28196707 \h </w:instrText>
             </w:r>
             <w:r>
               <w:rPr>
@@ -1192,77 +1263,6 @@
           </w:hyperlink>
         </w:p>
         <w:p>
-          <w:pPr>
-            <w:pStyle w:val="20"/>
-            <w:tabs>
-              <w:tab w:val="right" w:leader="dot" w:pos="8296"/>
-            </w:tabs>
-            <w:rPr>
-              <w:rFonts w:asciiTheme="minorHAnsi" w:eastAsiaTheme="minorEastAsia" w:hAnsiTheme="minorHAnsi" w:cstheme="minorBidi"/>
-              <w:noProof/>
-              <w:sz w:val="22"/>
-              <w:szCs w:val="22"/>
-            </w:rPr>
-          </w:pPr>
-          <w:hyperlink w:anchor="_Toc28162264" w:history="1">
-            <w:r>
-              <w:rPr>
-                <w:rStyle w:val="-"/>
-                <w:noProof/>
-              </w:rPr>
-              <w:t>3.3  Συνάρτηση Επίδειξης - Demo 2</w:t>
-            </w:r>
-            <w:r>
-              <w:rPr>
-                <w:noProof/>
-                <w:webHidden/>
-              </w:rPr>
-              <w:tab/>
-            </w:r>
-            <w:r>
-              <w:rPr>
-                <w:noProof/>
-                <w:webHidden/>
-              </w:rPr>
-              <w:fldChar w:fldCharType="begin"/>
-            </w:r>
-            <w:r>
-              <w:rPr>
-                <w:noProof/>
-                <w:webHidden/>
-              </w:rPr>
-              <w:instrText xml:space="preserve"> PAGEREF _Toc28162264 \h </w:instrText>
-            </w:r>
-            <w:r>
-              <w:rPr>
-                <w:noProof/>
-                <w:webHidden/>
-              </w:rPr>
-            </w:r>
-            <w:r>
-              <w:rPr>
-                <w:noProof/>
-                <w:webHidden/>
-              </w:rPr>
-              <w:fldChar w:fldCharType="separate"/>
-            </w:r>
-            <w:r>
-              <w:rPr>
-                <w:noProof/>
-                <w:webHidden/>
-              </w:rPr>
-              <w:t>18</w:t>
-            </w:r>
-            <w:r>
-              <w:rPr>
-                <w:noProof/>
-                <w:webHidden/>
-              </w:rPr>
-              <w:fldChar w:fldCharType="end"/>
-            </w:r>
-          </w:hyperlink>
-        </w:p>
-        <w:p>
           <w:r>
             <w:rPr>
               <w:b/>
@@ -1464,16 +1464,9 @@
     </w:p>
     <w:p>
       <w:pPr>
-        <w:rPr>
-          <w:lang w:val="en-US"/>
-        </w:rPr>
-      </w:pPr>
-    </w:p>
-    <w:p>
-      <w:pPr>
         <w:pStyle w:val="1"/>
       </w:pPr>
-      <w:bookmarkStart w:id="0" w:name="_Toc28162253"/>
+      <w:bookmarkStart w:id="0" w:name="_Toc28196696"/>
       <w:r>
         <w:lastRenderedPageBreak/>
         <w:t>1.   Εισαγωγή</w:t>
@@ -2202,7 +2195,7 @@
       <w:pPr>
         <w:pStyle w:val="1"/>
       </w:pPr>
-      <w:bookmarkStart w:id="1" w:name="_Toc28162254"/>
+      <w:bookmarkStart w:id="1" w:name="_Toc28196697"/>
       <w:r>
         <w:lastRenderedPageBreak/>
         <w:t xml:space="preserve">2. </w:t>
@@ -2298,7 +2291,7 @@
           <w:lang w:val="el-GR"/>
         </w:rPr>
       </w:pPr>
-      <w:bookmarkStart w:id="2" w:name="_Toc28162255"/>
+      <w:bookmarkStart w:id="2" w:name="_Toc28196698"/>
       <w:r>
         <w:rPr>
           <w:lang w:val="el-GR"/>
@@ -6454,7 +6447,7 @@
           <w:lang w:val="el-GR"/>
         </w:rPr>
       </w:pPr>
-      <w:bookmarkStart w:id="3" w:name="_Toc28162256"/>
+      <w:bookmarkStart w:id="3" w:name="_Toc28196699"/>
       <w:r>
         <w:rPr>
           <w:lang w:val="el-GR"/>
@@ -9587,7 +9580,7 @@
           <w:lang w:val="el-GR"/>
         </w:rPr>
       </w:pPr>
-      <w:bookmarkStart w:id="4" w:name="_Toc28162257"/>
+      <w:bookmarkStart w:id="4" w:name="_Toc28196700"/>
       <w:r>
         <w:rPr>
           <w:lang w:val="el-GR"/>
@@ -10495,7 +10488,7 @@
       <w:pPr>
         <w:pStyle w:val="2"/>
       </w:pPr>
-      <w:bookmarkStart w:id="5" w:name="_Toc28162258"/>
+      <w:bookmarkStart w:id="5" w:name="_Toc28196701"/>
       <w:r>
         <w:t xml:space="preserve">2.4 </w:t>
       </w:r>
@@ -12409,7 +12402,7 @@
           <w:lang w:val="el-GR"/>
         </w:rPr>
       </w:pPr>
-      <w:bookmarkStart w:id="6" w:name="_Toc28162259"/>
+      <w:bookmarkStart w:id="6" w:name="_Toc28196702"/>
       <w:r>
         <w:rPr>
           <w:lang w:val="el-GR"/>
@@ -14814,7 +14807,7 @@
           <w:lang w:val="el-GR"/>
         </w:rPr>
       </w:pPr>
-      <w:bookmarkStart w:id="7" w:name="_Toc28162260"/>
+      <w:bookmarkStart w:id="7" w:name="_Toc28196703"/>
       <w:r>
         <w:rPr>
           <w:lang w:val="el-GR"/>
@@ -15639,7 +15632,7 @@
       <w:pPr>
         <w:pStyle w:val="1"/>
       </w:pPr>
-      <w:bookmarkStart w:id="8" w:name="_Toc28162261"/>
+      <w:bookmarkStart w:id="8" w:name="_Toc28196704"/>
       <w:r>
         <w:t xml:space="preserve">3. </w:t>
       </w:r>
@@ -15721,7 +15714,7 @@
           <w:lang w:val="el-GR"/>
         </w:rPr>
       </w:pPr>
-      <w:bookmarkStart w:id="9" w:name="_Toc28162262"/>
+      <w:bookmarkStart w:id="9" w:name="_Toc28196705"/>
       <w:r>
         <w:rPr>
           <w:lang w:val="el-GR"/>
@@ -17246,130 +17239,6 @@
     </w:p>
     <w:p>
       <w:pPr>
-        <w:pStyle w:val="2"/>
-        <w:rPr>
-          <w:lang w:val="el-GR"/>
-        </w:rPr>
-      </w:pPr>
-      <w:bookmarkStart w:id="10" w:name="_Toc28162263"/>
-      <w:r>
-        <w:rPr>
-          <w:lang w:val="el-GR"/>
-        </w:rPr>
-        <w:t>3</w:t>
-      </w:r>
-      <w:r>
-        <w:rPr>
-          <w:lang w:val="el-GR"/>
-        </w:rPr>
-        <w:t>.</w:t>
-      </w:r>
-      <w:r>
-        <w:rPr>
-          <w:lang w:val="el-GR"/>
-        </w:rPr>
-        <w:t>2</w:t>
-      </w:r>
-      <w:r>
-        <w:rPr>
-          <w:lang w:val="el-GR"/>
-        </w:rPr>
-        <w:t xml:space="preserve"> </w:t>
-      </w:r>
-      <w:r>
-        <w:rPr>
-          <w:lang w:val="el-GR"/>
-        </w:rPr>
-        <w:t xml:space="preserve"> </w:t>
-      </w:r>
-      <w:r>
-        <w:rPr>
-          <w:lang w:val="el-GR"/>
-        </w:rPr>
-        <w:t>Καταγραφή Αποτελεσμάτων</w:t>
-      </w:r>
-      <w:bookmarkEnd w:id="10"/>
-    </w:p>
-    <w:p/>
-    <w:p/>
-    <w:p/>
-    <w:p>
-      <w:bookmarkStart w:id="11" w:name="_GoBack"/>
-      <w:bookmarkEnd w:id="11"/>
-    </w:p>
-    <w:p/>
-    <w:p/>
-    <w:p/>
-    <w:p/>
-    <w:p>
-      <w:pPr>
-        <w:pStyle w:val="2"/>
-        <w:rPr>
-          <w:lang w:val="el-GR"/>
-        </w:rPr>
-      </w:pPr>
-      <w:bookmarkStart w:id="12" w:name="_Toc28162264"/>
-      <w:r>
-        <w:rPr>
-          <w:lang w:val="el-GR"/>
-        </w:rPr>
-        <w:t>3</w:t>
-      </w:r>
-      <w:r>
-        <w:rPr>
-          <w:lang w:val="el-GR"/>
-        </w:rPr>
-        <w:t>.</w:t>
-      </w:r>
-      <w:r>
-        <w:rPr>
-          <w:lang w:val="el-GR"/>
-        </w:rPr>
-        <w:t>3</w:t>
-      </w:r>
-      <w:r>
-        <w:rPr>
-          <w:lang w:val="el-GR"/>
-        </w:rPr>
-        <w:t xml:space="preserve"> </w:t>
-      </w:r>
-      <w:r>
-        <w:rPr>
-          <w:lang w:val="el-GR"/>
-        </w:rPr>
-        <w:t xml:space="preserve"> </w:t>
-      </w:r>
-      <w:r>
-        <w:rPr>
-          <w:lang w:val="el-GR"/>
-        </w:rPr>
-        <w:t xml:space="preserve">Συνάρτηση Επίδειξης - </w:t>
-      </w:r>
-      <w:r>
-        <w:t>Demo</w:t>
-      </w:r>
-      <w:r>
-        <w:rPr>
-          <w:lang w:val="el-GR"/>
-        </w:rPr>
-        <w:t xml:space="preserve"> </w:t>
-      </w:r>
-      <w:r>
-        <w:rPr>
-          <w:lang w:val="el-GR"/>
-        </w:rPr>
-        <w:t>2</w:t>
-      </w:r>
-      <w:bookmarkEnd w:id="12"/>
-      <w:r>
-        <w:rPr>
-          <w:lang w:val="el-GR"/>
-        </w:rPr>
-        <w:t xml:space="preserve"> </w:t>
-      </w:r>
-    </w:p>
-    <w:p>
-      <w:pPr>
         <w:autoSpaceDE w:val="0"/>
         <w:autoSpaceDN w:val="0"/>
         <w:adjustRightInd w:val="0"/>
@@ -17383,6 +17252,1417 @@
     </w:p>
     <w:p>
       <w:pPr>
+        <w:pStyle w:val="2"/>
+        <w:rPr>
+          <w:lang w:val="el-GR"/>
+        </w:rPr>
+      </w:pPr>
+      <w:bookmarkStart w:id="10" w:name="_Toc28196706"/>
+      <w:r>
+        <w:rPr>
+          <w:lang w:val="el-GR"/>
+        </w:rPr>
+        <w:t>3</w:t>
+      </w:r>
+      <w:r>
+        <w:rPr>
+          <w:lang w:val="el-GR"/>
+        </w:rPr>
+        <w:t>.</w:t>
+      </w:r>
+      <w:r>
+        <w:rPr>
+          <w:lang w:val="el-GR"/>
+        </w:rPr>
+        <w:t>2</w:t>
+      </w:r>
+      <w:r>
+        <w:rPr>
+          <w:lang w:val="el-GR"/>
+        </w:rPr>
+        <w:t xml:space="preserve"> </w:t>
+      </w:r>
+      <w:r>
+        <w:rPr>
+          <w:lang w:val="el-GR"/>
+        </w:rPr>
+        <w:t xml:space="preserve"> </w:t>
+      </w:r>
+      <w:r>
+        <w:rPr>
+          <w:lang w:val="el-GR"/>
+        </w:rPr>
+        <w:t>Καταγραφή Αποτελεσμάτων</w:t>
+      </w:r>
+      <w:bookmarkEnd w:id="10"/>
+    </w:p>
+    <w:p>
+      <w:pPr>
+        <w:rPr>
+          <w:sz w:val="28"/>
+          <w:szCs w:val="28"/>
+        </w:rPr>
+      </w:pPr>
+    </w:p>
+    <w:p>
+      <w:pPr>
+        <w:jc w:val="both"/>
+        <w:rPr>
+          <w:sz w:val="28"/>
+          <w:szCs w:val="28"/>
+        </w:rPr>
+      </w:pPr>
+      <w:r>
+        <w:rPr>
+          <w:sz w:val="28"/>
+          <w:szCs w:val="28"/>
+        </w:rPr>
+        <w:t xml:space="preserve">Στη συνέχεια, χρησιμοποιείται η παραπάνω συνάρτηση για την κωδικοποίηση των δοσμένων εικόνων που παρουσιάστηκαν στο </w:t>
+      </w:r>
+      <w:r>
+        <w:rPr>
+          <w:sz w:val="28"/>
+          <w:szCs w:val="28"/>
+          <w:lang w:val="en-US"/>
+        </w:rPr>
+        <w:t>Demo</w:t>
+      </w:r>
+      <w:r>
+        <w:rPr>
+          <w:sz w:val="28"/>
+          <w:szCs w:val="28"/>
+        </w:rPr>
+        <w:t xml:space="preserve">1 </w:t>
+      </w:r>
+      <w:r>
+        <w:rPr>
+          <w:sz w:val="28"/>
+          <w:szCs w:val="28"/>
+        </w:rPr>
+        <w:t>και την εξαγωγή χρήσιμων συμπερασμάτων για τη λειτουργικότητα του κωδικοποιητή. Συγκεκριμένα, η καταγραφή των αποτελεσμάτων διακρίνεται σε δύο τμήματα.</w:t>
+      </w:r>
+    </w:p>
+    <w:p>
+      <w:pPr>
+        <w:jc w:val="both"/>
+        <w:rPr>
+          <w:sz w:val="28"/>
+          <w:szCs w:val="28"/>
+        </w:rPr>
+      </w:pPr>
+    </w:p>
+    <w:p>
+      <w:pPr>
+        <w:jc w:val="both"/>
+        <w:rPr>
+          <w:sz w:val="28"/>
+          <w:szCs w:val="28"/>
+        </w:rPr>
+      </w:pPr>
+      <w:r>
+        <w:rPr>
+          <w:sz w:val="28"/>
+          <w:szCs w:val="28"/>
+        </w:rPr>
+        <w:lastRenderedPageBreak/>
+        <w:t xml:space="preserve">Το πρώτο τμήμα περιλαμβάνει την κωδικοποίηση των δύο εικόνων που χρησιμοποιήθηκαν προηγουμένως για διαφορετικές τιμές της παραμέτρου </w:t>
+      </w:r>
+      <w:proofErr w:type="spellStart"/>
+      <w:r>
+        <w:rPr>
+          <w:sz w:val="28"/>
+          <w:szCs w:val="28"/>
+          <w:lang w:val="en-US"/>
+        </w:rPr>
+        <w:t>qScale</w:t>
+      </w:r>
+      <w:proofErr w:type="spellEnd"/>
+      <w:r>
+        <w:rPr>
+          <w:sz w:val="28"/>
+          <w:szCs w:val="28"/>
+        </w:rPr>
+        <w:t xml:space="preserve"> </w:t>
+      </w:r>
+      <w:r>
+        <w:rPr>
+          <w:sz w:val="28"/>
+          <w:szCs w:val="28"/>
+        </w:rPr>
+        <w:t xml:space="preserve">κατά τον </w:t>
+      </w:r>
+      <w:proofErr w:type="spellStart"/>
+      <w:r>
+        <w:rPr>
+          <w:sz w:val="28"/>
+          <w:szCs w:val="28"/>
+        </w:rPr>
+        <w:t>κβαντισμό</w:t>
+      </w:r>
+      <w:proofErr w:type="spellEnd"/>
+      <w:r>
+        <w:rPr>
+          <w:sz w:val="28"/>
+          <w:szCs w:val="28"/>
+        </w:rPr>
+        <w:t xml:space="preserve">. Η </w:t>
+      </w:r>
+      <w:proofErr w:type="spellStart"/>
+      <w:r>
+        <w:rPr>
+          <w:sz w:val="28"/>
+          <w:szCs w:val="28"/>
+        </w:rPr>
+        <w:t>υποδειγματοληψία</w:t>
+      </w:r>
+      <w:proofErr w:type="spellEnd"/>
+      <w:r>
+        <w:rPr>
+          <w:sz w:val="28"/>
+          <w:szCs w:val="28"/>
+        </w:rPr>
+        <w:t xml:space="preserve"> χρώματος για κάθε εικόνα γίνεται με τις ίδιες παραμέτρους που χρησιμοποιήθηκαν στο </w:t>
+      </w:r>
+      <w:r>
+        <w:rPr>
+          <w:sz w:val="28"/>
+          <w:szCs w:val="28"/>
+          <w:lang w:val="en-US"/>
+        </w:rPr>
+        <w:t>Demo</w:t>
+      </w:r>
+      <w:r>
+        <w:rPr>
+          <w:sz w:val="28"/>
+          <w:szCs w:val="28"/>
+        </w:rPr>
+        <w:t>1.</w:t>
+      </w:r>
+      <w:r>
+        <w:rPr>
+          <w:sz w:val="28"/>
+          <w:szCs w:val="28"/>
+        </w:rPr>
+        <w:t xml:space="preserve"> Οι τιμές </w:t>
+      </w:r>
+      <w:proofErr w:type="spellStart"/>
+      <w:r>
+        <w:rPr>
+          <w:sz w:val="28"/>
+          <w:szCs w:val="28"/>
+          <w:lang w:val="en-US"/>
+        </w:rPr>
+        <w:t>qScale</w:t>
+      </w:r>
+      <w:proofErr w:type="spellEnd"/>
+      <w:r>
+        <w:rPr>
+          <w:sz w:val="28"/>
+          <w:szCs w:val="28"/>
+        </w:rPr>
+        <w:t xml:space="preserve"> </w:t>
+      </w:r>
+      <w:r>
+        <w:rPr>
+          <w:sz w:val="28"/>
+          <w:szCs w:val="28"/>
+        </w:rPr>
+        <w:t>που εξετάζονται είναι:</w:t>
+      </w:r>
+    </w:p>
+    <w:p>
+      <w:pPr>
+        <w:jc w:val="both"/>
+        <w:rPr>
+          <w:sz w:val="28"/>
+          <w:szCs w:val="28"/>
+        </w:rPr>
+      </w:pPr>
+    </w:p>
+    <w:p>
+      <w:pPr>
+        <w:rPr>
+          <w:sz w:val="28"/>
+          <w:szCs w:val="28"/>
+          <w:lang w:val="en-US"/>
+        </w:rPr>
+      </w:pPr>
+      <m:oMathPara>
+        <m:oMath>
+          <m:r>
+            <w:rPr>
+              <w:rFonts w:ascii="Cambria Math" w:hAnsi="Cambria Math"/>
+              <w:sz w:val="28"/>
+              <w:szCs w:val="28"/>
+            </w:rPr>
+            <m:t xml:space="preserve">qScale = </m:t>
+          </m:r>
+          <m:d>
+            <m:dPr>
+              <m:begChr m:val="["/>
+              <m:endChr m:val="]"/>
+              <m:ctrlPr>
+                <w:rPr>
+                  <w:rFonts w:ascii="Cambria Math" w:hAnsi="Cambria Math"/>
+                  <w:i/>
+                  <w:sz w:val="28"/>
+                  <w:szCs w:val="28"/>
+                </w:rPr>
+              </m:ctrlPr>
+            </m:dPr>
+            <m:e>
+              <m:m>
+                <m:mPr>
+                  <m:mcs>
+                    <m:mc>
+                      <m:mcPr>
+                        <m:count m:val="3"/>
+                        <m:mcJc m:val="center"/>
+                      </m:mcPr>
+                    </m:mc>
+                  </m:mcs>
+                  <m:ctrlPr>
+                    <w:rPr>
+                      <w:rFonts w:ascii="Cambria Math" w:hAnsi="Cambria Math"/>
+                      <w:i/>
+                      <w:sz w:val="28"/>
+                      <w:szCs w:val="28"/>
+                    </w:rPr>
+                  </m:ctrlPr>
+                </m:mPr>
+                <m:mr>
+                  <m:e>
+                    <m:m>
+                      <m:mPr>
+                        <m:mcs>
+                          <m:mc>
+                            <m:mcPr>
+                              <m:count m:val="2"/>
+                              <m:mcJc m:val="center"/>
+                            </m:mcPr>
+                          </m:mc>
+                        </m:mcs>
+                        <m:ctrlPr>
+                          <w:rPr>
+                            <w:rFonts w:ascii="Cambria Math" w:hAnsi="Cambria Math"/>
+                            <w:i/>
+                            <w:sz w:val="28"/>
+                            <w:szCs w:val="28"/>
+                          </w:rPr>
+                        </m:ctrlPr>
+                      </m:mPr>
+                      <m:mr>
+                        <m:e>
+                          <m:r>
+                            <w:rPr>
+                              <w:rFonts w:ascii="Cambria Math" w:hAnsi="Cambria Math"/>
+                              <w:sz w:val="28"/>
+                              <w:szCs w:val="28"/>
+                            </w:rPr>
+                            <m:t>0.1</m:t>
+                          </m:r>
+                        </m:e>
+                        <m:e>
+                          <m:r>
+                            <w:rPr>
+                              <w:rFonts w:ascii="Cambria Math" w:hAnsi="Cambria Math"/>
+                              <w:sz w:val="28"/>
+                              <w:szCs w:val="28"/>
+                            </w:rPr>
+                            <m:t>0.3</m:t>
+                          </m:r>
+                        </m:e>
+                      </m:mr>
+                    </m:m>
+                  </m:e>
+                  <m:e>
+                    <m:m>
+                      <m:mPr>
+                        <m:mcs>
+                          <m:mc>
+                            <m:mcPr>
+                              <m:count m:val="2"/>
+                              <m:mcJc m:val="center"/>
+                            </m:mcPr>
+                          </m:mc>
+                        </m:mcs>
+                        <m:ctrlPr>
+                          <w:rPr>
+                            <w:rFonts w:ascii="Cambria Math" w:hAnsi="Cambria Math"/>
+                            <w:i/>
+                            <w:sz w:val="28"/>
+                            <w:szCs w:val="28"/>
+                          </w:rPr>
+                        </m:ctrlPr>
+                      </m:mPr>
+                      <m:mr>
+                        <m:e>
+                          <m:r>
+                            <w:rPr>
+                              <w:rFonts w:ascii="Cambria Math" w:hAnsi="Cambria Math"/>
+                              <w:sz w:val="28"/>
+                              <w:szCs w:val="28"/>
+                            </w:rPr>
+                            <m:t>0.6</m:t>
+                          </m:r>
+                        </m:e>
+                        <m:e>
+                          <m:r>
+                            <w:rPr>
+                              <w:rFonts w:ascii="Cambria Math" w:hAnsi="Cambria Math"/>
+                              <w:sz w:val="28"/>
+                              <w:szCs w:val="28"/>
+                            </w:rPr>
+                            <m:t>1</m:t>
+                          </m:r>
+                        </m:e>
+                      </m:mr>
+                    </m:m>
+                  </m:e>
+                  <m:e>
+                    <m:m>
+                      <m:mPr>
+                        <m:mcs>
+                          <m:mc>
+                            <m:mcPr>
+                              <m:count m:val="3"/>
+                              <m:mcJc m:val="center"/>
+                            </m:mcPr>
+                          </m:mc>
+                        </m:mcs>
+                        <m:ctrlPr>
+                          <w:rPr>
+                            <w:rFonts w:ascii="Cambria Math" w:hAnsi="Cambria Math"/>
+                            <w:i/>
+                            <w:sz w:val="28"/>
+                            <w:szCs w:val="28"/>
+                          </w:rPr>
+                        </m:ctrlPr>
+                      </m:mPr>
+                      <m:mr>
+                        <m:e>
+                          <m:r>
+                            <w:rPr>
+                              <w:rFonts w:ascii="Cambria Math" w:hAnsi="Cambria Math"/>
+                              <w:sz w:val="28"/>
+                              <w:szCs w:val="28"/>
+                            </w:rPr>
+                            <m:t>2</m:t>
+                          </m:r>
+                        </m:e>
+                        <m:e>
+                          <m:r>
+                            <w:rPr>
+                              <w:rFonts w:ascii="Cambria Math" w:hAnsi="Cambria Math"/>
+                              <w:sz w:val="28"/>
+                              <w:szCs w:val="28"/>
+                            </w:rPr>
+                            <m:t>5</m:t>
+                          </m:r>
+                        </m:e>
+                        <m:e>
+                          <m:r>
+                            <w:rPr>
+                              <w:rFonts w:ascii="Cambria Math" w:hAnsi="Cambria Math"/>
+                              <w:sz w:val="28"/>
+                              <w:szCs w:val="28"/>
+                            </w:rPr>
+                            <m:t>10</m:t>
+                          </m:r>
+                        </m:e>
+                      </m:mr>
+                    </m:m>
+                  </m:e>
+                </m:mr>
+              </m:m>
+            </m:e>
+          </m:d>
+        </m:oMath>
+      </m:oMathPara>
+    </w:p>
+    <w:p>
+      <w:pPr>
+        <w:jc w:val="both"/>
+        <w:rPr>
+          <w:lang w:val="en-US"/>
+        </w:rPr>
+      </w:pPr>
+    </w:p>
+    <w:p>
+      <w:pPr>
+        <w:jc w:val="both"/>
+        <w:rPr>
+          <w:sz w:val="28"/>
+          <w:szCs w:val="28"/>
+        </w:rPr>
+      </w:pPr>
+      <w:r>
+        <w:rPr>
+          <w:sz w:val="28"/>
+          <w:szCs w:val="28"/>
+        </w:rPr>
+        <w:t>Επίσης εξάγονται οι τιμές του Μέσου Τετραγωνικού Σφάλματος (</w:t>
+      </w:r>
+      <w:r>
+        <w:rPr>
+          <w:sz w:val="28"/>
+          <w:szCs w:val="28"/>
+          <w:lang w:val="en-US"/>
+        </w:rPr>
+        <w:t>Mean</w:t>
+      </w:r>
+      <w:r>
+        <w:rPr>
+          <w:sz w:val="28"/>
+          <w:szCs w:val="28"/>
+        </w:rPr>
+        <w:t xml:space="preserve"> </w:t>
+      </w:r>
+      <w:r>
+        <w:rPr>
+          <w:sz w:val="28"/>
+          <w:szCs w:val="28"/>
+          <w:lang w:val="en-US"/>
+        </w:rPr>
+        <w:t>Square</w:t>
+      </w:r>
+      <w:r>
+        <w:rPr>
+          <w:sz w:val="28"/>
+          <w:szCs w:val="28"/>
+        </w:rPr>
+        <w:t xml:space="preserve"> </w:t>
+      </w:r>
+      <w:r>
+        <w:rPr>
+          <w:sz w:val="28"/>
+          <w:szCs w:val="28"/>
+          <w:lang w:val="en-US"/>
+        </w:rPr>
+        <w:t>Error</w:t>
+      </w:r>
+      <w:r>
+        <w:rPr>
+          <w:sz w:val="28"/>
+          <w:szCs w:val="28"/>
+        </w:rPr>
+        <w:t xml:space="preserve"> - </w:t>
+      </w:r>
+      <w:r>
+        <w:rPr>
+          <w:sz w:val="28"/>
+          <w:szCs w:val="28"/>
+          <w:lang w:val="en-US"/>
+        </w:rPr>
+        <w:t>MSE</w:t>
+      </w:r>
+      <w:r>
+        <w:rPr>
+          <w:sz w:val="28"/>
+          <w:szCs w:val="28"/>
+        </w:rPr>
+        <w:t xml:space="preserve">), το πλήθος των </w:t>
+      </w:r>
+      <w:r>
+        <w:rPr>
+          <w:sz w:val="28"/>
+          <w:szCs w:val="28"/>
+          <w:lang w:val="en-US"/>
+        </w:rPr>
+        <w:t>bits</w:t>
+      </w:r>
+      <w:r>
+        <w:rPr>
+          <w:sz w:val="28"/>
+          <w:szCs w:val="28"/>
+        </w:rPr>
+        <w:t xml:space="preserve"> </w:t>
+      </w:r>
+      <w:r>
+        <w:rPr>
+          <w:sz w:val="28"/>
+          <w:szCs w:val="28"/>
+        </w:rPr>
+        <w:t xml:space="preserve">του </w:t>
+      </w:r>
+      <w:r>
+        <w:rPr>
+          <w:sz w:val="28"/>
+          <w:szCs w:val="28"/>
+          <w:lang w:val="en-US"/>
+        </w:rPr>
+        <w:t>bit</w:t>
+      </w:r>
+      <w:r>
+        <w:rPr>
+          <w:sz w:val="28"/>
+          <w:szCs w:val="28"/>
+        </w:rPr>
+        <w:t>-</w:t>
+      </w:r>
+      <w:r>
+        <w:rPr>
+          <w:sz w:val="28"/>
+          <w:szCs w:val="28"/>
+          <w:lang w:val="en-US"/>
+        </w:rPr>
+        <w:t>Stream</w:t>
+      </w:r>
+      <w:r>
+        <w:rPr>
+          <w:sz w:val="28"/>
+          <w:szCs w:val="28"/>
+        </w:rPr>
+        <w:t xml:space="preserve"> </w:t>
+      </w:r>
+      <w:r>
+        <w:rPr>
+          <w:sz w:val="28"/>
+          <w:szCs w:val="28"/>
+        </w:rPr>
+        <w:t>κάθε εικόνας και ο λόγος συμπίεσης σε κάθε περίπτωση.</w:t>
+      </w:r>
+    </w:p>
+    <w:p>
+      <w:pPr>
+        <w:jc w:val="both"/>
+        <w:rPr>
+          <w:sz w:val="28"/>
+          <w:szCs w:val="28"/>
+        </w:rPr>
+      </w:pPr>
+    </w:p>
+    <w:p>
+      <w:pPr>
+        <w:rPr>
+          <w:sz w:val="28"/>
+          <w:szCs w:val="28"/>
+        </w:rPr>
+      </w:pPr>
+      <w:r>
+        <w:rPr>
+          <w:sz w:val="28"/>
+          <w:szCs w:val="28"/>
+        </w:rPr>
+        <w:t>Τα</w:t>
+      </w:r>
+      <w:r>
+        <w:rPr>
+          <w:sz w:val="28"/>
+          <w:szCs w:val="28"/>
+        </w:rPr>
+        <w:t xml:space="preserve"> παραπάνω</w:t>
+      </w:r>
+      <w:r>
+        <w:rPr>
+          <w:sz w:val="28"/>
+          <w:szCs w:val="28"/>
+        </w:rPr>
+        <w:t xml:space="preserve"> αποτελέσματα φαίνονται στη συνέχεια:</w:t>
+      </w:r>
+    </w:p>
+    <w:p>
+      <w:pPr>
+        <w:rPr>
+          <w:sz w:val="28"/>
+          <w:szCs w:val="28"/>
+        </w:rPr>
+      </w:pPr>
+    </w:p>
+    <w:p>
+      <w:pPr>
+        <w:rPr>
+          <w:sz w:val="28"/>
+          <w:szCs w:val="28"/>
+        </w:rPr>
+      </w:pPr>
+    </w:p>
+    <w:p>
+      <w:pPr>
+        <w:jc w:val="both"/>
+        <w:rPr>
+          <w:sz w:val="28"/>
+          <w:szCs w:val="28"/>
+        </w:rPr>
+      </w:pPr>
+      <w:r>
+        <w:rPr>
+          <w:sz w:val="28"/>
+          <w:szCs w:val="28"/>
+        </w:rPr>
+        <w:t xml:space="preserve">Παρατηρείται, λοιπόν, ότι καθώς αυξάνεται η τιμή της παραμέτρου </w:t>
+      </w:r>
+      <w:proofErr w:type="spellStart"/>
+      <w:r>
+        <w:rPr>
+          <w:sz w:val="28"/>
+          <w:szCs w:val="28"/>
+          <w:lang w:val="en-US"/>
+        </w:rPr>
+        <w:t>qScale</w:t>
+      </w:r>
+      <w:proofErr w:type="spellEnd"/>
+      <w:r>
+        <w:rPr>
+          <w:sz w:val="28"/>
+          <w:szCs w:val="28"/>
+        </w:rPr>
+        <w:t xml:space="preserve">, αυξάνονται και οι απώλειες-σφάλμα. Ωστόσο, το μέγεθος του </w:t>
+      </w:r>
+      <w:r>
+        <w:rPr>
+          <w:sz w:val="28"/>
+          <w:szCs w:val="28"/>
+          <w:lang w:val="en-US"/>
+        </w:rPr>
+        <w:t>bit</w:t>
+      </w:r>
+      <w:r>
+        <w:rPr>
+          <w:sz w:val="28"/>
+          <w:szCs w:val="28"/>
+        </w:rPr>
+        <w:t>-</w:t>
+      </w:r>
+      <w:r>
+        <w:rPr>
+          <w:sz w:val="28"/>
+          <w:szCs w:val="28"/>
+          <w:lang w:val="en-US"/>
+        </w:rPr>
+        <w:t>Stream</w:t>
+      </w:r>
+      <w:r>
+        <w:rPr>
+          <w:sz w:val="28"/>
+          <w:szCs w:val="28"/>
+        </w:rPr>
+        <w:t xml:space="preserve"> </w:t>
+      </w:r>
+      <w:r>
+        <w:rPr>
+          <w:sz w:val="28"/>
+          <w:szCs w:val="28"/>
+        </w:rPr>
+        <w:t xml:space="preserve">μειώνεται (δηλαδή ο αυξάνεται ο λόγος συμπίεσης). Μπορεί, επομένως, να εξαχθεί το συμπέρασμα ότι το τίμημα της υψηλής συμπίεσης είναι η μείωση της ποιότητας του προς συμπίεση αρχείου αλλά και το αντίστροφο. </w:t>
+      </w:r>
+      <w:r>
+        <w:rPr>
+          <w:sz w:val="28"/>
+          <w:szCs w:val="28"/>
+        </w:rPr>
+        <w:t>Μικρές</w:t>
+      </w:r>
+      <w:r>
+        <w:rPr>
+          <w:sz w:val="28"/>
+          <w:szCs w:val="28"/>
+        </w:rPr>
+        <w:t xml:space="preserve"> απώλειες, έχουν</w:t>
+      </w:r>
+      <w:r>
+        <w:rPr>
+          <w:sz w:val="28"/>
+          <w:szCs w:val="28"/>
+        </w:rPr>
+        <w:t xml:space="preserve"> </w:t>
+      </w:r>
+      <w:r>
+        <w:rPr>
+          <w:sz w:val="28"/>
+          <w:szCs w:val="28"/>
+        </w:rPr>
+        <w:t>υψηλότερο</w:t>
+      </w:r>
+      <w:r>
+        <w:rPr>
+          <w:sz w:val="28"/>
+          <w:szCs w:val="28"/>
+        </w:rPr>
+        <w:t xml:space="preserve"> κόστος σε </w:t>
+      </w:r>
+      <w:r>
+        <w:rPr>
+          <w:sz w:val="28"/>
+          <w:szCs w:val="28"/>
+          <w:lang w:val="en-US"/>
+        </w:rPr>
+        <w:t>bits</w:t>
+      </w:r>
+      <w:r>
+        <w:rPr>
+          <w:sz w:val="28"/>
+          <w:szCs w:val="28"/>
+        </w:rPr>
+        <w:t xml:space="preserve">, </w:t>
+      </w:r>
+      <w:r>
+        <w:rPr>
+          <w:sz w:val="28"/>
+          <w:szCs w:val="28"/>
+        </w:rPr>
+        <w:t>δηλαδή μικρότερο λόγο συμπίεσης.</w:t>
+      </w:r>
+      <w:r>
+        <w:rPr>
+          <w:sz w:val="28"/>
+          <w:szCs w:val="28"/>
+        </w:rPr>
+        <w:t xml:space="preserve"> </w:t>
+      </w:r>
+    </w:p>
+    <w:p>
+      <w:pPr>
+        <w:jc w:val="both"/>
+        <w:rPr>
+          <w:sz w:val="28"/>
+          <w:szCs w:val="28"/>
+        </w:rPr>
+      </w:pPr>
+    </w:p>
+    <w:p>
+      <w:pPr>
+        <w:jc w:val="both"/>
+        <w:rPr>
+          <w:sz w:val="28"/>
+          <w:szCs w:val="28"/>
+        </w:rPr>
+      </w:pPr>
+      <w:r>
+        <w:rPr>
+          <w:sz w:val="28"/>
+          <w:szCs w:val="28"/>
+        </w:rPr>
+        <w:t>Τα παραπάνω αποτελέσματα παρουσιάζονται με τη μορφή πίνακα στη συνέχεια:</w:t>
+      </w:r>
+    </w:p>
+    <w:p>
+      <w:pPr>
+        <w:jc w:val="both"/>
+        <w:rPr>
+          <w:sz w:val="28"/>
+          <w:szCs w:val="28"/>
+        </w:rPr>
+      </w:pPr>
+    </w:p>
+    <w:p>
+      <w:pPr>
+        <w:jc w:val="both"/>
+        <w:rPr>
+          <w:sz w:val="28"/>
+          <w:szCs w:val="28"/>
+        </w:rPr>
+      </w:pPr>
+    </w:p>
+    <w:p>
+      <w:pPr>
+        <w:rPr>
+          <w:sz w:val="28"/>
+          <w:szCs w:val="28"/>
+        </w:rPr>
+      </w:pPr>
+    </w:p>
+    <w:p>
+      <w:pPr>
+        <w:jc w:val="both"/>
+        <w:rPr>
+          <w:sz w:val="28"/>
+          <w:szCs w:val="28"/>
+        </w:rPr>
+      </w:pPr>
+      <w:r>
+        <w:rPr>
+          <w:sz w:val="28"/>
+          <w:szCs w:val="28"/>
+        </w:rPr>
+        <w:t xml:space="preserve">Το δεύτερο τμήμα περιλαμβάνει την κωδικοποίηση των δύο εικόνων </w:t>
+      </w:r>
+      <w:r>
+        <w:rPr>
+          <w:sz w:val="28"/>
+          <w:szCs w:val="28"/>
+        </w:rPr>
+        <w:t xml:space="preserve">με διαφορετικούς πίνακες </w:t>
+      </w:r>
+      <w:proofErr w:type="spellStart"/>
+      <w:r>
+        <w:rPr>
+          <w:sz w:val="28"/>
+          <w:szCs w:val="28"/>
+        </w:rPr>
+        <w:t>κβαντισμού</w:t>
+      </w:r>
+      <w:proofErr w:type="spellEnd"/>
+      <w:r>
+        <w:rPr>
+          <w:sz w:val="28"/>
+          <w:szCs w:val="28"/>
+        </w:rPr>
+        <w:t xml:space="preserve"> </w:t>
+      </w:r>
+      <w:proofErr w:type="spellStart"/>
+      <w:r>
+        <w:rPr>
+          <w:sz w:val="28"/>
+          <w:szCs w:val="28"/>
+          <w:lang w:val="en-US"/>
+        </w:rPr>
+        <w:t>qTable</w:t>
+      </w:r>
+      <w:proofErr w:type="spellEnd"/>
+      <w:r>
+        <w:rPr>
+          <w:sz w:val="28"/>
+          <w:szCs w:val="28"/>
+        </w:rPr>
+        <w:t xml:space="preserve">. </w:t>
+      </w:r>
+      <w:r>
+        <w:rPr>
+          <w:sz w:val="28"/>
+          <w:szCs w:val="28"/>
+        </w:rPr>
+        <w:t xml:space="preserve">Συγκεκριμένα, οι πίνακες </w:t>
+      </w:r>
+      <w:proofErr w:type="spellStart"/>
+      <w:r>
+        <w:rPr>
+          <w:sz w:val="28"/>
+          <w:szCs w:val="28"/>
+        </w:rPr>
+        <w:t>κβαντισμού</w:t>
+      </w:r>
+      <w:proofErr w:type="spellEnd"/>
+      <w:r>
+        <w:rPr>
+          <w:sz w:val="28"/>
+          <w:szCs w:val="28"/>
+        </w:rPr>
+        <w:t xml:space="preserve"> τροποποιούνται κατάλληλα ώστε να μηδενιστούν οι 20, 40, 50, 60 και 63 πλέον </w:t>
+      </w:r>
+      <w:proofErr w:type="spellStart"/>
+      <w:r>
+        <w:rPr>
+          <w:sz w:val="28"/>
+          <w:szCs w:val="28"/>
+        </w:rPr>
+        <w:t>υψίσυχνοι</w:t>
+      </w:r>
+      <w:proofErr w:type="spellEnd"/>
+      <w:r>
+        <w:rPr>
+          <w:sz w:val="28"/>
+          <w:szCs w:val="28"/>
+        </w:rPr>
+        <w:t xml:space="preserve"> όροι των </w:t>
+      </w:r>
+      <w:proofErr w:type="spellStart"/>
+      <w:r>
+        <w:rPr>
+          <w:sz w:val="28"/>
+          <w:szCs w:val="28"/>
+          <w:lang w:val="en-US"/>
+        </w:rPr>
+        <w:t>dctBlock</w:t>
+      </w:r>
+      <w:proofErr w:type="spellEnd"/>
+      <w:r>
+        <w:rPr>
+          <w:sz w:val="28"/>
+          <w:szCs w:val="28"/>
+        </w:rPr>
+        <w:t xml:space="preserve">. Η τιμή της παραμέτρου </w:t>
+      </w:r>
+      <w:proofErr w:type="spellStart"/>
+      <w:r>
+        <w:rPr>
+          <w:sz w:val="28"/>
+          <w:szCs w:val="28"/>
+          <w:lang w:val="en-US"/>
+        </w:rPr>
+        <w:t>qScale</w:t>
+      </w:r>
+      <w:proofErr w:type="spellEnd"/>
+      <w:r>
+        <w:rPr>
+          <w:sz w:val="28"/>
+          <w:szCs w:val="28"/>
+        </w:rPr>
+        <w:t xml:space="preserve"> </w:t>
+      </w:r>
+      <w:r>
+        <w:rPr>
+          <w:sz w:val="28"/>
+          <w:szCs w:val="28"/>
+        </w:rPr>
+        <w:t xml:space="preserve">λαμβάνεται ίση με 1, ενώ για την </w:t>
+      </w:r>
+      <w:proofErr w:type="spellStart"/>
+      <w:r>
+        <w:rPr>
+          <w:sz w:val="28"/>
+          <w:szCs w:val="28"/>
+        </w:rPr>
+        <w:t>υποδειγματοληψία</w:t>
+      </w:r>
+      <w:proofErr w:type="spellEnd"/>
+      <w:r>
+        <w:rPr>
+          <w:sz w:val="28"/>
+          <w:szCs w:val="28"/>
+        </w:rPr>
+        <w:t xml:space="preserve"> χρώματος χρησιμοποιούνται οι ίδιες παράμετροι όπως στο </w:t>
+      </w:r>
+      <w:r>
+        <w:rPr>
+          <w:sz w:val="28"/>
+          <w:szCs w:val="28"/>
+          <w:lang w:val="en-US"/>
+        </w:rPr>
+        <w:t>Demo</w:t>
+      </w:r>
+      <w:r>
+        <w:rPr>
+          <w:sz w:val="28"/>
+          <w:szCs w:val="28"/>
+        </w:rPr>
+        <w:t>1.</w:t>
+      </w:r>
+    </w:p>
+    <w:p>
+      <w:pPr>
+        <w:jc w:val="both"/>
+        <w:rPr>
+          <w:sz w:val="28"/>
+          <w:szCs w:val="28"/>
+        </w:rPr>
+      </w:pPr>
+    </w:p>
+    <w:p>
+      <w:pPr>
+        <w:jc w:val="both"/>
+        <w:rPr>
+          <w:sz w:val="28"/>
+          <w:szCs w:val="28"/>
+        </w:rPr>
+      </w:pPr>
+      <w:r>
+        <w:rPr>
+          <w:sz w:val="28"/>
+          <w:szCs w:val="28"/>
+        </w:rPr>
+        <w:t>Επίσης για λόγους μεγαλύτερης πληρότητας</w:t>
+      </w:r>
+      <w:r>
+        <w:rPr>
+          <w:sz w:val="28"/>
+          <w:szCs w:val="28"/>
+        </w:rPr>
+        <w:t xml:space="preserve"> εξάγονται</w:t>
+      </w:r>
+      <w:r>
+        <w:rPr>
+          <w:sz w:val="28"/>
+          <w:szCs w:val="28"/>
+        </w:rPr>
+        <w:t xml:space="preserve"> και πάλι</w:t>
+      </w:r>
+      <w:r>
+        <w:rPr>
+          <w:sz w:val="28"/>
+          <w:szCs w:val="28"/>
+        </w:rPr>
+        <w:t xml:space="preserve"> οι τιμές του Μέσου Τετραγωνικού Σφάλματος </w:t>
+      </w:r>
+      <w:r>
+        <w:rPr>
+          <w:sz w:val="28"/>
+          <w:szCs w:val="28"/>
+        </w:rPr>
+        <w:t>κάθε εικόνας</w:t>
+      </w:r>
+      <w:r>
+        <w:rPr>
+          <w:sz w:val="28"/>
+          <w:szCs w:val="28"/>
+        </w:rPr>
+        <w:t xml:space="preserve">, το πλήθος των </w:t>
+      </w:r>
+      <w:r>
+        <w:rPr>
+          <w:sz w:val="28"/>
+          <w:szCs w:val="28"/>
+          <w:lang w:val="en-US"/>
+        </w:rPr>
+        <w:t>bits</w:t>
+      </w:r>
+      <w:r>
+        <w:rPr>
+          <w:sz w:val="28"/>
+          <w:szCs w:val="28"/>
+        </w:rPr>
+        <w:t xml:space="preserve"> </w:t>
+      </w:r>
+      <w:r>
+        <w:rPr>
+          <w:sz w:val="28"/>
+          <w:szCs w:val="28"/>
+        </w:rPr>
+        <w:t xml:space="preserve">του </w:t>
+      </w:r>
+      <w:r>
+        <w:rPr>
+          <w:sz w:val="28"/>
+          <w:szCs w:val="28"/>
+          <w:lang w:val="en-US"/>
+        </w:rPr>
+        <w:t>bit</w:t>
+      </w:r>
+      <w:r>
+        <w:rPr>
+          <w:sz w:val="28"/>
+          <w:szCs w:val="28"/>
+        </w:rPr>
+        <w:t>-</w:t>
+      </w:r>
+      <w:r>
+        <w:rPr>
+          <w:sz w:val="28"/>
+          <w:szCs w:val="28"/>
+          <w:lang w:val="en-US"/>
+        </w:rPr>
+        <w:t>Stream</w:t>
+      </w:r>
+      <w:r>
+        <w:rPr>
+          <w:sz w:val="28"/>
+          <w:szCs w:val="28"/>
+        </w:rPr>
+        <w:t xml:space="preserve"> </w:t>
+      </w:r>
+      <w:r>
+        <w:rPr>
+          <w:sz w:val="28"/>
+          <w:szCs w:val="28"/>
+        </w:rPr>
+        <w:t>και ο λόγος συμπίεσης σε κάθε περίπτωση.</w:t>
+      </w:r>
+    </w:p>
+    <w:p>
+      <w:pPr>
+        <w:jc w:val="both"/>
+        <w:rPr>
+          <w:sz w:val="28"/>
+          <w:szCs w:val="28"/>
+        </w:rPr>
+      </w:pPr>
+    </w:p>
+    <w:p>
+      <w:pPr>
+        <w:rPr>
+          <w:sz w:val="28"/>
+          <w:szCs w:val="28"/>
+        </w:rPr>
+      </w:pPr>
+      <w:r>
+        <w:rPr>
+          <w:sz w:val="28"/>
+          <w:szCs w:val="28"/>
+        </w:rPr>
+        <w:t>Τα</w:t>
+      </w:r>
+      <w:r>
+        <w:rPr>
+          <w:sz w:val="28"/>
+          <w:szCs w:val="28"/>
+        </w:rPr>
+        <w:t xml:space="preserve"> παραπάνω</w:t>
+      </w:r>
+      <w:r>
+        <w:rPr>
+          <w:sz w:val="28"/>
+          <w:szCs w:val="28"/>
+        </w:rPr>
+        <w:t xml:space="preserve"> αποτελέσματα φαίνονται στη συνέχεια:</w:t>
+      </w:r>
+    </w:p>
+    <w:p>
+      <w:pPr>
+        <w:jc w:val="both"/>
+        <w:rPr>
+          <w:sz w:val="28"/>
+          <w:szCs w:val="28"/>
+        </w:rPr>
+      </w:pPr>
+    </w:p>
+    <w:p>
+      <w:pPr>
+        <w:jc w:val="both"/>
+        <w:rPr>
+          <w:sz w:val="28"/>
+          <w:szCs w:val="28"/>
+        </w:rPr>
+      </w:pPr>
+      <w:r>
+        <w:rPr>
+          <w:sz w:val="28"/>
+          <w:szCs w:val="28"/>
+        </w:rPr>
+        <w:t xml:space="preserve">Παρατηρείται, </w:t>
+      </w:r>
+      <w:r>
+        <w:rPr>
+          <w:sz w:val="28"/>
+          <w:szCs w:val="28"/>
+        </w:rPr>
+        <w:t>αντίστοιχα</w:t>
+      </w:r>
+      <w:r>
+        <w:rPr>
+          <w:sz w:val="28"/>
+          <w:szCs w:val="28"/>
+        </w:rPr>
+        <w:t xml:space="preserve">, ότι καθώς αυξάνεται </w:t>
+      </w:r>
+      <w:r>
+        <w:rPr>
+          <w:sz w:val="28"/>
+          <w:szCs w:val="28"/>
+        </w:rPr>
+        <w:t xml:space="preserve">το πλήθος των μηδενισμένων </w:t>
+      </w:r>
+      <w:proofErr w:type="spellStart"/>
+      <w:r>
+        <w:rPr>
+          <w:sz w:val="28"/>
+          <w:szCs w:val="28"/>
+        </w:rPr>
+        <w:t>υψίσυχνων</w:t>
+      </w:r>
+      <w:proofErr w:type="spellEnd"/>
+      <w:r>
+        <w:rPr>
+          <w:sz w:val="28"/>
+          <w:szCs w:val="28"/>
+        </w:rPr>
+        <w:t xml:space="preserve"> όρων</w:t>
+      </w:r>
+      <w:r>
+        <w:rPr>
+          <w:sz w:val="28"/>
+          <w:szCs w:val="28"/>
+        </w:rPr>
+        <w:t xml:space="preserve"> στον πίνακα </w:t>
+      </w:r>
+      <w:proofErr w:type="spellStart"/>
+      <w:r>
+        <w:rPr>
+          <w:sz w:val="28"/>
+          <w:szCs w:val="28"/>
+        </w:rPr>
+        <w:t>κβαντισμού</w:t>
+      </w:r>
+      <w:proofErr w:type="spellEnd"/>
+      <w:r>
+        <w:rPr>
+          <w:sz w:val="28"/>
+          <w:szCs w:val="28"/>
+        </w:rPr>
+        <w:t xml:space="preserve">, αυξάνονται και </w:t>
+      </w:r>
+      <w:r>
+        <w:rPr>
+          <w:sz w:val="28"/>
+          <w:szCs w:val="28"/>
+        </w:rPr>
+        <w:lastRenderedPageBreak/>
+        <w:t xml:space="preserve">οι απώλειες-σφάλμα. Ωστόσο, το μέγεθος του </w:t>
+      </w:r>
+      <w:r>
+        <w:rPr>
+          <w:sz w:val="28"/>
+          <w:szCs w:val="28"/>
+          <w:lang w:val="en-US"/>
+        </w:rPr>
+        <w:t>bit</w:t>
+      </w:r>
+      <w:r>
+        <w:rPr>
+          <w:sz w:val="28"/>
+          <w:szCs w:val="28"/>
+        </w:rPr>
+        <w:t>-</w:t>
+      </w:r>
+      <w:r>
+        <w:rPr>
+          <w:sz w:val="28"/>
+          <w:szCs w:val="28"/>
+          <w:lang w:val="en-US"/>
+        </w:rPr>
+        <w:t>Stream</w:t>
+      </w:r>
+      <w:r>
+        <w:rPr>
+          <w:sz w:val="28"/>
+          <w:szCs w:val="28"/>
+        </w:rPr>
+        <w:t xml:space="preserve"> </w:t>
+      </w:r>
+      <w:r>
+        <w:rPr>
+          <w:sz w:val="28"/>
+          <w:szCs w:val="28"/>
+        </w:rPr>
+        <w:t xml:space="preserve">μειώνεται (δηλαδή ο αυξάνεται ο λόγος συμπίεσης). </w:t>
+      </w:r>
+      <w:r>
+        <w:rPr>
+          <w:sz w:val="28"/>
+          <w:szCs w:val="28"/>
+        </w:rPr>
+        <w:t xml:space="preserve">Επομένως, επαληθεύεται και πάλι το γεγονός ότι η μείωση της ποιότητας αποφέρει μεγαλύτερη εξοικονόμηση χώρου (μικρότερο </w:t>
+      </w:r>
+      <w:r>
+        <w:rPr>
+          <w:sz w:val="28"/>
+          <w:szCs w:val="28"/>
+          <w:lang w:val="en-US"/>
+        </w:rPr>
+        <w:t>bit</w:t>
+      </w:r>
+      <w:r>
+        <w:rPr>
+          <w:sz w:val="28"/>
+          <w:szCs w:val="28"/>
+        </w:rPr>
+        <w:t>-</w:t>
+      </w:r>
+      <w:r>
+        <w:rPr>
+          <w:sz w:val="28"/>
+          <w:szCs w:val="28"/>
+          <w:lang w:val="en-US"/>
+        </w:rPr>
+        <w:t>Stream</w:t>
+      </w:r>
+      <w:r>
+        <w:rPr>
+          <w:sz w:val="28"/>
+          <w:szCs w:val="28"/>
+        </w:rPr>
+        <w:t>)</w:t>
+      </w:r>
+      <w:r>
+        <w:rPr>
+          <w:sz w:val="28"/>
+          <w:szCs w:val="28"/>
+        </w:rPr>
+        <w:t>.</w:t>
+      </w:r>
+    </w:p>
+    <w:p>
+      <w:pPr>
+        <w:jc w:val="both"/>
+        <w:rPr>
+          <w:sz w:val="28"/>
+          <w:szCs w:val="28"/>
+        </w:rPr>
+      </w:pPr>
+    </w:p>
+    <w:p>
+      <w:pPr>
+        <w:jc w:val="both"/>
+        <w:rPr>
+          <w:sz w:val="28"/>
+          <w:szCs w:val="28"/>
+        </w:rPr>
+      </w:pPr>
+      <w:r>
+        <w:rPr>
+          <w:sz w:val="28"/>
+          <w:szCs w:val="28"/>
+        </w:rPr>
+        <w:t>Τα παραπάνω αποτελέσματα παρουσιάζονται με τη μορφή πίνακα στη συνέχεια:</w:t>
+      </w:r>
+    </w:p>
+    <w:p>
+      <w:pPr>
+        <w:jc w:val="both"/>
+        <w:rPr>
+          <w:sz w:val="28"/>
+          <w:szCs w:val="28"/>
+        </w:rPr>
+      </w:pPr>
+    </w:p>
+    <w:p>
+      <w:pPr>
+        <w:pStyle w:val="2"/>
+        <w:rPr>
+          <w:lang w:val="el-GR"/>
+        </w:rPr>
+      </w:pPr>
+      <w:bookmarkStart w:id="11" w:name="_Toc28196707"/>
+      <w:r>
+        <w:rPr>
+          <w:lang w:val="el-GR"/>
+        </w:rPr>
+        <w:t>3</w:t>
+      </w:r>
+      <w:r>
+        <w:rPr>
+          <w:lang w:val="el-GR"/>
+        </w:rPr>
+        <w:t>.</w:t>
+      </w:r>
+      <w:r>
+        <w:rPr>
+          <w:lang w:val="el-GR"/>
+        </w:rPr>
+        <w:t>3</w:t>
+      </w:r>
+      <w:r>
+        <w:rPr>
+          <w:lang w:val="el-GR"/>
+        </w:rPr>
+        <w:t xml:space="preserve"> </w:t>
+      </w:r>
+      <w:r>
+        <w:rPr>
+          <w:lang w:val="el-GR"/>
+        </w:rPr>
+        <w:t xml:space="preserve"> </w:t>
+      </w:r>
+      <w:r>
+        <w:rPr>
+          <w:lang w:val="el-GR"/>
+        </w:rPr>
+        <w:t xml:space="preserve">Συνάρτηση Επίδειξης - </w:t>
+      </w:r>
+      <w:r>
+        <w:t>Demo</w:t>
+      </w:r>
+      <w:r>
+        <w:rPr>
+          <w:lang w:val="el-GR"/>
+        </w:rPr>
+        <w:t xml:space="preserve"> </w:t>
+      </w:r>
+      <w:r>
+        <w:rPr>
+          <w:lang w:val="el-GR"/>
+        </w:rPr>
+        <w:t>2</w:t>
+      </w:r>
+      <w:bookmarkEnd w:id="11"/>
+      <w:r>
+        <w:rPr>
+          <w:lang w:val="el-GR"/>
+        </w:rPr>
+        <w:t xml:space="preserve"> </w:t>
+      </w:r>
+    </w:p>
+    <w:p>
+      <w:pPr>
         <w:autoSpaceDE w:val="0"/>
         <w:autoSpaceDN w:val="0"/>
         <w:adjustRightInd w:val="0"/>
@@ -17393,6 +18673,741 @@
           <w:szCs w:val="28"/>
         </w:rPr>
       </w:pPr>
+    </w:p>
+    <w:p>
+      <w:pPr>
+        <w:autoSpaceDE w:val="0"/>
+        <w:autoSpaceDN w:val="0"/>
+        <w:adjustRightInd w:val="0"/>
+        <w:jc w:val="both"/>
+        <w:rPr>
+          <w:iCs/>
+          <w:sz w:val="28"/>
+          <w:szCs w:val="28"/>
+        </w:rPr>
+      </w:pPr>
+      <w:r>
+        <w:rPr>
+          <w:iCs/>
+          <w:sz w:val="28"/>
+          <w:szCs w:val="28"/>
+        </w:rPr>
+        <w:t>Έπειτα, ακολουθεί ακόμα μία συνάρτηση επίδειξης</w:t>
+      </w:r>
+      <w:r>
+        <w:rPr>
+          <w:iCs/>
+          <w:sz w:val="28"/>
+          <w:szCs w:val="28"/>
+        </w:rPr>
+        <w:t xml:space="preserve"> που αφορά</w:t>
+      </w:r>
+      <w:r>
+        <w:rPr>
+          <w:iCs/>
+          <w:sz w:val="28"/>
+          <w:szCs w:val="28"/>
+        </w:rPr>
+        <w:t xml:space="preserve"> τη</w:t>
+      </w:r>
+      <w:r>
+        <w:rPr>
+          <w:iCs/>
+          <w:sz w:val="28"/>
+          <w:szCs w:val="28"/>
+        </w:rPr>
+        <w:t>ν</w:t>
+      </w:r>
+      <w:r>
+        <w:rPr>
+          <w:iCs/>
+          <w:sz w:val="28"/>
+          <w:szCs w:val="28"/>
+        </w:rPr>
+        <w:t xml:space="preserve"> αποτελεσματικότητα του αλγορίθμου-κώδικα.</w:t>
+      </w:r>
+      <w:r>
+        <w:rPr>
+          <w:iCs/>
+          <w:sz w:val="28"/>
+          <w:szCs w:val="28"/>
+        </w:rPr>
+        <w:t xml:space="preserve"> Στη συνάρτηση αυτή υπολογίζ</w:t>
+      </w:r>
+      <w:r>
+        <w:rPr>
+          <w:iCs/>
+          <w:sz w:val="28"/>
+          <w:szCs w:val="28"/>
+        </w:rPr>
+        <w:t>οντ</w:t>
+      </w:r>
+      <w:r>
+        <w:rPr>
+          <w:iCs/>
+          <w:sz w:val="28"/>
+          <w:szCs w:val="28"/>
+        </w:rPr>
+        <w:t xml:space="preserve">αι για τις δύο εικόνες που χρησιμοποιήθηκαν στο </w:t>
+      </w:r>
+      <w:r>
+        <w:rPr>
+          <w:iCs/>
+          <w:sz w:val="28"/>
+          <w:szCs w:val="28"/>
+          <w:lang w:val="en-US"/>
+        </w:rPr>
+        <w:t>Demo</w:t>
+      </w:r>
+      <w:r>
+        <w:rPr>
+          <w:iCs/>
+          <w:sz w:val="28"/>
+          <w:szCs w:val="28"/>
+        </w:rPr>
+        <w:t xml:space="preserve">1 </w:t>
+      </w:r>
+      <w:r>
+        <w:rPr>
+          <w:iCs/>
+          <w:sz w:val="28"/>
+          <w:szCs w:val="28"/>
+        </w:rPr>
+        <w:t>τα εξής μεγέθη:</w:t>
+      </w:r>
+    </w:p>
+    <w:p>
+      <w:pPr>
+        <w:autoSpaceDE w:val="0"/>
+        <w:autoSpaceDN w:val="0"/>
+        <w:adjustRightInd w:val="0"/>
+        <w:jc w:val="both"/>
+        <w:rPr>
+          <w:iCs/>
+          <w:sz w:val="28"/>
+          <w:szCs w:val="28"/>
+        </w:rPr>
+      </w:pPr>
+    </w:p>
+    <w:p>
+      <w:pPr>
+        <w:pStyle w:val="a3"/>
+        <w:numPr>
+          <w:ilvl w:val="0"/>
+          <w:numId w:val="3"/>
+        </w:numPr>
+        <w:autoSpaceDE w:val="0"/>
+        <w:autoSpaceDN w:val="0"/>
+        <w:adjustRightInd w:val="0"/>
+        <w:jc w:val="both"/>
+        <w:rPr>
+          <w:iCs/>
+          <w:sz w:val="28"/>
+          <w:szCs w:val="28"/>
+        </w:rPr>
+      </w:pPr>
+      <w:r>
+        <w:rPr>
+          <w:iCs/>
+          <w:sz w:val="28"/>
+          <w:szCs w:val="28"/>
+        </w:rPr>
+        <w:t xml:space="preserve">Η εντροπία της εικόνας </w:t>
+      </w:r>
+      <w:r>
+        <w:rPr>
+          <w:iCs/>
+          <w:sz w:val="28"/>
+          <w:szCs w:val="28"/>
+          <w:lang w:val="en-US"/>
+        </w:rPr>
+        <w:t>RGB</w:t>
+      </w:r>
+      <w:r>
+        <w:rPr>
+          <w:iCs/>
+          <w:sz w:val="28"/>
+          <w:szCs w:val="28"/>
+        </w:rPr>
+        <w:t>.</w:t>
+      </w:r>
+    </w:p>
+    <w:p>
+      <w:pPr>
+        <w:pStyle w:val="a3"/>
+        <w:autoSpaceDE w:val="0"/>
+        <w:autoSpaceDN w:val="0"/>
+        <w:adjustRightInd w:val="0"/>
+        <w:jc w:val="both"/>
+        <w:rPr>
+          <w:iCs/>
+          <w:sz w:val="28"/>
+          <w:szCs w:val="28"/>
+        </w:rPr>
+      </w:pPr>
+    </w:p>
+    <w:p>
+      <w:pPr>
+        <w:pStyle w:val="a3"/>
+        <w:numPr>
+          <w:ilvl w:val="0"/>
+          <w:numId w:val="3"/>
+        </w:numPr>
+        <w:autoSpaceDE w:val="0"/>
+        <w:autoSpaceDN w:val="0"/>
+        <w:adjustRightInd w:val="0"/>
+        <w:jc w:val="both"/>
+        <w:rPr>
+          <w:iCs/>
+          <w:sz w:val="28"/>
+          <w:szCs w:val="28"/>
+        </w:rPr>
+      </w:pPr>
+      <w:r>
+        <w:rPr>
+          <w:iCs/>
+          <w:sz w:val="28"/>
+          <w:szCs w:val="28"/>
+        </w:rPr>
+        <w:t xml:space="preserve">Η εντροπία των κβαντισμένων συντελεστών </w:t>
+      </w:r>
+      <w:r>
+        <w:rPr>
+          <w:iCs/>
+          <w:sz w:val="28"/>
+          <w:szCs w:val="28"/>
+          <w:lang w:val="en-US"/>
+        </w:rPr>
+        <w:t>DCT</w:t>
+      </w:r>
+      <w:r>
+        <w:rPr>
+          <w:iCs/>
+          <w:sz w:val="28"/>
+          <w:szCs w:val="28"/>
+        </w:rPr>
+        <w:t>.</w:t>
+      </w:r>
+    </w:p>
+    <w:p>
+      <w:pPr>
+        <w:pStyle w:val="a3"/>
+        <w:autoSpaceDE w:val="0"/>
+        <w:autoSpaceDN w:val="0"/>
+        <w:adjustRightInd w:val="0"/>
+        <w:jc w:val="both"/>
+        <w:rPr>
+          <w:iCs/>
+          <w:sz w:val="28"/>
+          <w:szCs w:val="28"/>
+        </w:rPr>
+      </w:pPr>
+    </w:p>
+    <w:p>
+      <w:pPr>
+        <w:pStyle w:val="a3"/>
+        <w:numPr>
+          <w:ilvl w:val="0"/>
+          <w:numId w:val="3"/>
+        </w:numPr>
+        <w:autoSpaceDE w:val="0"/>
+        <w:autoSpaceDN w:val="0"/>
+        <w:adjustRightInd w:val="0"/>
+        <w:jc w:val="both"/>
+        <w:rPr>
+          <w:iCs/>
+          <w:sz w:val="28"/>
+          <w:szCs w:val="28"/>
+        </w:rPr>
+      </w:pPr>
+      <w:r>
+        <w:rPr>
+          <w:iCs/>
+          <w:sz w:val="28"/>
+          <w:szCs w:val="28"/>
+        </w:rPr>
+        <w:t xml:space="preserve">Η εντροπία χρησιμοποιώντας τους πίνακες </w:t>
+      </w:r>
+      <w:r>
+        <w:rPr>
+          <w:iCs/>
+          <w:sz w:val="28"/>
+          <w:szCs w:val="28"/>
+          <w:lang w:val="en-US"/>
+        </w:rPr>
+        <w:t>Run</w:t>
+      </w:r>
+      <w:r>
+        <w:rPr>
+          <w:iCs/>
+          <w:sz w:val="28"/>
+          <w:szCs w:val="28"/>
+        </w:rPr>
+        <w:t xml:space="preserve"> </w:t>
+      </w:r>
+      <w:r>
+        <w:rPr>
+          <w:iCs/>
+          <w:sz w:val="28"/>
+          <w:szCs w:val="28"/>
+          <w:lang w:val="en-US"/>
+        </w:rPr>
+        <w:t>Length</w:t>
+      </w:r>
+      <w:r>
+        <w:rPr>
+          <w:iCs/>
+          <w:sz w:val="28"/>
+          <w:szCs w:val="28"/>
+        </w:rPr>
+        <w:t xml:space="preserve"> </w:t>
+      </w:r>
+      <w:r>
+        <w:rPr>
+          <w:iCs/>
+          <w:sz w:val="28"/>
+          <w:szCs w:val="28"/>
+          <w:lang w:val="en-US"/>
+        </w:rPr>
+        <w:t>Encoding</w:t>
+      </w:r>
+      <w:r>
+        <w:rPr>
+          <w:iCs/>
+          <w:sz w:val="28"/>
+          <w:szCs w:val="28"/>
+        </w:rPr>
+        <w:t>.</w:t>
+      </w:r>
+    </w:p>
+    <w:p>
+      <w:pPr>
+        <w:pStyle w:val="a3"/>
+        <w:rPr>
+          <w:iCs/>
+          <w:sz w:val="28"/>
+          <w:szCs w:val="28"/>
+        </w:rPr>
+      </w:pPr>
+    </w:p>
+    <w:p>
+      <w:pPr>
+        <w:autoSpaceDE w:val="0"/>
+        <w:autoSpaceDN w:val="0"/>
+        <w:adjustRightInd w:val="0"/>
+        <w:jc w:val="both"/>
+        <w:rPr>
+          <w:iCs/>
+          <w:sz w:val="28"/>
+          <w:szCs w:val="28"/>
+        </w:rPr>
+      </w:pPr>
+      <w:r>
+        <w:rPr>
+          <w:iCs/>
+          <w:sz w:val="28"/>
+          <w:szCs w:val="28"/>
+        </w:rPr>
+        <w:t>Για τον πρώτο υπολογισμό, γίνεται η καταμέτρηση της εντροπίας για κάθε χρωματική συνιστώσα ξεχωριστά και στο τέλος προστίθενται οι τιμές που υπολογίστηκαν.</w:t>
+      </w:r>
+    </w:p>
+    <w:p>
+      <w:pPr>
+        <w:autoSpaceDE w:val="0"/>
+        <w:autoSpaceDN w:val="0"/>
+        <w:adjustRightInd w:val="0"/>
+        <w:jc w:val="both"/>
+        <w:rPr>
+          <w:iCs/>
+          <w:sz w:val="28"/>
+          <w:szCs w:val="28"/>
+        </w:rPr>
+      </w:pPr>
+    </w:p>
+    <w:p>
+      <w:pPr>
+        <w:autoSpaceDE w:val="0"/>
+        <w:autoSpaceDN w:val="0"/>
+        <w:adjustRightInd w:val="0"/>
+        <w:jc w:val="both"/>
+        <w:rPr>
+          <w:iCs/>
+          <w:sz w:val="28"/>
+          <w:szCs w:val="28"/>
+        </w:rPr>
+      </w:pPr>
+      <w:r>
+        <w:rPr>
+          <w:iCs/>
+          <w:sz w:val="28"/>
+          <w:szCs w:val="28"/>
+        </w:rPr>
+        <w:t xml:space="preserve">Στη συνέχεια, για το δεύτερο υπολογισμό γίνεται συνένωση των κβαντισμένων μπλοκ </w:t>
+      </w:r>
+      <w:r>
+        <w:rPr>
+          <w:iCs/>
+          <w:sz w:val="28"/>
+          <w:szCs w:val="28"/>
+          <w:lang w:val="en-US"/>
+        </w:rPr>
+        <w:t>DCT</w:t>
+      </w:r>
+      <w:r>
+        <w:rPr>
+          <w:iCs/>
+          <w:sz w:val="28"/>
+          <w:szCs w:val="28"/>
+        </w:rPr>
+        <w:t xml:space="preserve"> </w:t>
+      </w:r>
+      <w:r>
+        <w:rPr>
+          <w:iCs/>
+          <w:sz w:val="28"/>
+          <w:szCs w:val="28"/>
+        </w:rPr>
+        <w:t>κάθε συνιστώσας, υπολογίζεται η εντροπία για κάθε μία ξεχωριστά και στο τέλος προστίθενται οι τιμές που υπολογίστηκαν, ώστε ο υπολογισμός να είναι συγκρίσιμος με τον προηγούμενο.</w:t>
+      </w:r>
+    </w:p>
+    <w:p>
+      <w:pPr>
+        <w:autoSpaceDE w:val="0"/>
+        <w:autoSpaceDN w:val="0"/>
+        <w:adjustRightInd w:val="0"/>
+        <w:jc w:val="both"/>
+        <w:rPr>
+          <w:iCs/>
+          <w:sz w:val="28"/>
+          <w:szCs w:val="28"/>
+        </w:rPr>
+      </w:pPr>
+    </w:p>
+    <w:p>
+      <w:pPr>
+        <w:autoSpaceDE w:val="0"/>
+        <w:autoSpaceDN w:val="0"/>
+        <w:adjustRightInd w:val="0"/>
+        <w:jc w:val="both"/>
+        <w:rPr>
+          <w:iCs/>
+          <w:sz w:val="28"/>
+          <w:szCs w:val="28"/>
+        </w:rPr>
+      </w:pPr>
+      <w:r>
+        <w:rPr>
+          <w:iCs/>
+          <w:sz w:val="28"/>
+          <w:szCs w:val="28"/>
+        </w:rPr>
+        <w:t xml:space="preserve">Τέλος, για τον τρίτο υπολογισμό συνενώνονται οι πίνακες </w:t>
+      </w:r>
+      <w:r>
+        <w:rPr>
+          <w:iCs/>
+          <w:sz w:val="28"/>
+          <w:szCs w:val="28"/>
+          <w:lang w:val="en-US"/>
+        </w:rPr>
+        <w:t>RLE</w:t>
+      </w:r>
+      <w:r>
+        <w:rPr>
+          <w:iCs/>
+          <w:sz w:val="28"/>
+          <w:szCs w:val="28"/>
+        </w:rPr>
+        <w:t xml:space="preserve"> </w:t>
+      </w:r>
+      <w:r>
+        <w:rPr>
+          <w:iCs/>
+          <w:sz w:val="28"/>
+          <w:szCs w:val="28"/>
+        </w:rPr>
+        <w:t>κάθε συνιστώσας</w:t>
+      </w:r>
+      <w:r>
+        <w:rPr>
+          <w:iCs/>
+          <w:sz w:val="28"/>
+          <w:szCs w:val="28"/>
+        </w:rPr>
+        <w:t xml:space="preserve"> </w:t>
+      </w:r>
+      <w:r>
+        <w:rPr>
+          <w:iCs/>
+          <w:sz w:val="28"/>
+          <w:szCs w:val="28"/>
+        </w:rPr>
+        <w:t>και με όμοιο τρόπο προστίθενται οι τιμές που προκύπτουν για να εξαχθεί η συνολική εντροπία.</w:t>
+      </w:r>
+    </w:p>
+    <w:p>
+      <w:pPr>
+        <w:autoSpaceDE w:val="0"/>
+        <w:autoSpaceDN w:val="0"/>
+        <w:adjustRightInd w:val="0"/>
+        <w:jc w:val="both"/>
+        <w:rPr>
+          <w:iCs/>
+          <w:sz w:val="28"/>
+          <w:szCs w:val="28"/>
+        </w:rPr>
+      </w:pPr>
+    </w:p>
+    <w:p>
+      <w:pPr>
+        <w:autoSpaceDE w:val="0"/>
+        <w:autoSpaceDN w:val="0"/>
+        <w:adjustRightInd w:val="0"/>
+        <w:jc w:val="both"/>
+        <w:rPr>
+          <w:iCs/>
+          <w:sz w:val="28"/>
+          <w:szCs w:val="28"/>
+        </w:rPr>
+      </w:pPr>
+      <w:r>
+        <w:rPr>
+          <w:iCs/>
+          <w:sz w:val="28"/>
+          <w:szCs w:val="28"/>
+        </w:rPr>
+        <w:t>Τα αποτελέσματα της διαδικασίας αυτής φαίνονται στη συνέχεια με τη μορφή πίνακα:</w:t>
+      </w:r>
+    </w:p>
+    <w:p>
+      <w:pPr>
+        <w:autoSpaceDE w:val="0"/>
+        <w:autoSpaceDN w:val="0"/>
+        <w:adjustRightInd w:val="0"/>
+        <w:jc w:val="both"/>
+        <w:rPr>
+          <w:iCs/>
+          <w:sz w:val="28"/>
+          <w:szCs w:val="28"/>
+        </w:rPr>
+      </w:pPr>
+    </w:p>
+    <w:p>
+      <w:pPr>
+        <w:autoSpaceDE w:val="0"/>
+        <w:autoSpaceDN w:val="0"/>
+        <w:adjustRightInd w:val="0"/>
+        <w:jc w:val="both"/>
+        <w:rPr>
+          <w:iCs/>
+          <w:sz w:val="28"/>
+          <w:szCs w:val="28"/>
+        </w:rPr>
+      </w:pPr>
+    </w:p>
+    <w:p>
+      <w:pPr>
+        <w:autoSpaceDE w:val="0"/>
+        <w:autoSpaceDN w:val="0"/>
+        <w:adjustRightInd w:val="0"/>
+        <w:jc w:val="both"/>
+        <w:rPr>
+          <w:iCs/>
+          <w:sz w:val="28"/>
+          <w:szCs w:val="28"/>
+        </w:rPr>
+      </w:pPr>
+    </w:p>
+    <w:p>
+      <w:pPr>
+        <w:autoSpaceDE w:val="0"/>
+        <w:autoSpaceDN w:val="0"/>
+        <w:adjustRightInd w:val="0"/>
+        <w:jc w:val="both"/>
+        <w:rPr>
+          <w:iCs/>
+          <w:sz w:val="28"/>
+          <w:szCs w:val="28"/>
+        </w:rPr>
+      </w:pPr>
+      <w:r>
+        <w:rPr>
+          <w:iCs/>
+          <w:sz w:val="28"/>
+          <w:szCs w:val="28"/>
+        </w:rPr>
+        <w:t xml:space="preserve">Παρατηρούμε ότι η εντροπία της εικόνας </w:t>
+      </w:r>
+      <w:r>
+        <w:rPr>
+          <w:iCs/>
+          <w:sz w:val="28"/>
+          <w:szCs w:val="28"/>
+          <w:lang w:val="en-US"/>
+        </w:rPr>
+        <w:t>RGB</w:t>
+      </w:r>
+      <w:r>
+        <w:rPr>
+          <w:iCs/>
+          <w:sz w:val="28"/>
+          <w:szCs w:val="28"/>
+        </w:rPr>
+        <w:t xml:space="preserve"> </w:t>
+      </w:r>
+      <w:r>
+        <w:rPr>
+          <w:iCs/>
+          <w:sz w:val="28"/>
+          <w:szCs w:val="28"/>
+        </w:rPr>
+        <w:t xml:space="preserve">είναι η μέγιστη σε σχέση με τις άλλες δύο. Στη συνέχεια ακολουθεί η εντροπία των κβαντισμένων </w:t>
+      </w:r>
+      <w:r>
+        <w:rPr>
+          <w:iCs/>
+          <w:sz w:val="28"/>
+          <w:szCs w:val="28"/>
+        </w:rPr>
+        <w:lastRenderedPageBreak/>
+        <w:t xml:space="preserve">συντελεστών </w:t>
+      </w:r>
+      <w:r>
+        <w:rPr>
+          <w:iCs/>
+          <w:sz w:val="28"/>
+          <w:szCs w:val="28"/>
+          <w:lang w:val="en-US"/>
+        </w:rPr>
+        <w:t>DCT</w:t>
+      </w:r>
+      <w:r>
+        <w:rPr>
+          <w:iCs/>
+          <w:sz w:val="28"/>
+          <w:szCs w:val="28"/>
+        </w:rPr>
+        <w:t xml:space="preserve"> (</w:t>
+      </w:r>
+      <w:r>
+        <w:rPr>
+          <w:iCs/>
+          <w:sz w:val="28"/>
+          <w:szCs w:val="28"/>
+          <w:lang w:val="en-US"/>
+        </w:rPr>
+        <w:t>DCT</w:t>
+      </w:r>
+      <w:r>
+        <w:rPr>
+          <w:iCs/>
+          <w:sz w:val="28"/>
+          <w:szCs w:val="28"/>
+        </w:rPr>
+        <w:t xml:space="preserve"> </w:t>
+      </w:r>
+      <w:r>
+        <w:rPr>
+          <w:iCs/>
+          <w:sz w:val="28"/>
+          <w:szCs w:val="28"/>
+          <w:lang w:val="en-US"/>
+        </w:rPr>
+        <w:t>Block</w:t>
+      </w:r>
+      <w:r>
+        <w:rPr>
+          <w:iCs/>
+          <w:sz w:val="28"/>
+          <w:szCs w:val="28"/>
+        </w:rPr>
+        <w:t>)</w:t>
+      </w:r>
+      <w:r>
+        <w:rPr>
+          <w:iCs/>
+          <w:sz w:val="28"/>
+          <w:szCs w:val="28"/>
+        </w:rPr>
+        <w:t xml:space="preserve"> και τέλος η εντροπία των μηκών διαδρομής </w:t>
+      </w:r>
+      <w:r>
+        <w:rPr>
+          <w:iCs/>
+          <w:sz w:val="28"/>
+          <w:szCs w:val="28"/>
+          <w:lang w:val="en-US"/>
+        </w:rPr>
+        <w:t>RLE</w:t>
+      </w:r>
+      <w:r>
+        <w:rPr>
+          <w:iCs/>
+          <w:sz w:val="28"/>
+          <w:szCs w:val="28"/>
+        </w:rPr>
+        <w:t xml:space="preserve">. </w:t>
+      </w:r>
+      <w:r>
+        <w:rPr>
+          <w:iCs/>
+          <w:sz w:val="28"/>
+          <w:szCs w:val="28"/>
+        </w:rPr>
+        <w:t>Μπορεί, λοιπόν, να εξαχθεί το συμπέρασμα ότι καθώς</w:t>
+      </w:r>
+      <w:r>
+        <w:rPr>
+          <w:iCs/>
+          <w:sz w:val="28"/>
+          <w:szCs w:val="28"/>
+        </w:rPr>
+        <w:t xml:space="preserve"> </w:t>
+      </w:r>
+      <w:r>
+        <w:rPr>
+          <w:iCs/>
+          <w:sz w:val="28"/>
+          <w:szCs w:val="28"/>
+        </w:rPr>
+        <w:t xml:space="preserve">προχωρούν τα διάφορα στάδια της κωδικοποίησης προς τη δημιουργία του  τελικού </w:t>
+      </w:r>
+      <w:r>
+        <w:rPr>
+          <w:iCs/>
+          <w:sz w:val="28"/>
+          <w:szCs w:val="28"/>
+          <w:lang w:val="en-US"/>
+        </w:rPr>
+        <w:t>bit</w:t>
+      </w:r>
+      <w:r>
+        <w:rPr>
+          <w:iCs/>
+          <w:sz w:val="28"/>
+          <w:szCs w:val="28"/>
+        </w:rPr>
+        <w:t>-</w:t>
+      </w:r>
+      <w:r>
+        <w:rPr>
+          <w:iCs/>
+          <w:sz w:val="28"/>
+          <w:szCs w:val="28"/>
+          <w:lang w:val="en-US"/>
+        </w:rPr>
+        <w:t>Stream</w:t>
+      </w:r>
+      <w:r>
+        <w:rPr>
+          <w:iCs/>
+          <w:sz w:val="28"/>
+          <w:szCs w:val="28"/>
+        </w:rPr>
+        <w:t>, η εντροπία μειώνεται προκειμένου να επιτευχθεί  συμπίεση.</w:t>
+      </w:r>
+      <w:bookmarkStart w:id="12" w:name="_GoBack"/>
+      <w:bookmarkEnd w:id="12"/>
     </w:p>
     <w:sectPr>
       <w:pgSz w:w="11906" w:h="16838"/>
@@ -17584,11 +19599,110 @@
       </w:pPr>
     </w:lvl>
   </w:abstractNum>
+  <w:abstractNum w:abstractNumId="2" w15:restartNumberingAfterBreak="0">
+    <w:nsid w:val="2BF51FFF"/>
+    <w:multiLevelType w:val="hybridMultilevel"/>
+    <w:tmpl w:val="C04A8498"/>
+    <w:lvl w:ilvl="0" w:tplc="5044D7BC">
+      <w:start w:val="1"/>
+      <mc:AlternateContent>
+        <mc:Choice Requires="w14">
+          <w:numFmt w:val="custom" w:format="α, β, γ, ..."/>
+        </mc:Choice>
+        <mc:Fallback>
+          <w:numFmt w:val="decimal"/>
+        </mc:Fallback>
+      </mc:AlternateContent>
+      <w:lvlText w:val="%1)"/>
+      <w:lvlJc w:val="left"/>
+      <w:pPr>
+        <w:ind w:left="720" w:hanging="360"/>
+      </w:pPr>
+      <w:rPr>
+        <w:rFonts w:hint="default"/>
+      </w:rPr>
+    </w:lvl>
+    <w:lvl w:ilvl="1" w:tplc="04080019" w:tentative="1">
+      <w:start w:val="1"/>
+      <w:numFmt w:val="lowerLetter"/>
+      <w:lvlText w:val="%2."/>
+      <w:lvlJc w:val="left"/>
+      <w:pPr>
+        <w:ind w:left="1440" w:hanging="360"/>
+      </w:pPr>
+    </w:lvl>
+    <w:lvl w:ilvl="2" w:tplc="0408001B" w:tentative="1">
+      <w:start w:val="1"/>
+      <w:numFmt w:val="lowerRoman"/>
+      <w:lvlText w:val="%3."/>
+      <w:lvlJc w:val="right"/>
+      <w:pPr>
+        <w:ind w:left="2160" w:hanging="180"/>
+      </w:pPr>
+    </w:lvl>
+    <w:lvl w:ilvl="3" w:tplc="0408000F" w:tentative="1">
+      <w:start w:val="1"/>
+      <w:numFmt w:val="decimal"/>
+      <w:lvlText w:val="%4."/>
+      <w:lvlJc w:val="left"/>
+      <w:pPr>
+        <w:ind w:left="2880" w:hanging="360"/>
+      </w:pPr>
+    </w:lvl>
+    <w:lvl w:ilvl="4" w:tplc="04080019" w:tentative="1">
+      <w:start w:val="1"/>
+      <w:numFmt w:val="lowerLetter"/>
+      <w:lvlText w:val="%5."/>
+      <w:lvlJc w:val="left"/>
+      <w:pPr>
+        <w:ind w:left="3600" w:hanging="360"/>
+      </w:pPr>
+    </w:lvl>
+    <w:lvl w:ilvl="5" w:tplc="0408001B" w:tentative="1">
+      <w:start w:val="1"/>
+      <w:numFmt w:val="lowerRoman"/>
+      <w:lvlText w:val="%6."/>
+      <w:lvlJc w:val="right"/>
+      <w:pPr>
+        <w:ind w:left="4320" w:hanging="180"/>
+      </w:pPr>
+    </w:lvl>
+    <w:lvl w:ilvl="6" w:tplc="0408000F" w:tentative="1">
+      <w:start w:val="1"/>
+      <w:numFmt w:val="decimal"/>
+      <w:lvlText w:val="%7."/>
+      <w:lvlJc w:val="left"/>
+      <w:pPr>
+        <w:ind w:left="5040" w:hanging="360"/>
+      </w:pPr>
+    </w:lvl>
+    <w:lvl w:ilvl="7" w:tplc="04080019" w:tentative="1">
+      <w:start w:val="1"/>
+      <w:numFmt w:val="lowerLetter"/>
+      <w:lvlText w:val="%8."/>
+      <w:lvlJc w:val="left"/>
+      <w:pPr>
+        <w:ind w:left="5760" w:hanging="360"/>
+      </w:pPr>
+    </w:lvl>
+    <w:lvl w:ilvl="8" w:tplc="0408001B" w:tentative="1">
+      <w:start w:val="1"/>
+      <w:numFmt w:val="lowerRoman"/>
+      <w:lvlText w:val="%9."/>
+      <w:lvlJc w:val="right"/>
+      <w:pPr>
+        <w:ind w:left="6480" w:hanging="180"/>
+      </w:pPr>
+    </w:lvl>
+  </w:abstractNum>
   <w:num w:numId="1">
     <w:abstractNumId w:val="0"/>
   </w:num>
   <w:num w:numId="2">
     <w:abstractNumId w:val="1"/>
+  </w:num>
+  <w:num w:numId="3">
+    <w:abstractNumId w:val="2"/>
   </w:num>
 </w:numbering>
 </file>
@@ -18517,7 +20631,7 @@
 </file>
 
 <file path=customXml/itemProps1.xml><?xml version="1.0" encoding="utf-8"?>
-<ds:datastoreItem xmlns:ds="http://schemas.openxmlformats.org/officeDocument/2006/customXml" ds:itemID="{2ACA5AA5-E755-4A02-8C9E-7982E89923F6}">
+<ds:datastoreItem xmlns:ds="http://schemas.openxmlformats.org/officeDocument/2006/customXml" ds:itemID="{F3C7BE66-562D-4DDE-92AF-FF8F0722B5F4}">
   <ds:schemaRefs>
     <ds:schemaRef ds:uri="http://schemas.openxmlformats.org/officeDocument/2006/bibliography"/>
   </ds:schemaRefs>

</xml_diff>

<commit_message>
fixed report + convert2ycbcr - varname RBG to RGB
</commit_message>
<xml_diff>
--- a/report.docx
+++ b/report.docx
@@ -377,7 +377,7 @@
           <w:r>
             <w:fldChar w:fldCharType="separate"/>
           </w:r>
-          <w:hyperlink w:anchor="_Toc28196696" w:history="1">
+          <w:hyperlink w:anchor="_Toc30509213" w:history="1">
             <w:r>
               <w:rPr>
                 <w:rStyle w:val="-"/>
@@ -404,7 +404,7 @@
                 <w:noProof/>
                 <w:webHidden/>
               </w:rPr>
-              <w:instrText xml:space="preserve"> PAGEREF _Toc28196696 \h </w:instrText>
+              <w:instrText xml:space="preserve"> PAGEREF _Toc30509213 \h </w:instrText>
             </w:r>
             <w:r>
               <w:rPr>
@@ -448,7 +448,7 @@
               <w:szCs w:val="22"/>
             </w:rPr>
           </w:pPr>
-          <w:hyperlink w:anchor="_Toc28196697" w:history="1">
+          <w:hyperlink w:anchor="_Toc30509214" w:history="1">
             <w:r>
               <w:rPr>
                 <w:rStyle w:val="-"/>
@@ -498,7 +498,7 @@
                 <w:noProof/>
                 <w:webHidden/>
               </w:rPr>
-              <w:instrText xml:space="preserve"> PAGEREF _Toc28196697 \h </w:instrText>
+              <w:instrText xml:space="preserve"> PAGEREF _Toc30509214 \h </w:instrText>
             </w:r>
             <w:r>
               <w:rPr>
@@ -542,7 +542,7 @@
               <w:szCs w:val="22"/>
             </w:rPr>
           </w:pPr>
-          <w:hyperlink w:anchor="_Toc28196698" w:history="1">
+          <w:hyperlink w:anchor="_Toc30509215" w:history="1">
             <w:r>
               <w:rPr>
                 <w:rStyle w:val="-"/>
@@ -569,7 +569,7 @@
                 <w:noProof/>
                 <w:webHidden/>
               </w:rPr>
-              <w:instrText xml:space="preserve"> PAGEREF _Toc28196698 \h </w:instrText>
+              <w:instrText xml:space="preserve"> PAGEREF _Toc30509215 \h </w:instrText>
             </w:r>
             <w:r>
               <w:rPr>
@@ -613,7 +613,7 @@
               <w:szCs w:val="22"/>
             </w:rPr>
           </w:pPr>
-          <w:hyperlink w:anchor="_Toc28196699" w:history="1">
+          <w:hyperlink w:anchor="_Toc30509216" w:history="1">
             <w:r>
               <w:rPr>
                 <w:rStyle w:val="-"/>
@@ -640,7 +640,7 @@
                 <w:noProof/>
                 <w:webHidden/>
               </w:rPr>
-              <w:instrText xml:space="preserve"> PAGEREF _Toc28196699 \h </w:instrText>
+              <w:instrText xml:space="preserve"> PAGEREF _Toc30509216 \h </w:instrText>
             </w:r>
             <w:r>
               <w:rPr>
@@ -684,7 +684,7 @@
               <w:szCs w:val="22"/>
             </w:rPr>
           </w:pPr>
-          <w:hyperlink w:anchor="_Toc28196700" w:history="1">
+          <w:hyperlink w:anchor="_Toc30509217" w:history="1">
             <w:r>
               <w:rPr>
                 <w:rStyle w:val="-"/>
@@ -711,7 +711,7 @@
                 <w:noProof/>
                 <w:webHidden/>
               </w:rPr>
-              <w:instrText xml:space="preserve"> PAGEREF _Toc28196700 \h </w:instrText>
+              <w:instrText xml:space="preserve"> PAGEREF _Toc30509217 \h </w:instrText>
             </w:r>
             <w:r>
               <w:rPr>
@@ -755,7 +755,7 @@
               <w:szCs w:val="22"/>
             </w:rPr>
           </w:pPr>
-          <w:hyperlink w:anchor="_Toc28196701" w:history="1">
+          <w:hyperlink w:anchor="_Toc30509218" w:history="1">
             <w:r>
               <w:rPr>
                 <w:rStyle w:val="-"/>
@@ -782,7 +782,7 @@
                 <w:noProof/>
                 <w:webHidden/>
               </w:rPr>
-              <w:instrText xml:space="preserve"> PAGEREF _Toc28196701 \h </w:instrText>
+              <w:instrText xml:space="preserve"> PAGEREF _Toc30509218 \h </w:instrText>
             </w:r>
             <w:r>
               <w:rPr>
@@ -826,7 +826,7 @@
               <w:szCs w:val="22"/>
             </w:rPr>
           </w:pPr>
-          <w:hyperlink w:anchor="_Toc28196702" w:history="1">
+          <w:hyperlink w:anchor="_Toc30509219" w:history="1">
             <w:r>
               <w:rPr>
                 <w:rStyle w:val="-"/>
@@ -853,7 +853,7 @@
                 <w:noProof/>
                 <w:webHidden/>
               </w:rPr>
-              <w:instrText xml:space="preserve"> PAGEREF _Toc28196702 \h </w:instrText>
+              <w:instrText xml:space="preserve"> PAGEREF _Toc30509219 \h </w:instrText>
             </w:r>
             <w:r>
               <w:rPr>
@@ -897,7 +897,7 @@
               <w:szCs w:val="22"/>
             </w:rPr>
           </w:pPr>
-          <w:hyperlink w:anchor="_Toc28196703" w:history="1">
+          <w:hyperlink w:anchor="_Toc30509220" w:history="1">
             <w:r>
               <w:rPr>
                 <w:rStyle w:val="-"/>
@@ -924,7 +924,7 @@
                 <w:noProof/>
                 <w:webHidden/>
               </w:rPr>
-              <w:instrText xml:space="preserve"> PAGEREF _Toc28196703 \h </w:instrText>
+              <w:instrText xml:space="preserve"> PAGEREF _Toc30509220 \h </w:instrText>
             </w:r>
             <w:r>
               <w:rPr>
@@ -968,7 +968,7 @@
               <w:szCs w:val="22"/>
             </w:rPr>
           </w:pPr>
-          <w:hyperlink w:anchor="_Toc28196704" w:history="1">
+          <w:hyperlink w:anchor="_Toc30509221" w:history="1">
             <w:r>
               <w:rPr>
                 <w:rStyle w:val="-"/>
@@ -1018,7 +1018,7 @@
                 <w:noProof/>
                 <w:webHidden/>
               </w:rPr>
-              <w:instrText xml:space="preserve"> PAGEREF _Toc28196704 \h </w:instrText>
+              <w:instrText xml:space="preserve"> PAGEREF _Toc30509221 \h </w:instrText>
             </w:r>
             <w:r>
               <w:rPr>
@@ -1062,7 +1062,7 @@
               <w:szCs w:val="22"/>
             </w:rPr>
           </w:pPr>
-          <w:hyperlink w:anchor="_Toc28196705" w:history="1">
+          <w:hyperlink w:anchor="_Toc30509222" w:history="1">
             <w:r>
               <w:rPr>
                 <w:rStyle w:val="-"/>
@@ -1089,7 +1089,7 @@
                 <w:noProof/>
                 <w:webHidden/>
               </w:rPr>
-              <w:instrText xml:space="preserve"> PAGEREF _Toc28196705 \h </w:instrText>
+              <w:instrText xml:space="preserve"> PAGEREF _Toc30509222 \h </w:instrText>
             </w:r>
             <w:r>
               <w:rPr>
@@ -1133,7 +1133,7 @@
               <w:szCs w:val="22"/>
             </w:rPr>
           </w:pPr>
-          <w:hyperlink w:anchor="_Toc28196706" w:history="1">
+          <w:hyperlink w:anchor="_Toc30509223" w:history="1">
             <w:r>
               <w:rPr>
                 <w:rStyle w:val="-"/>
@@ -1160,7 +1160,7 @@
                 <w:noProof/>
                 <w:webHidden/>
               </w:rPr>
-              <w:instrText xml:space="preserve"> PAGEREF _Toc28196706 \h </w:instrText>
+              <w:instrText xml:space="preserve"> PAGEREF _Toc30509223 \h </w:instrText>
             </w:r>
             <w:r>
               <w:rPr>
@@ -1180,7 +1180,7 @@
                 <w:noProof/>
                 <w:webHidden/>
               </w:rPr>
-              <w:t>15</w:t>
+              <w:t>16</w:t>
             </w:r>
             <w:r>
               <w:rPr>
@@ -1204,7 +1204,7 @@
               <w:szCs w:val="22"/>
             </w:rPr>
           </w:pPr>
-          <w:hyperlink w:anchor="_Toc28196707" w:history="1">
+          <w:hyperlink w:anchor="_Toc30509224" w:history="1">
             <w:r>
               <w:rPr>
                 <w:rStyle w:val="-"/>
@@ -1231,7 +1231,7 @@
                 <w:noProof/>
                 <w:webHidden/>
               </w:rPr>
-              <w:instrText xml:space="preserve"> PAGEREF _Toc28196707 \h </w:instrText>
+              <w:instrText xml:space="preserve"> PAGEREF _Toc30509224 \h </w:instrText>
             </w:r>
             <w:r>
               <w:rPr>
@@ -1466,7 +1466,7 @@
       <w:pPr>
         <w:pStyle w:val="1"/>
       </w:pPr>
-      <w:bookmarkStart w:id="0" w:name="_Toc28196696"/>
+      <w:bookmarkStart w:id="0" w:name="_Toc30509213"/>
       <w:r>
         <w:lastRenderedPageBreak/>
         <w:t>1.   Εισαγωγή</w:t>
@@ -2141,7 +2141,7 @@
       <w:pPr>
         <w:pStyle w:val="1"/>
       </w:pPr>
-      <w:bookmarkStart w:id="1" w:name="_Toc28196697"/>
+      <w:bookmarkStart w:id="1" w:name="_Toc30509214"/>
       <w:r>
         <w:lastRenderedPageBreak/>
         <w:t xml:space="preserve">2. </w:t>
@@ -2237,7 +2237,7 @@
           <w:lang w:val="el-GR"/>
         </w:rPr>
       </w:pPr>
-      <w:bookmarkStart w:id="2" w:name="_Toc28196698"/>
+      <w:bookmarkStart w:id="2" w:name="_Toc30509215"/>
       <w:r>
         <w:rPr>
           <w:lang w:val="el-GR"/>
@@ -2835,6 +2835,7 @@
     </w:p>
     <w:p>
       <w:pPr>
+        <w:jc w:val="both"/>
         <w:rPr>
           <w:sz w:val="28"/>
           <w:szCs w:val="28"/>
@@ -2866,7 +2867,36 @@
           <w:sz w:val="28"/>
           <w:szCs w:val="28"/>
         </w:rPr>
-        <w:t xml:space="preserve"> εικονοστοιχείο, της αρχικής εικόνας </w:t>
+        <w:t xml:space="preserve"> εικονοστοιχείο</w:t>
+      </w:r>
+      <w:r>
+        <w:rPr>
+          <w:sz w:val="28"/>
+          <w:szCs w:val="28"/>
+        </w:rPr>
+        <w:t xml:space="preserve"> (</w:t>
+      </w:r>
+      <w:r>
+        <w:rPr>
+          <w:sz w:val="28"/>
+          <w:szCs w:val="28"/>
+          <w:lang w:val="en-US"/>
+        </w:rPr>
+        <w:t>pixel</w:t>
+      </w:r>
+      <w:r>
+        <w:rPr>
+          <w:sz w:val="28"/>
+          <w:szCs w:val="28"/>
+        </w:rPr>
+        <w:t>)</w:t>
+      </w:r>
+      <w:r>
+        <w:rPr>
+          <w:sz w:val="28"/>
+          <w:szCs w:val="28"/>
+        </w:rPr>
+        <w:t xml:space="preserve">, της αρχικής εικόνας </w:t>
       </w:r>
       <w:r>
         <w:rPr>
@@ -3671,7 +3701,39 @@
           <w:sz w:val="28"/>
           <w:szCs w:val="28"/>
         </w:rPr>
-        <w:t>Η πρώτη κατηγορία ονομάζεται υποδειγματοληψία χρώματος 4:4:4, κατά την οποία λαμβάνεται ολόκληρη η εικόνα που σχηματίστηκε χωρίς κάποια δειγματοληψία.</w:t>
+        <w:t xml:space="preserve">Η πρώτη κατηγορία ονομάζεται υποδειγματοληψία χρώματος </w:t>
+      </w:r>
+      <w:r>
+        <w:rPr>
+          <w:b/>
+          <w:bCs/>
+          <w:sz w:val="28"/>
+          <w:szCs w:val="28"/>
+        </w:rPr>
+        <w:t>4:4:4</w:t>
+      </w:r>
+      <w:r>
+        <w:rPr>
+          <w:sz w:val="28"/>
+          <w:szCs w:val="28"/>
+        </w:rPr>
+        <w:t xml:space="preserve">, κατά την οποία λαμβάνεται ολόκληρη η εικόνα που σχηματίστηκε </w:t>
+      </w:r>
+      <w:r>
+        <w:rPr>
+          <w:b/>
+          <w:bCs/>
+          <w:sz w:val="28"/>
+          <w:szCs w:val="28"/>
+        </w:rPr>
+        <w:t>χωρίς κάποια δειγματοληψία</w:t>
+      </w:r>
+      <w:r>
+        <w:rPr>
+          <w:sz w:val="28"/>
+          <w:szCs w:val="28"/>
+        </w:rPr>
+        <w:t>.</w:t>
       </w:r>
     </w:p>
     <w:p>
@@ -3816,7 +3878,23 @@
           <w:sz w:val="28"/>
           <w:szCs w:val="28"/>
         </w:rPr>
-        <w:t xml:space="preserve">Η δεύτερη κατηγορία ονομάζεται υποδειγματοληψία χρώματος 4:2:2. Στην κατηγορία αυτή  διαγράφονται οι στήλες των χρωματικών συνιστωσών </w:t>
+        <w:t xml:space="preserve">Η δεύτερη κατηγορία ονομάζεται υποδειγματοληψία χρώματος </w:t>
+      </w:r>
+      <w:r>
+        <w:rPr>
+          <w:b/>
+          <w:bCs/>
+          <w:sz w:val="28"/>
+          <w:szCs w:val="28"/>
+        </w:rPr>
+        <w:t>4:2:2</w:t>
+      </w:r>
+      <w:r>
+        <w:rPr>
+          <w:sz w:val="28"/>
+          <w:szCs w:val="28"/>
+        </w:rPr>
+        <w:t xml:space="preserve">. Στην κατηγορία αυτή  διαγράφονται οι στήλες των χρωματικών συνιστωσών </w:t>
       </w:r>
       <w:r>
         <w:rPr>
@@ -3868,7 +3946,23 @@
           <w:sz w:val="28"/>
           <w:szCs w:val="28"/>
         </w:rPr>
-        <w:t>. Είναι εμφανές ότι η κατηγορία αυτή εισάγει απώλειες καθώς δεν υπάρχει τρόπος πλήρους ανακατασκευής της εικόνας</w:t>
+        <w:t xml:space="preserve">. Είναι εμφανές ότι η κατηγορία αυτή </w:t>
+      </w:r>
+      <w:r>
+        <w:rPr>
+          <w:b/>
+          <w:bCs/>
+          <w:sz w:val="28"/>
+          <w:szCs w:val="28"/>
+        </w:rPr>
+        <w:t>εισάγει απώλειες</w:t>
+      </w:r>
+      <w:r>
+        <w:rPr>
+          <w:sz w:val="28"/>
+          <w:szCs w:val="28"/>
+        </w:rPr>
+        <w:t xml:space="preserve"> καθώς δεν υπάρχει τρόπος πλήρους ανακατασκευής της εικόνας</w:t>
       </w:r>
       <w:r>
         <w:rPr>
@@ -4218,7 +4312,23 @@
           <w:sz w:val="28"/>
           <w:szCs w:val="28"/>
         </w:rPr>
-        <w:t xml:space="preserve">η τρίτη κατηγορία που υλοποιείται ονομάζεται υποδειγματοληψία χρώματος 4:2:0. Στην κατηγορία αυτή  διαγράφονται τόσο οι στήλες όσο </w:t>
+        <w:t xml:space="preserve">η τρίτη κατηγορία που υλοποιείται ονομάζεται υποδειγματοληψία χρώματος </w:t>
+      </w:r>
+      <w:r>
+        <w:rPr>
+          <w:b/>
+          <w:bCs/>
+          <w:sz w:val="28"/>
+          <w:szCs w:val="28"/>
+        </w:rPr>
+        <w:t>4:2:0</w:t>
+      </w:r>
+      <w:r>
+        <w:rPr>
+          <w:sz w:val="28"/>
+          <w:szCs w:val="28"/>
+        </w:rPr>
+        <w:t xml:space="preserve">. Στην κατηγορία αυτή  διαγράφονται τόσο οι στήλες όσο </w:t>
       </w:r>
       <w:r>
         <w:rPr>
@@ -4278,7 +4388,23 @@
           <w:sz w:val="28"/>
           <w:szCs w:val="28"/>
         </w:rPr>
-        <w:t xml:space="preserve">. Είναι εμφανές ότι η κατηγορία αυτή εισάγει ακόμα μεγαλύτερες απώλειες καθώς και πάλι δεν υπάρχει τρόπος πλήρους ανακατασκευής της εικόνας μετά από τη διαδικασία αυτή. Το αποτέλεσμα που προκύπτει είναι τρεις πίνακες διαστάσεων </w:t>
+        <w:t xml:space="preserve">. Είναι εμφανές ότι η κατηγορία αυτή </w:t>
+      </w:r>
+      <w:r>
+        <w:rPr>
+          <w:b/>
+          <w:bCs/>
+          <w:sz w:val="28"/>
+          <w:szCs w:val="28"/>
+        </w:rPr>
+        <w:t>εισάγει ακόμα μεγαλύτερες απώλειες</w:t>
+      </w:r>
+      <w:r>
+        <w:rPr>
+          <w:sz w:val="28"/>
+          <w:szCs w:val="28"/>
+        </w:rPr>
+        <w:t xml:space="preserve"> καθώς και πάλι δεν υπάρχει τρόπος πλήρους ανακατασκευής της εικόνας μετά από τη διαδικασία αυτή. Το αποτέλεσμα που προκύπτει είναι τρεις πίνακες διαστάσεων </w:t>
       </w:r>
       <m:oMath>
         <m:r>
@@ -4772,7 +4898,21 @@
           <w:sz w:val="28"/>
           <w:szCs w:val="28"/>
         </w:rPr>
-        <w:t xml:space="preserve">. Για να επιτευχθεί αυτό γίνεται παρεμβολή προκειμένου να συμπληρωθούν οι θέσεις των δειγμάτων που χάθηκαν κατά την υποδειγματοληψία. Για τη διαδικασία της παρεμβολής στις διάφορες κατηγορίες υποδειγματοληψίας γίνεται χρήση του γινομένου </w:t>
+        <w:t>. Για να επιτευχθεί αυτό γίνεται παρεμβολή προκειμένου να συμπληρωθούν οι θέσεις των δειγμάτων που χάθηκαν κατά την υποδειγματοληψία. Για τη διαδικασία της παρεμβολής στις διάφορες κατηγορ</w:t>
+      </w:r>
+      <w:r>
+        <w:rPr>
+          <w:sz w:val="28"/>
+          <w:szCs w:val="28"/>
+        </w:rPr>
+        <w:t>ίες</w:t>
+      </w:r>
+      <w:r>
+        <w:rPr>
+          <w:sz w:val="28"/>
+          <w:szCs w:val="28"/>
+        </w:rPr>
+        <w:t xml:space="preserve"> υποδειγματοληψίας γίνεται χρήση του γινομένου </w:t>
       </w:r>
       <w:r>
         <w:rPr>
@@ -6190,7 +6330,7 @@
           <w:lang w:val="el-GR"/>
         </w:rPr>
       </w:pPr>
-      <w:bookmarkStart w:id="3" w:name="_Toc28196699"/>
+      <w:bookmarkStart w:id="3" w:name="_Toc30509216"/>
       <w:r>
         <w:rPr>
           <w:lang w:val="el-GR"/>
@@ -6548,65 +6688,6 @@
           <w:lang w:val="en-US"/>
         </w:rPr>
         <w:t>D</w:t>
-      </w:r>
-      <w:r>
-        <w:rPr>
-          <w:iCs/>
-          <w:sz w:val="28"/>
-          <w:szCs w:val="28"/>
-        </w:rPr>
-        <w:t xml:space="preserve">) </w:t>
-      </w:r>
-      <w:r>
-        <w:rPr>
-          <w:iCs/>
-          <w:sz w:val="28"/>
-          <w:szCs w:val="28"/>
-        </w:rPr>
-        <w:t xml:space="preserve">μέσω μιας συνάρτησης </w:t>
-      </w:r>
-      <w:r>
-        <w:rPr>
-          <w:iCs/>
-          <w:sz w:val="28"/>
-          <w:szCs w:val="28"/>
-          <w:lang w:val="en-US"/>
-        </w:rPr>
-        <w:t>FDCT</w:t>
-      </w:r>
-      <w:r>
-        <w:rPr>
-          <w:iCs/>
-          <w:sz w:val="28"/>
-          <w:szCs w:val="28"/>
-        </w:rPr>
-        <w:t xml:space="preserve"> (</w:t>
-      </w:r>
-      <w:r>
-        <w:rPr>
-          <w:iCs/>
-          <w:sz w:val="28"/>
-          <w:szCs w:val="28"/>
-          <w:lang w:val="en-US"/>
-        </w:rPr>
-        <w:t>Fast</w:t>
-      </w:r>
-      <w:r>
-        <w:rPr>
-          <w:iCs/>
-          <w:sz w:val="28"/>
-          <w:szCs w:val="28"/>
-        </w:rPr>
-        <w:t xml:space="preserve"> </w:t>
-      </w:r>
-      <w:r>
-        <w:rPr>
-          <w:iCs/>
-          <w:sz w:val="28"/>
-          <w:szCs w:val="28"/>
-          <w:lang w:val="en-US"/>
-        </w:rPr>
-        <w:t>DCT</w:t>
       </w:r>
       <w:r>
         <w:rPr>
@@ -7894,7 +7975,6 @@
           <w:sz w:val="28"/>
           <w:szCs w:val="28"/>
         </w:rPr>
-        <w:lastRenderedPageBreak/>
         <w:t>Ο</w:t>
       </w:r>
       <w:r>
@@ -9321,7 +9401,7 @@
           <w:lang w:val="el-GR"/>
         </w:rPr>
       </w:pPr>
-      <w:bookmarkStart w:id="4" w:name="_Toc28196700"/>
+      <w:bookmarkStart w:id="4" w:name="_Toc30509217"/>
       <w:r>
         <w:rPr>
           <w:lang w:val="el-GR"/>
@@ -9669,9 +9749,8 @@
         <w:rPr>
           <w:sz w:val="28"/>
           <w:szCs w:val="28"/>
-          <w:lang w:val="en-US"/>
-        </w:rPr>
-        <w:t>block</w:t>
+        </w:rPr>
+        <w:t>μπλοκ</w:t>
       </w:r>
       <w:r>
         <w:rPr>
@@ -9700,7 +9779,21 @@
           <w:sz w:val="28"/>
           <w:szCs w:val="28"/>
         </w:rPr>
-        <w:t xml:space="preserve">σταθερά και </w:t>
+        <w:t>σταθερά</w:t>
+      </w:r>
+      <w:r>
+        <w:rPr>
+          <w:sz w:val="28"/>
+          <w:szCs w:val="28"/>
+        </w:rPr>
+        <w:t xml:space="preserve"> ρύθμισης του κβαντιστή</w:t>
+      </w:r>
+      <w:r>
+        <w:rPr>
+          <w:sz w:val="28"/>
+          <w:szCs w:val="28"/>
+        </w:rPr>
+        <w:t xml:space="preserve"> και </w:t>
       </w:r>
       <w:r>
         <w:rPr>
@@ -9778,6 +9871,43 @@
           <w:szCs w:val="27"/>
         </w:rPr>
         <w:t xml:space="preserve"> από τις υπόλοιπες</w:t>
+      </w:r>
+      <w:r>
+        <w:rPr>
+          <w:sz w:val="27"/>
+          <w:szCs w:val="27"/>
+        </w:rPr>
+        <w:t xml:space="preserve"> (</w:t>
+      </w:r>
+      <w:r>
+        <w:rPr>
+          <w:sz w:val="27"/>
+          <w:szCs w:val="27"/>
+          <w:lang w:val="en-US"/>
+        </w:rPr>
+        <w:t>Cb</w:t>
+      </w:r>
+      <w:r>
+        <w:rPr>
+          <w:sz w:val="27"/>
+          <w:szCs w:val="27"/>
+        </w:rPr>
+        <w:t xml:space="preserve">, </w:t>
+      </w:r>
+      <w:r>
+        <w:rPr>
+          <w:sz w:val="27"/>
+          <w:szCs w:val="27"/>
+          <w:lang w:val="en-US"/>
+        </w:rPr>
+        <w:t>Cr</w:t>
+      </w:r>
+      <w:r>
+        <w:rPr>
+          <w:sz w:val="27"/>
+          <w:szCs w:val="27"/>
+        </w:rPr>
+        <w:t>)</w:t>
       </w:r>
       <w:r>
         <w:rPr>
@@ -10109,7 +10239,25 @@
           <w:sz w:val="28"/>
           <w:szCs w:val="28"/>
         </w:rPr>
-        <w:t xml:space="preserve"> υποδειγματοληψίας χρώματος, εισάγει απώλειες στη</w:t>
+        <w:t xml:space="preserve"> υποδειγματοληψίας χρώματος, </w:t>
+      </w:r>
+      <w:r>
+        <w:rPr>
+          <w:b/>
+          <w:bCs/>
+          <w:iCs/>
+          <w:sz w:val="28"/>
+          <w:szCs w:val="28"/>
+        </w:rPr>
+        <w:t>εισάγει απώλειες</w:t>
+      </w:r>
+      <w:r>
+        <w:rPr>
+          <w:iCs/>
+          <w:sz w:val="28"/>
+          <w:szCs w:val="28"/>
+        </w:rPr>
+        <w:t xml:space="preserve"> στη</w:t>
       </w:r>
       <w:r>
         <w:rPr>
@@ -10153,7 +10301,7 @@
       <w:pPr>
         <w:pStyle w:val="2"/>
       </w:pPr>
-      <w:bookmarkStart w:id="5" w:name="_Toc28196701"/>
+      <w:bookmarkStart w:id="5" w:name="_Toc30509218"/>
       <w:r>
         <w:t xml:space="preserve">2.4 </w:t>
       </w:r>
@@ -10723,6 +10871,23 @@
           <w:sz w:val="28"/>
           <w:szCs w:val="28"/>
         </w:rPr>
+        <w:t xml:space="preserve"> </w:t>
+      </w:r>
+      <w:r>
+        <w:rPr>
+          <w:iCs/>
+          <w:sz w:val="28"/>
+          <w:szCs w:val="28"/>
+          <w:lang w:val="en-US"/>
+        </w:rPr>
+        <w:t>DCpred</w:t>
+      </w:r>
+      <w:r>
+        <w:rPr>
+          <w:iCs/>
+          <w:sz w:val="28"/>
+          <w:szCs w:val="28"/>
+        </w:rPr>
         <w:t xml:space="preserve"> (</w:t>
       </w:r>
       <w:r>
@@ -10732,6 +10897,47 @@
           <w:szCs w:val="28"/>
           <w:lang w:val="en-US"/>
         </w:rPr>
+        <w:t>DPCM</w:t>
+      </w:r>
+      <w:r>
+        <w:rPr>
+          <w:iCs/>
+          <w:sz w:val="28"/>
+          <w:szCs w:val="28"/>
+        </w:rPr>
+        <w:t>)</w:t>
+      </w:r>
+      <w:r>
+        <w:rPr>
+          <w:iCs/>
+          <w:sz w:val="28"/>
+          <w:szCs w:val="28"/>
+        </w:rPr>
+        <w:t>.</w:t>
+      </w:r>
+      <w:r>
+        <w:rPr>
+          <w:iCs/>
+          <w:sz w:val="28"/>
+          <w:szCs w:val="28"/>
+        </w:rPr>
+        <w:t xml:space="preserve"> </w:t>
+      </w:r>
+      <w:r>
+        <w:rPr>
+          <w:iCs/>
+          <w:sz w:val="28"/>
+          <w:szCs w:val="28"/>
+        </w:rPr>
+        <w:t xml:space="preserve">Ως αρχική τιμή του </w:t>
+      </w:r>
+      <w:r>
+        <w:rPr>
+          <w:iCs/>
+          <w:sz w:val="28"/>
+          <w:szCs w:val="28"/>
+          <w:lang w:val="en-US"/>
+        </w:rPr>
         <w:t>DCpred</w:t>
       </w:r>
       <w:r>
@@ -10740,47 +10946,6 @@
           <w:sz w:val="28"/>
           <w:szCs w:val="28"/>
         </w:rPr>
-        <w:t>)</w:t>
-      </w:r>
-      <w:r>
-        <w:rPr>
-          <w:iCs/>
-          <w:sz w:val="28"/>
-          <w:szCs w:val="28"/>
-        </w:rPr>
-        <w:t>.</w:t>
-      </w:r>
-      <w:r>
-        <w:rPr>
-          <w:iCs/>
-          <w:sz w:val="28"/>
-          <w:szCs w:val="28"/>
-        </w:rPr>
-        <w:t xml:space="preserve"> </w:t>
-      </w:r>
-      <w:r>
-        <w:rPr>
-          <w:iCs/>
-          <w:sz w:val="28"/>
-          <w:szCs w:val="28"/>
-        </w:rPr>
-        <w:t xml:space="preserve">Ως αρχική τιμή του </w:t>
-      </w:r>
-      <w:r>
-        <w:rPr>
-          <w:iCs/>
-          <w:sz w:val="28"/>
-          <w:szCs w:val="28"/>
-          <w:lang w:val="en-US"/>
-        </w:rPr>
-        <w:t>DCpred</w:t>
-      </w:r>
-      <w:r>
-        <w:rPr>
-          <w:iCs/>
-          <w:sz w:val="28"/>
-          <w:szCs w:val="28"/>
-        </w:rPr>
         <w:t xml:space="preserve"> </w:t>
       </w:r>
       <w:r>
@@ -10807,6 +10972,14 @@
           <w:szCs w:val="28"/>
         </w:rPr>
         <w:t>,</w:t>
+      </w:r>
+      <w:r>
+        <w:rPr>
+          <w:iCs/>
+          <w:sz w:val="28"/>
+          <w:szCs w:val="28"/>
+        </w:rPr>
+        <w:t xml:space="preserve"> </w:t>
       </w:r>
       <w:r>
         <w:rPr>
@@ -11870,6 +12043,64 @@
         </w:rPr>
         <w:t>.</w:t>
       </w:r>
+      <w:r>
+        <w:rPr>
+          <w:sz w:val="28"/>
+          <w:szCs w:val="28"/>
+        </w:rPr>
+        <w:t xml:space="preserve"> </w:t>
+      </w:r>
+      <w:commentRangeStart w:id="6"/>
+      <w:r>
+        <w:rPr>
+          <w:sz w:val="28"/>
+          <w:szCs w:val="28"/>
+        </w:rPr>
+        <w:t>(</w:t>
+      </w:r>
+      <w:r>
+        <w:rPr>
+          <w:sz w:val="28"/>
+          <w:szCs w:val="28"/>
+        </w:rPr>
+        <w:t xml:space="preserve">εκτός αν το τελευταίο στοιχείο του </w:t>
+      </w:r>
+      <w:r>
+        <w:rPr>
+          <w:sz w:val="28"/>
+          <w:szCs w:val="28"/>
+          <w:lang w:val="en-US"/>
+        </w:rPr>
+        <w:t>block</w:t>
+      </w:r>
+      <w:r>
+        <w:rPr>
+          <w:sz w:val="28"/>
+          <w:szCs w:val="28"/>
+        </w:rPr>
+        <w:t xml:space="preserve"> </w:t>
+      </w:r>
+      <w:r>
+        <w:rPr>
+          <w:sz w:val="28"/>
+          <w:szCs w:val="28"/>
+        </w:rPr>
+        <w:t>είναι μη μηδενικό</w:t>
+      </w:r>
+      <w:r>
+        <w:rPr>
+          <w:sz w:val="28"/>
+          <w:szCs w:val="28"/>
+        </w:rPr>
+        <w:t>)</w:t>
+      </w:r>
+      <w:commentRangeEnd w:id="6"/>
+      <w:r>
+        <w:rPr>
+          <w:rStyle w:val="a7"/>
+        </w:rPr>
+        <w:commentReference w:id="6"/>
+      </w:r>
     </w:p>
     <w:p>
       <w:pPr>
@@ -11957,7 +12188,21 @@
           <w:sz w:val="28"/>
           <w:szCs w:val="28"/>
         </w:rPr>
-        <w:t xml:space="preserve">θέσεων, υπολογισμό του </w:t>
+        <w:t>θέσεων, υπολογ</w:t>
+      </w:r>
+      <w:r>
+        <w:rPr>
+          <w:sz w:val="28"/>
+          <w:szCs w:val="28"/>
+        </w:rPr>
+        <w:t>ίζοντας</w:t>
+      </w:r>
+      <w:r>
+        <w:rPr>
+          <w:sz w:val="28"/>
+          <w:szCs w:val="28"/>
+        </w:rPr>
+        <w:t xml:space="preserve"> το </w:t>
       </w:r>
       <w:r>
         <w:rPr>
@@ -11979,7 +12224,21 @@
           <w:sz w:val="28"/>
           <w:szCs w:val="28"/>
         </w:rPr>
-        <w:t xml:space="preserve">όρου με βάση τον προηγούμενο και τέλος, ανακατασκευή του κβαντισμένου μπλοκ με </w:t>
+        <w:t>όρο με βάση τον προηγούμενο και τέλος, ανακατασκευ</w:t>
+      </w:r>
+      <w:r>
+        <w:rPr>
+          <w:sz w:val="28"/>
+          <w:szCs w:val="28"/>
+        </w:rPr>
+        <w:t>άζοντας</w:t>
+      </w:r>
+      <w:r>
+        <w:rPr>
+          <w:sz w:val="28"/>
+          <w:szCs w:val="28"/>
+        </w:rPr>
+        <w:t xml:space="preserve"> το κβαντισμένο μπλοκ με </w:t>
       </w:r>
       <w:r>
         <w:rPr>
@@ -12039,7 +12298,7 @@
           <w:lang w:val="el-GR"/>
         </w:rPr>
       </w:pPr>
-      <w:bookmarkStart w:id="6" w:name="_Toc28196702"/>
+      <w:bookmarkStart w:id="7" w:name="_Toc30509219"/>
       <w:r>
         <w:rPr>
           <w:lang w:val="el-GR"/>
@@ -12058,7 +12317,7 @@
       <w:r>
         <w:t>Encoding</w:t>
       </w:r>
-      <w:bookmarkEnd w:id="6"/>
+      <w:bookmarkEnd w:id="7"/>
       <w:r>
         <w:rPr>
           <w:lang w:val="el-GR"/>
@@ -12447,7 +12706,63 @@
           <w:sz w:val="28"/>
           <w:szCs w:val="28"/>
         </w:rPr>
-        <w:t xml:space="preserve">συντελεστές αντίστοιχα, καθένας από τους οποίους περιέχει τους τρεις πίνακες κωδικοποίησης για τη φωτεινότητα και τις δύο χρωματικότητες. Οι πίνακες αυτοί περιέχουν τις δυαδικές κωδικές λέξεις σε μορφή </w:t>
+        <w:t>συντελεστές αντίστοιχα, καθένας από τους οποίους περιέχει τους τρεις πίνακες κωδικοποίησης</w:t>
+      </w:r>
+      <w:r>
+        <w:rPr>
+          <w:iCs/>
+          <w:sz w:val="28"/>
+          <w:szCs w:val="28"/>
+        </w:rPr>
+        <w:t xml:space="preserve">, </w:t>
+      </w:r>
+      <w:r>
+        <w:rPr>
+          <w:iCs/>
+          <w:sz w:val="28"/>
+          <w:szCs w:val="28"/>
+        </w:rPr>
+        <w:t>έναν</w:t>
+      </w:r>
+      <w:r>
+        <w:rPr>
+          <w:iCs/>
+          <w:sz w:val="28"/>
+          <w:szCs w:val="28"/>
+        </w:rPr>
+        <w:t xml:space="preserve"> για τη φωτεινότητα και δύο</w:t>
+      </w:r>
+      <w:r>
+        <w:rPr>
+          <w:iCs/>
+          <w:sz w:val="28"/>
+          <w:szCs w:val="28"/>
+        </w:rPr>
+        <w:t xml:space="preserve"> </w:t>
+      </w:r>
+      <w:r>
+        <w:rPr>
+          <w:iCs/>
+          <w:sz w:val="28"/>
+          <w:szCs w:val="28"/>
+        </w:rPr>
+        <w:t>(ίδιοι μεταξύ τους)</w:t>
+      </w:r>
+      <w:r>
+        <w:rPr>
+          <w:iCs/>
+          <w:sz w:val="28"/>
+          <w:szCs w:val="28"/>
+        </w:rPr>
+        <w:t xml:space="preserve"> για τις</w:t>
+      </w:r>
+      <w:r>
+        <w:rPr>
+          <w:iCs/>
+          <w:sz w:val="28"/>
+          <w:szCs w:val="28"/>
+        </w:rPr>
+        <w:t xml:space="preserve"> χρωματικότητες. Οι πίνακες αυτοί περιέχουν τις δυαδικές κωδικές λέξεις σε μορφή </w:t>
       </w:r>
       <w:r>
         <w:rPr>
@@ -12472,7 +12787,32 @@
           <w:sz w:val="28"/>
           <w:szCs w:val="28"/>
         </w:rPr>
-        <w:t>οι οποίες κατά την κωδικοποίηση μετατρέπονται σε διάνυσμα γραμμής με τιμές 0 και 1.</w:t>
+        <w:t>οι οποίες κατά την κωδικοποίηση μετατρέπονται σε διάνυσμα γραμμής</w:t>
+      </w:r>
+      <w:r>
+        <w:rPr>
+          <w:iCs/>
+          <w:sz w:val="28"/>
+          <w:szCs w:val="28"/>
+        </w:rPr>
+        <w:t xml:space="preserve"> </w:t>
+      </w:r>
+      <w:r>
+        <w:rPr>
+          <w:iCs/>
+          <w:sz w:val="28"/>
+          <w:szCs w:val="28"/>
+          <w:lang w:val="en-US"/>
+        </w:rPr>
+        <w:t>double</w:t>
+      </w:r>
+      <w:r>
+        <w:rPr>
+          <w:iCs/>
+          <w:sz w:val="28"/>
+          <w:szCs w:val="28"/>
+        </w:rPr>
+        <w:t xml:space="preserve"> με τιμές 0 και 1.</w:t>
       </w:r>
     </w:p>
     <w:p>
@@ -12526,7 +12866,7 @@
                     </pic:cNvPicPr>
                   </pic:nvPicPr>
                   <pic:blipFill>
-                    <a:blip r:embed="rId17">
+                    <a:blip r:embed="rId20">
                       <a:extLst>
                         <a:ext uri="{28A0092B-C50C-407E-A947-70E740481C1C}">
                           <a14:useLocalDpi xmlns:a14="http://schemas.microsoft.com/office/drawing/2010/main" val="0"/>
@@ -13274,7 +13614,7 @@
                     <pic:cNvPicPr/>
                   </pic:nvPicPr>
                   <pic:blipFill>
-                    <a:blip r:embed="rId18" cstate="print">
+                    <a:blip r:embed="rId21" cstate="print">
                       <a:extLst>
                         <a:ext uri="{28A0092B-C50C-407E-A947-70E740481C1C}">
                           <a14:useLocalDpi xmlns:a14="http://schemas.microsoft.com/office/drawing/2010/main" val="0"/>
@@ -13427,6 +13767,80 @@
           <w:szCs w:val="28"/>
         </w:rPr>
       </w:pPr>
+      <w:r>
+        <w:rPr>
+          <w:iCs/>
+          <w:sz w:val="28"/>
+          <w:szCs w:val="28"/>
+        </w:rPr>
+        <w:t xml:space="preserve">Σημειώνεται ότι για την παραπάνω διαδικασία χρησιμοποιείται η </w:t>
+      </w:r>
+      <w:r>
+        <w:rPr>
+          <w:b/>
+          <w:bCs/>
+          <w:iCs/>
+          <w:sz w:val="28"/>
+          <w:szCs w:val="28"/>
+        </w:rPr>
+        <w:t xml:space="preserve">ολική μεταβλητή </w:t>
+      </w:r>
+      <w:r>
+        <w:rPr>
+          <w:b/>
+          <w:bCs/>
+          <w:iCs/>
+          <w:sz w:val="28"/>
+          <w:szCs w:val="28"/>
+          <w:lang w:val="en-US"/>
+        </w:rPr>
+        <w:t>blockType</w:t>
+      </w:r>
+      <w:r>
+        <w:rPr>
+          <w:iCs/>
+          <w:sz w:val="28"/>
+          <w:szCs w:val="28"/>
+        </w:rPr>
+        <w:t xml:space="preserve">, </w:t>
+      </w:r>
+      <w:r>
+        <w:rPr>
+          <w:iCs/>
+          <w:sz w:val="28"/>
+          <w:szCs w:val="28"/>
+        </w:rPr>
+        <w:t>για την αναγνώριση των μπλοκ</w:t>
+      </w:r>
+      <w:r>
+        <w:rPr>
+          <w:iCs/>
+          <w:sz w:val="28"/>
+          <w:szCs w:val="28"/>
+        </w:rPr>
+        <w:t xml:space="preserve"> </w:t>
+      </w:r>
+      <w:r>
+        <w:rPr>
+          <w:iCs/>
+          <w:sz w:val="28"/>
+          <w:szCs w:val="28"/>
+        </w:rPr>
+        <w:t xml:space="preserve">ως προς τον τύπο τους (φωτεινότητα - χρωματικότητα). </w:t>
+      </w:r>
+    </w:p>
+    <w:p>
+      <w:pPr>
+        <w:autoSpaceDE w:val="0"/>
+        <w:autoSpaceDN w:val="0"/>
+        <w:adjustRightInd w:val="0"/>
+        <w:jc w:val="both"/>
+        <w:rPr>
+          <w:iCs/>
+          <w:sz w:val="28"/>
+          <w:szCs w:val="28"/>
+        </w:rPr>
+      </w:pPr>
     </w:p>
     <w:p>
       <w:pPr>
@@ -13520,7 +13934,7 @@
                     <pic:cNvPicPr/>
                   </pic:nvPicPr>
                   <pic:blipFill>
-                    <a:blip r:embed="rId19">
+                    <a:blip r:embed="rId22">
                       <a:extLst>
                         <a:ext uri="{28A0092B-C50C-407E-A947-70E740481C1C}">
                           <a14:useLocalDpi xmlns:a14="http://schemas.microsoft.com/office/drawing/2010/main" val="0"/>
@@ -14077,7 +14491,7 @@
           <w:lang w:val="el-GR"/>
         </w:rPr>
       </w:pPr>
-      <w:bookmarkStart w:id="7" w:name="_Toc28196703"/>
+      <w:bookmarkStart w:id="8" w:name="_Toc30509220"/>
       <w:r>
         <w:rPr>
           <w:lang w:val="el-GR"/>
@@ -14117,7 +14531,7 @@
         </w:rPr>
         <w:t xml:space="preserve"> 1</w:t>
       </w:r>
-      <w:bookmarkEnd w:id="7"/>
+      <w:bookmarkEnd w:id="8"/>
       <w:r>
         <w:rPr>
           <w:lang w:val="el-GR"/>
@@ -14776,33 +15190,9 @@
     </w:p>
     <w:p>
       <w:pPr>
-        <w:rPr>
-          <w:sz w:val="28"/>
-          <w:szCs w:val="28"/>
-        </w:rPr>
-      </w:pPr>
-    </w:p>
-    <w:p>
-      <w:pPr>
-        <w:rPr>
-          <w:sz w:val="28"/>
-          <w:szCs w:val="28"/>
-        </w:rPr>
-      </w:pPr>
-    </w:p>
-    <w:p>
-      <w:pPr>
-        <w:rPr>
-          <w:sz w:val="28"/>
-          <w:szCs w:val="28"/>
-        </w:rPr>
-      </w:pPr>
-    </w:p>
-    <w:p>
-      <w:pPr>
         <w:pStyle w:val="1"/>
       </w:pPr>
-      <w:bookmarkStart w:id="8" w:name="_Toc28196704"/>
+      <w:bookmarkStart w:id="9" w:name="_Toc30509221"/>
       <w:r>
         <w:t xml:space="preserve">3. </w:t>
       </w:r>
@@ -14833,7 +15223,7 @@
         </w:rPr>
         <w:t>Integration</w:t>
       </w:r>
-      <w:bookmarkEnd w:id="8"/>
+      <w:bookmarkEnd w:id="9"/>
     </w:p>
     <w:p>
       <w:pPr>
@@ -14884,7 +15274,7 @@
           <w:lang w:val="el-GR"/>
         </w:rPr>
       </w:pPr>
-      <w:bookmarkStart w:id="9" w:name="_Toc28196705"/>
+      <w:bookmarkStart w:id="10" w:name="_Toc30509222"/>
       <w:r>
         <w:rPr>
           <w:lang w:val="el-GR"/>
@@ -14936,7 +15326,7 @@
       <w:r>
         <w:t>Decoder</w:t>
       </w:r>
-      <w:bookmarkEnd w:id="9"/>
+      <w:bookmarkEnd w:id="10"/>
       <w:r>
         <w:rPr>
           <w:lang w:val="el-GR"/>
@@ -15200,6 +15590,14 @@
           <w:iCs/>
           <w:sz w:val="28"/>
           <w:szCs w:val="28"/>
+        </w:rPr>
+        <w:t xml:space="preserve"> </w:t>
+      </w:r>
+      <w:r>
+        <w:rPr>
+          <w:iCs/>
+          <w:sz w:val="28"/>
+          <w:szCs w:val="28"/>
           <w:lang w:val="en-US"/>
         </w:rPr>
         <w:t>Cr</w:t>
@@ -15218,7 +15616,157 @@
           <w:sz w:val="28"/>
           <w:szCs w:val="28"/>
         </w:rPr>
-        <w:t xml:space="preserve">αντίστοιχα και τους πίνακες για την κωδικοποίηση </w:t>
+        <w:t>αντίστοιχα</w:t>
+      </w:r>
+      <w:r>
+        <w:rPr>
+          <w:iCs/>
+          <w:sz w:val="28"/>
+          <w:szCs w:val="28"/>
+        </w:rPr>
+        <w:t xml:space="preserve"> (</w:t>
+      </w:r>
+      <w:r>
+        <w:rPr>
+          <w:iCs/>
+          <w:sz w:val="28"/>
+          <w:szCs w:val="28"/>
+        </w:rPr>
+        <w:t>για την ακρίβεια</w:t>
+      </w:r>
+      <w:r>
+        <w:rPr>
+          <w:iCs/>
+          <w:sz w:val="28"/>
+          <w:szCs w:val="28"/>
+        </w:rPr>
+        <w:t xml:space="preserve"> περιέχει το γινόμενο </w:t>
+      </w:r>
+      <m:oMath>
+        <m:r>
+          <m:rPr>
+            <m:sty m:val="p"/>
+          </m:rPr>
+          <w:rPr>
+            <w:rFonts w:ascii="Cambria Math" w:hAnsi="Cambria Math"/>
+            <w:sz w:val="28"/>
+            <w:szCs w:val="28"/>
+            <w:lang w:val="en-US"/>
+          </w:rPr>
+          <m:t>qScale</m:t>
+        </m:r>
+        <m:r>
+          <m:rPr>
+            <m:sty m:val="p"/>
+          </m:rPr>
+          <w:rPr>
+            <w:rFonts w:ascii="Cambria Math" w:hAnsi="Cambria Math"/>
+            <w:sz w:val="28"/>
+            <w:szCs w:val="28"/>
+          </w:rPr>
+          <m:t>∙</m:t>
+        </m:r>
+        <m:r>
+          <m:rPr>
+            <m:sty m:val="p"/>
+          </m:rPr>
+          <w:rPr>
+            <w:rFonts w:ascii="Cambria Math" w:hAnsi="Cambria Math"/>
+            <w:sz w:val="28"/>
+            <w:szCs w:val="28"/>
+            <w:lang w:val="en-US"/>
+          </w:rPr>
+          <m:t>qTableL</m:t>
+        </m:r>
+      </m:oMath>
+      <w:r>
+        <w:rPr>
+          <w:iCs/>
+          <w:sz w:val="28"/>
+          <w:szCs w:val="28"/>
+        </w:rPr>
+        <w:t xml:space="preserve"> </w:t>
+      </w:r>
+      <w:r>
+        <w:rPr>
+          <w:iCs/>
+          <w:sz w:val="28"/>
+          <w:szCs w:val="28"/>
+        </w:rPr>
+        <w:t xml:space="preserve">και </w:t>
+      </w:r>
+      <m:oMath>
+        <m:r>
+          <m:rPr>
+            <m:sty m:val="p"/>
+          </m:rPr>
+          <w:rPr>
+            <w:rFonts w:ascii="Cambria Math" w:hAnsi="Cambria Math"/>
+            <w:sz w:val="28"/>
+            <w:szCs w:val="28"/>
+            <w:lang w:val="en-US"/>
+          </w:rPr>
+          <m:t>qScale</m:t>
+        </m:r>
+        <m:r>
+          <m:rPr>
+            <m:sty m:val="p"/>
+          </m:rPr>
+          <w:rPr>
+            <w:rFonts w:ascii="Cambria Math" w:hAnsi="Cambria Math"/>
+            <w:sz w:val="28"/>
+            <w:szCs w:val="28"/>
+          </w:rPr>
+          <m:t>∙</m:t>
+        </m:r>
+        <m:r>
+          <m:rPr>
+            <m:sty m:val="p"/>
+          </m:rPr>
+          <w:rPr>
+            <w:rFonts w:ascii="Cambria Math" w:hAnsi="Cambria Math"/>
+            <w:sz w:val="28"/>
+            <w:szCs w:val="28"/>
+            <w:lang w:val="en-US"/>
+          </w:rPr>
+          <m:t>qTable</m:t>
+        </m:r>
+        <m:r>
+          <m:rPr>
+            <m:sty m:val="p"/>
+          </m:rPr>
+          <w:rPr>
+            <w:rFonts w:ascii="Cambria Math" w:hAnsi="Cambria Math"/>
+            <w:sz w:val="28"/>
+            <w:szCs w:val="28"/>
+            <w:lang w:val="en-US"/>
+          </w:rPr>
+          <m:t>C</m:t>
+        </m:r>
+      </m:oMath>
+      <w:r>
+        <w:rPr>
+          <w:iCs/>
+          <w:sz w:val="28"/>
+          <w:szCs w:val="28"/>
+        </w:rPr>
+        <w:t xml:space="preserve"> </w:t>
+      </w:r>
+      <w:r>
+        <w:rPr>
+          <w:iCs/>
+          <w:sz w:val="28"/>
+          <w:szCs w:val="28"/>
+        </w:rPr>
+        <w:t>αντίστοιχα)</w:t>
+      </w:r>
+      <w:r>
+        <w:rPr>
+          <w:iCs/>
+          <w:sz w:val="28"/>
+          <w:szCs w:val="28"/>
+        </w:rPr>
+        <w:t xml:space="preserve"> και τους πίνακες για την κωδικοποίηση </w:t>
       </w:r>
       <w:r>
         <w:rPr>
@@ -15403,217 +15951,216 @@
           <w:sz w:val="28"/>
           <w:szCs w:val="28"/>
         </w:rPr>
+        <w:t xml:space="preserve">Τα υπόλοιπα </w:t>
+      </w:r>
+      <w:r>
+        <w:rPr>
+          <w:iCs/>
+          <w:sz w:val="28"/>
+          <w:szCs w:val="28"/>
+          <w:lang w:val="en-US"/>
+        </w:rPr>
+        <w:t>cells</w:t>
+      </w:r>
+      <w:r>
+        <w:rPr>
+          <w:iCs/>
+          <w:sz w:val="28"/>
+          <w:szCs w:val="28"/>
+        </w:rPr>
+        <w:t xml:space="preserve"> </w:t>
+      </w:r>
+      <w:r>
+        <w:rPr>
+          <w:iCs/>
+          <w:sz w:val="28"/>
+          <w:szCs w:val="28"/>
+        </w:rPr>
+        <w:t xml:space="preserve">του πίνακα περιέχουν για κάθε μπλοκ τα χαρακτηριστικά </w:t>
+      </w:r>
+      <w:r>
+        <w:rPr>
+          <w:iCs/>
+          <w:sz w:val="28"/>
+          <w:szCs w:val="28"/>
+          <w:lang w:val="en-US"/>
+        </w:rPr>
+        <w:t>blkType</w:t>
+      </w:r>
+      <w:r>
+        <w:rPr>
+          <w:iCs/>
+          <w:sz w:val="28"/>
+          <w:szCs w:val="28"/>
+        </w:rPr>
+        <w:t xml:space="preserve"> </w:t>
+      </w:r>
+      <w:r>
+        <w:rPr>
+          <w:iCs/>
+          <w:sz w:val="28"/>
+          <w:szCs w:val="28"/>
+        </w:rPr>
+        <w:t xml:space="preserve">με τον τύπο του εκάστοτε </w:t>
+      </w:r>
+      <w:r>
+        <w:rPr>
+          <w:iCs/>
+          <w:sz w:val="28"/>
+          <w:szCs w:val="28"/>
+        </w:rPr>
+        <w:t>μπλοκ</w:t>
+      </w:r>
+      <w:r>
+        <w:rPr>
+          <w:iCs/>
+          <w:sz w:val="28"/>
+          <w:szCs w:val="28"/>
+        </w:rPr>
+        <w:t xml:space="preserve"> (</w:t>
+      </w:r>
+      <w:r>
+        <w:rPr>
+          <w:iCs/>
+          <w:sz w:val="28"/>
+          <w:szCs w:val="28"/>
+          <w:lang w:val="en-US"/>
+        </w:rPr>
+        <w:t>Y</w:t>
+      </w:r>
+      <w:r>
+        <w:rPr>
+          <w:iCs/>
+          <w:sz w:val="28"/>
+          <w:szCs w:val="28"/>
+        </w:rPr>
+        <w:t xml:space="preserve">, </w:t>
+      </w:r>
+      <w:r>
+        <w:rPr>
+          <w:iCs/>
+          <w:sz w:val="28"/>
+          <w:szCs w:val="28"/>
+          <w:lang w:val="en-US"/>
+        </w:rPr>
+        <w:t>Cb</w:t>
+      </w:r>
+      <w:r>
+        <w:rPr>
+          <w:iCs/>
+          <w:sz w:val="28"/>
+          <w:szCs w:val="28"/>
+        </w:rPr>
+        <w:t xml:space="preserve">, </w:t>
+      </w:r>
+      <w:r>
+        <w:rPr>
+          <w:iCs/>
+          <w:sz w:val="28"/>
+          <w:szCs w:val="28"/>
+          <w:lang w:val="en-US"/>
+        </w:rPr>
+        <w:t>Cr</w:t>
+      </w:r>
+      <w:r>
+        <w:rPr>
+          <w:iCs/>
+          <w:sz w:val="28"/>
+          <w:szCs w:val="28"/>
+        </w:rPr>
+        <w:t>)</w:t>
+      </w:r>
+      <w:r>
+        <w:rPr>
+          <w:iCs/>
+          <w:sz w:val="28"/>
+          <w:szCs w:val="28"/>
+        </w:rPr>
+        <w:t xml:space="preserve">, τη θέση του στην εικόνα μέσω των </w:t>
+      </w:r>
+      <w:r>
+        <w:rPr>
+          <w:iCs/>
+          <w:sz w:val="28"/>
+          <w:szCs w:val="28"/>
+          <w:lang w:val="en-US"/>
+        </w:rPr>
+        <w:t>indHor</w:t>
+      </w:r>
+      <w:r>
+        <w:rPr>
+          <w:iCs/>
+          <w:sz w:val="28"/>
+          <w:szCs w:val="28"/>
+        </w:rPr>
+        <w:t xml:space="preserve">, </w:t>
+      </w:r>
+      <w:r>
+        <w:rPr>
+          <w:iCs/>
+          <w:sz w:val="28"/>
+          <w:szCs w:val="28"/>
+          <w:lang w:val="en-US"/>
+        </w:rPr>
+        <w:t>indVer</w:t>
+      </w:r>
+      <w:r>
+        <w:rPr>
+          <w:iCs/>
+          <w:sz w:val="28"/>
+          <w:szCs w:val="28"/>
+        </w:rPr>
+        <w:t xml:space="preserve"> </w:t>
+      </w:r>
+      <w:r>
+        <w:rPr>
+          <w:iCs/>
+          <w:sz w:val="28"/>
+          <w:szCs w:val="28"/>
+        </w:rPr>
+        <w:t xml:space="preserve">δεικτών και το </w:t>
+      </w:r>
+      <w:r>
+        <w:rPr>
+          <w:iCs/>
+          <w:sz w:val="28"/>
+          <w:szCs w:val="28"/>
+          <w:lang w:val="en-US"/>
+        </w:rPr>
+        <w:t>bit</w:t>
+      </w:r>
+      <w:r>
+        <w:rPr>
+          <w:iCs/>
+          <w:sz w:val="28"/>
+          <w:szCs w:val="28"/>
+        </w:rPr>
+        <w:t>-</w:t>
+      </w:r>
+      <w:r>
+        <w:rPr>
+          <w:iCs/>
+          <w:sz w:val="28"/>
+          <w:szCs w:val="28"/>
+          <w:lang w:val="en-US"/>
+        </w:rPr>
+        <w:t>Stream</w:t>
+      </w:r>
+      <w:r>
+        <w:rPr>
+          <w:iCs/>
+          <w:sz w:val="28"/>
+          <w:szCs w:val="28"/>
+        </w:rPr>
+        <w:t xml:space="preserve"> </w:t>
+      </w:r>
+      <w:r>
+        <w:rPr>
+          <w:iCs/>
+          <w:sz w:val="28"/>
+          <w:szCs w:val="28"/>
+        </w:rPr>
         <w:lastRenderedPageBreak/>
-        <w:t xml:space="preserve">Τα υπόλοιπα </w:t>
-      </w:r>
-      <w:r>
-        <w:rPr>
-          <w:iCs/>
-          <w:sz w:val="28"/>
-          <w:szCs w:val="28"/>
-          <w:lang w:val="en-US"/>
-        </w:rPr>
-        <w:t>cells</w:t>
-      </w:r>
-      <w:r>
-        <w:rPr>
-          <w:iCs/>
-          <w:sz w:val="28"/>
-          <w:szCs w:val="28"/>
-        </w:rPr>
-        <w:t xml:space="preserve"> </w:t>
-      </w:r>
-      <w:r>
-        <w:rPr>
-          <w:iCs/>
-          <w:sz w:val="28"/>
-          <w:szCs w:val="28"/>
-        </w:rPr>
-        <w:t xml:space="preserve">του πίνακα περιέχουν για κάθε μπλοκ τα χαρακτηριστικά </w:t>
-      </w:r>
-      <w:r>
-        <w:rPr>
-          <w:iCs/>
-          <w:sz w:val="28"/>
-          <w:szCs w:val="28"/>
-          <w:lang w:val="en-US"/>
-        </w:rPr>
-        <w:t>blkType</w:t>
-      </w:r>
-      <w:r>
-        <w:rPr>
-          <w:iCs/>
-          <w:sz w:val="28"/>
-          <w:szCs w:val="28"/>
-        </w:rPr>
-        <w:t xml:space="preserve"> </w:t>
-      </w:r>
-      <w:r>
-        <w:rPr>
-          <w:iCs/>
-          <w:sz w:val="28"/>
-          <w:szCs w:val="28"/>
-        </w:rPr>
-        <w:t xml:space="preserve">με τον τύπο του εκάστοτε </w:t>
-      </w:r>
-      <w:r>
-        <w:rPr>
-          <w:iCs/>
-          <w:sz w:val="28"/>
-          <w:szCs w:val="28"/>
-          <w:lang w:val="en-US"/>
-        </w:rPr>
-        <w:t>block</w:t>
-      </w:r>
-      <w:r>
-        <w:rPr>
-          <w:iCs/>
-          <w:sz w:val="28"/>
-          <w:szCs w:val="28"/>
-        </w:rPr>
-        <w:t xml:space="preserve"> (</w:t>
-      </w:r>
-      <w:r>
-        <w:rPr>
-          <w:iCs/>
-          <w:sz w:val="28"/>
-          <w:szCs w:val="28"/>
-          <w:lang w:val="en-US"/>
-        </w:rPr>
-        <w:t>Y</w:t>
-      </w:r>
-      <w:r>
-        <w:rPr>
-          <w:iCs/>
-          <w:sz w:val="28"/>
-          <w:szCs w:val="28"/>
-        </w:rPr>
-        <w:t xml:space="preserve">, </w:t>
-      </w:r>
-      <w:r>
-        <w:rPr>
-          <w:iCs/>
-          <w:sz w:val="28"/>
-          <w:szCs w:val="28"/>
-          <w:lang w:val="en-US"/>
-        </w:rPr>
-        <w:t>Cb</w:t>
-      </w:r>
-      <w:r>
-        <w:rPr>
-          <w:iCs/>
-          <w:sz w:val="28"/>
-          <w:szCs w:val="28"/>
-        </w:rPr>
-        <w:t xml:space="preserve">, </w:t>
-      </w:r>
-      <w:r>
-        <w:rPr>
-          <w:iCs/>
-          <w:sz w:val="28"/>
-          <w:szCs w:val="28"/>
-          <w:lang w:val="en-US"/>
-        </w:rPr>
-        <w:t>Cr</w:t>
-      </w:r>
-      <w:r>
-        <w:rPr>
-          <w:iCs/>
-          <w:sz w:val="28"/>
-          <w:szCs w:val="28"/>
-        </w:rPr>
-        <w:t>)</w:t>
-      </w:r>
-      <w:r>
-        <w:rPr>
-          <w:iCs/>
-          <w:sz w:val="28"/>
-          <w:szCs w:val="28"/>
-        </w:rPr>
-        <w:t xml:space="preserve">, τη θέση του στην εικόνα μέσω των </w:t>
-      </w:r>
-      <w:r>
-        <w:rPr>
-          <w:iCs/>
-          <w:sz w:val="28"/>
-          <w:szCs w:val="28"/>
-          <w:lang w:val="en-US"/>
-        </w:rPr>
-        <w:t>indHor</w:t>
-      </w:r>
-      <w:r>
-        <w:rPr>
-          <w:iCs/>
-          <w:sz w:val="28"/>
-          <w:szCs w:val="28"/>
-        </w:rPr>
-        <w:t xml:space="preserve">, </w:t>
-      </w:r>
-      <w:r>
-        <w:rPr>
-          <w:iCs/>
-          <w:sz w:val="28"/>
-          <w:szCs w:val="28"/>
-          <w:lang w:val="en-US"/>
-        </w:rPr>
-        <w:t>indVer</w:t>
-      </w:r>
-      <w:r>
-        <w:rPr>
-          <w:iCs/>
-          <w:sz w:val="28"/>
-          <w:szCs w:val="28"/>
-        </w:rPr>
-        <w:t xml:space="preserve"> </w:t>
-      </w:r>
-      <w:r>
-        <w:rPr>
-          <w:iCs/>
-          <w:sz w:val="28"/>
-          <w:szCs w:val="28"/>
-        </w:rPr>
-        <w:t xml:space="preserve">δεικτών και το </w:t>
-      </w:r>
-      <w:r>
-        <w:rPr>
-          <w:iCs/>
-          <w:sz w:val="28"/>
-          <w:szCs w:val="28"/>
-          <w:lang w:val="en-US"/>
-        </w:rPr>
-        <w:t>bit</w:t>
-      </w:r>
-      <w:r>
-        <w:rPr>
-          <w:iCs/>
-          <w:sz w:val="28"/>
-          <w:szCs w:val="28"/>
-        </w:rPr>
-        <w:t>-</w:t>
-      </w:r>
-      <w:r>
-        <w:rPr>
-          <w:iCs/>
-          <w:sz w:val="28"/>
-          <w:szCs w:val="28"/>
-          <w:lang w:val="en-US"/>
-        </w:rPr>
-        <w:t>Stream</w:t>
-      </w:r>
-      <w:r>
-        <w:rPr>
-          <w:iCs/>
-          <w:sz w:val="28"/>
-          <w:szCs w:val="28"/>
-        </w:rPr>
-        <w:t xml:space="preserve"> </w:t>
-      </w:r>
-      <w:r>
-        <w:rPr>
-          <w:iCs/>
-          <w:sz w:val="28"/>
-          <w:szCs w:val="28"/>
-        </w:rPr>
         <w:t xml:space="preserve">που δημιουργήθηκε από τη συνάρτηση </w:t>
       </w:r>
       <w:r>
@@ -15693,7 +16240,7 @@
                     </pic:cNvPicPr>
                   </pic:nvPicPr>
                   <pic:blipFill>
-                    <a:blip r:embed="rId20">
+                    <a:blip r:embed="rId23">
                       <a:extLst>
                         <a:ext uri="{28A0092B-C50C-407E-A947-70E740481C1C}">
                           <a14:useLocalDpi xmlns:a14="http://schemas.microsoft.com/office/drawing/2010/main" val="0"/>
@@ -16456,7 +17003,7 @@
                     <pic:cNvPicPr/>
                   </pic:nvPicPr>
                   <pic:blipFill>
-                    <a:blip r:embed="rId21"/>
+                    <a:blip r:embed="rId24"/>
                     <a:stretch>
                       <a:fillRect/>
                     </a:stretch>
@@ -16559,31 +17106,6 @@
           <w:szCs w:val="28"/>
         </w:rPr>
       </w:pPr>
-      <w:r>
-        <w:rPr>
-          <w:iCs/>
-          <w:sz w:val="28"/>
-          <w:szCs w:val="28"/>
-        </w:rPr>
-        <w:lastRenderedPageBreak/>
-        <w:t>Για τη διαδικασία</w:t>
-      </w:r>
-      <w:r>
-        <w:rPr>
-          <w:iCs/>
-          <w:sz w:val="28"/>
-          <w:szCs w:val="28"/>
-        </w:rPr>
-        <w:t xml:space="preserve"> της</w:t>
-      </w:r>
-      <w:r>
-        <w:rPr>
-          <w:iCs/>
-          <w:sz w:val="28"/>
-          <w:szCs w:val="28"/>
-        </w:rPr>
-        <w:t xml:space="preserve"> αποκωδικοποίησης ακολουθείται η παραπάνω διαδικασία με την αντίστροφη σειρά χρησιμοποιώντας τις αντίστροφες συναρτήσεις που υλοποιήθηκαν.</w:t>
-      </w:r>
     </w:p>
     <w:p>
       <w:pPr>
@@ -16597,6 +17119,39 @@
           <w:szCs w:val="28"/>
         </w:rPr>
       </w:pPr>
+      <w:r>
+        <w:rPr>
+          <w:iCs/>
+          <w:sz w:val="28"/>
+          <w:szCs w:val="28"/>
+        </w:rPr>
+        <w:lastRenderedPageBreak/>
+        <w:t>Για τη διαδικασία</w:t>
+      </w:r>
+      <w:r>
+        <w:rPr>
+          <w:iCs/>
+          <w:sz w:val="28"/>
+          <w:szCs w:val="28"/>
+        </w:rPr>
+        <w:t xml:space="preserve"> της</w:t>
+      </w:r>
+      <w:r>
+        <w:rPr>
+          <w:iCs/>
+          <w:sz w:val="28"/>
+          <w:szCs w:val="28"/>
+        </w:rPr>
+        <w:t xml:space="preserve"> αποκωδικοποίησης ακολουθείται η παραπάνω διαδικασία με την αντίστροφη σειρά χρησιμοποιώντας τις αντίστροφες συναρτήσεις που υλοποιήθηκαν.</w:t>
+      </w:r>
+      <w:r>
+        <w:rPr>
+          <w:iCs/>
+          <w:sz w:val="28"/>
+          <w:szCs w:val="28"/>
+        </w:rPr>
+        <w:t xml:space="preserve"> </w:t>
+      </w:r>
     </w:p>
     <w:p>
       <w:pPr>
@@ -16613,12 +17168,272 @@
     </w:p>
     <w:p>
       <w:pPr>
+        <w:autoSpaceDE w:val="0"/>
+        <w:autoSpaceDN w:val="0"/>
+        <w:adjustRightInd w:val="0"/>
+        <w:jc w:val="both"/>
+        <w:rPr>
+          <w:iCs/>
+          <w:sz w:val="28"/>
+          <w:szCs w:val="28"/>
+        </w:rPr>
+      </w:pPr>
+      <w:r>
+        <w:rPr>
+          <w:iCs/>
+          <w:sz w:val="28"/>
+          <w:szCs w:val="28"/>
+        </w:rPr>
+        <w:t>Σημειώνεται ότι για την εύρεση της κατηγορίας υποδειγματοληψίας χρώματος</w:t>
+      </w:r>
+      <w:r>
+        <w:rPr>
+          <w:iCs/>
+          <w:sz w:val="28"/>
+          <w:szCs w:val="28"/>
+        </w:rPr>
+        <w:t xml:space="preserve"> κατά την αποκωδικοποίηση</w:t>
+      </w:r>
+      <w:r>
+        <w:rPr>
+          <w:iCs/>
+          <w:sz w:val="28"/>
+          <w:szCs w:val="28"/>
+        </w:rPr>
+        <w:t xml:space="preserve"> γίνεται σύγκριση μεγεθών των πινάκων </w:t>
+      </w:r>
+      <w:r>
+        <w:rPr>
+          <w:iCs/>
+          <w:sz w:val="28"/>
+          <w:szCs w:val="28"/>
+          <w:lang w:val="en-US"/>
+        </w:rPr>
+        <w:t>Y</w:t>
+      </w:r>
+      <w:r>
+        <w:rPr>
+          <w:iCs/>
+          <w:sz w:val="28"/>
+          <w:szCs w:val="28"/>
+        </w:rPr>
+        <w:t xml:space="preserve">, </w:t>
+      </w:r>
+      <w:r>
+        <w:rPr>
+          <w:iCs/>
+          <w:sz w:val="28"/>
+          <w:szCs w:val="28"/>
+          <w:lang w:val="en-US"/>
+        </w:rPr>
+        <w:t>Cb</w:t>
+      </w:r>
+      <w:r>
+        <w:rPr>
+          <w:iCs/>
+          <w:sz w:val="28"/>
+          <w:szCs w:val="28"/>
+        </w:rPr>
+        <w:t xml:space="preserve">, </w:t>
+      </w:r>
+      <w:r>
+        <w:rPr>
+          <w:iCs/>
+          <w:sz w:val="28"/>
+          <w:szCs w:val="28"/>
+          <w:lang w:val="en-US"/>
+        </w:rPr>
+        <w:t>Cr</w:t>
+      </w:r>
+      <w:r>
+        <w:rPr>
+          <w:iCs/>
+          <w:sz w:val="28"/>
+          <w:szCs w:val="28"/>
+        </w:rPr>
+        <w:t xml:space="preserve"> μετά τον από-κβαντισμό.</w:t>
+      </w:r>
+      <w:r>
+        <w:rPr>
+          <w:iCs/>
+          <w:sz w:val="28"/>
+          <w:szCs w:val="28"/>
+        </w:rPr>
+        <w:t xml:space="preserve"> Επιπλέον</w:t>
+      </w:r>
+      <w:r>
+        <w:rPr>
+          <w:iCs/>
+          <w:sz w:val="28"/>
+          <w:szCs w:val="28"/>
+        </w:rPr>
+        <w:t>,</w:t>
+      </w:r>
+      <w:bookmarkStart w:id="11" w:name="_GoBack"/>
+      <w:bookmarkEnd w:id="11"/>
+      <w:r>
+        <w:rPr>
+          <w:iCs/>
+          <w:sz w:val="28"/>
+          <w:szCs w:val="28"/>
+        </w:rPr>
+        <w:t xml:space="preserve"> ο απο-κβαντισμός γίνεται πάντοτε με τιμή </w:t>
+      </w:r>
+      <w:r>
+        <w:rPr>
+          <w:iCs/>
+          <w:sz w:val="28"/>
+          <w:szCs w:val="28"/>
+          <w:lang w:val="en-US"/>
+        </w:rPr>
+        <w:t>qScale</w:t>
+      </w:r>
+      <w:r>
+        <w:rPr>
+          <w:iCs/>
+          <w:sz w:val="28"/>
+          <w:szCs w:val="28"/>
+        </w:rPr>
+        <w:t xml:space="preserve">=1 </w:t>
+      </w:r>
+      <w:r>
+        <w:rPr>
+          <w:iCs/>
+          <w:sz w:val="28"/>
+          <w:szCs w:val="28"/>
+        </w:rPr>
+        <w:t>μιας και</w:t>
+      </w:r>
+      <w:r>
+        <w:rPr>
+          <w:iCs/>
+          <w:sz w:val="28"/>
+          <w:szCs w:val="28"/>
+        </w:rPr>
+        <w:t xml:space="preserve"> </w:t>
+      </w:r>
+      <w:r>
+        <w:rPr>
+          <w:iCs/>
+          <w:sz w:val="28"/>
+          <w:szCs w:val="28"/>
+        </w:rPr>
+        <w:t xml:space="preserve">η σταθερά αυτή έχει ενσωματωθεί στον πίνακα κβαντισμού </w:t>
+      </w:r>
+      <w:r>
+        <w:rPr>
+          <w:iCs/>
+          <w:sz w:val="28"/>
+          <w:szCs w:val="28"/>
+          <w:lang w:val="en-US"/>
+        </w:rPr>
+        <w:t>qTable</w:t>
+      </w:r>
+      <w:r>
+        <w:rPr>
+          <w:iCs/>
+          <w:sz w:val="28"/>
+          <w:szCs w:val="28"/>
+        </w:rPr>
+        <w:t xml:space="preserve"> που λαμβάνεται από το πρώτο </w:t>
+      </w:r>
+      <w:r>
+        <w:rPr>
+          <w:iCs/>
+          <w:sz w:val="28"/>
+          <w:szCs w:val="28"/>
+          <w:lang w:val="en-US"/>
+        </w:rPr>
+        <w:t>struct</w:t>
+      </w:r>
+      <w:r>
+        <w:rPr>
+          <w:iCs/>
+          <w:sz w:val="28"/>
+          <w:szCs w:val="28"/>
+        </w:rPr>
+        <w:t xml:space="preserve"> </w:t>
+      </w:r>
+      <w:r>
+        <w:rPr>
+          <w:iCs/>
+          <w:sz w:val="28"/>
+          <w:szCs w:val="28"/>
+        </w:rPr>
+        <w:t>του</w:t>
+      </w:r>
+      <w:r>
+        <w:rPr>
+          <w:iCs/>
+          <w:sz w:val="28"/>
+          <w:szCs w:val="28"/>
+        </w:rPr>
+        <w:t xml:space="preserve"> </w:t>
+      </w:r>
+      <w:r>
+        <w:rPr>
+          <w:iCs/>
+          <w:sz w:val="28"/>
+          <w:szCs w:val="28"/>
+          <w:lang w:val="en-US"/>
+        </w:rPr>
+        <w:t>cell</w:t>
+      </w:r>
+      <w:r>
+        <w:rPr>
+          <w:iCs/>
+          <w:sz w:val="28"/>
+          <w:szCs w:val="28"/>
+        </w:rPr>
+        <w:t>,</w:t>
+      </w:r>
+      <w:r>
+        <w:rPr>
+          <w:iCs/>
+          <w:sz w:val="28"/>
+          <w:szCs w:val="28"/>
+        </w:rPr>
+        <w:t xml:space="preserve"> </w:t>
+      </w:r>
+      <w:r>
+        <w:rPr>
+          <w:iCs/>
+          <w:sz w:val="28"/>
+          <w:szCs w:val="28"/>
+          <w:lang w:val="en-US"/>
+        </w:rPr>
+        <w:t>JPEGenc</w:t>
+      </w:r>
+      <w:r>
+        <w:rPr>
+          <w:iCs/>
+          <w:sz w:val="28"/>
+          <w:szCs w:val="28"/>
+        </w:rPr>
+        <w:t>.</w:t>
+      </w:r>
+    </w:p>
+    <w:p>
+      <w:pPr>
+        <w:autoSpaceDE w:val="0"/>
+        <w:autoSpaceDN w:val="0"/>
+        <w:adjustRightInd w:val="0"/>
+        <w:jc w:val="both"/>
+        <w:rPr>
+          <w:iCs/>
+          <w:sz w:val="28"/>
+          <w:szCs w:val="28"/>
+        </w:rPr>
+      </w:pPr>
+    </w:p>
+    <w:p>
+      <w:pPr>
         <w:pStyle w:val="2"/>
         <w:rPr>
           <w:lang w:val="el-GR"/>
         </w:rPr>
       </w:pPr>
-      <w:bookmarkStart w:id="10" w:name="_Toc28196706"/>
+      <w:bookmarkStart w:id="12" w:name="_Toc30509223"/>
       <w:r>
         <w:rPr>
           <w:lang w:val="el-GR"/>
@@ -16655,7 +17470,7 @@
         </w:rPr>
         <w:t>Καταγραφή Αποτελεσμάτων</w:t>
       </w:r>
-      <w:bookmarkEnd w:id="10"/>
+      <w:bookmarkEnd w:id="12"/>
     </w:p>
     <w:p>
       <w:pPr>
@@ -17355,6 +18170,7 @@
           <w:sz w:val="28"/>
           <w:szCs w:val="28"/>
         </w:rPr>
+        <w:lastRenderedPageBreak/>
         <w:t>Τα παραπάνω αποτελέσματα παρουσιάζονται με τη μορφή πίνακα στη συνέχεια:</w:t>
       </w:r>
     </w:p>
@@ -17426,15 +18242,7 @@
           <w:sz w:val="28"/>
           <w:szCs w:val="28"/>
         </w:rPr>
-        <w:t xml:space="preserve">Συγκεκριμένα, οι πίνακες </w:t>
-      </w:r>
-      <w:r>
-        <w:rPr>
-          <w:sz w:val="28"/>
-          <w:szCs w:val="28"/>
-        </w:rPr>
-        <w:lastRenderedPageBreak/>
-        <w:t xml:space="preserve">κβαντισμού τροποποιούνται κατάλληλα ώστε να μηδενιστούν οι 20, 40, 50, 60 και 63 πλέον υψίσυχνοι όροι των </w:t>
+        <w:t xml:space="preserve">Συγκεκριμένα, οι πίνακες κβαντισμού τροποποιούνται κατάλληλα ώστε να μηδενιστούν οι 20, 40, 50, 60 και 63 πλέον υψίσυχνοι όροι των </w:t>
       </w:r>
       <w:r>
         <w:rPr>
@@ -17858,8 +18666,6 @@
         </w:rPr>
         <w:t>1000</w:t>
       </w:r>
-      <w:bookmarkStart w:id="11" w:name="_GoBack"/>
-      <w:bookmarkEnd w:id="11"/>
       <w:r>
         <w:rPr>
           <w:sz w:val="28"/>
@@ -17904,12 +18710,30 @@
     </w:p>
     <w:p>
       <w:pPr>
+        <w:jc w:val="both"/>
+        <w:rPr>
+          <w:sz w:val="28"/>
+          <w:szCs w:val="28"/>
+        </w:rPr>
+      </w:pPr>
+    </w:p>
+    <w:p>
+      <w:pPr>
+        <w:jc w:val="both"/>
+        <w:rPr>
+          <w:sz w:val="28"/>
+          <w:szCs w:val="28"/>
+        </w:rPr>
+      </w:pPr>
+    </w:p>
+    <w:p>
+      <w:pPr>
         <w:pStyle w:val="2"/>
         <w:rPr>
           <w:lang w:val="el-GR"/>
         </w:rPr>
       </w:pPr>
-      <w:bookmarkStart w:id="12" w:name="_Toc28196707"/>
+      <w:bookmarkStart w:id="13" w:name="_Toc30509224"/>
       <w:r>
         <w:rPr>
           <w:lang w:val="el-GR"/>
@@ -17961,7 +18785,7 @@
         </w:rPr>
         <w:t>2</w:t>
       </w:r>
-      <w:bookmarkEnd w:id="12"/>
+      <w:bookmarkEnd w:id="13"/>
       <w:r>
         <w:rPr>
           <w:lang w:val="el-GR"/>
@@ -18350,7 +19174,6 @@
           <w:sz w:val="28"/>
           <w:szCs w:val="28"/>
         </w:rPr>
-        <w:lastRenderedPageBreak/>
         <w:t xml:space="preserve">Στη συνέχεια, για το δεύτερο υπολογισμό γίνεται συνένωση των κβαντισμένων μπλοκ </w:t>
       </w:r>
       <w:r>
@@ -18715,6 +19538,39 @@
     </w:sectPr>
   </w:body>
 </w:document>
+</file>
+
+<file path=word/comments.xml><?xml version="1.0" encoding="utf-8"?>
+<w:comments xmlns:wpc="http://schemas.microsoft.com/office/word/2010/wordprocessingCanvas" xmlns:cx="http://schemas.microsoft.com/office/drawing/2014/chartex" xmlns:cx1="http://schemas.microsoft.com/office/drawing/2015/9/8/chartex" xmlns:cx2="http://schemas.microsoft.com/office/drawing/2015/10/21/chartex" xmlns:cx3="http://schemas.microsoft.com/office/drawing/2016/5/9/chartex" xmlns:cx4="http://schemas.microsoft.com/office/drawing/2016/5/10/chartex" xmlns:cx5="http://schemas.microsoft.com/office/drawing/2016/5/11/chartex" xmlns:cx6="http://schemas.microsoft.com/office/drawing/2016/5/12/chartex" xmlns:cx7="http://schemas.microsoft.com/office/drawing/2016/5/13/chartex" xmlns:cx8="http://schemas.microsoft.com/office/drawing/2016/5/14/chartex" xmlns:mc="http://schemas.openxmlformats.org/markup-compatibility/2006" xmlns:aink="http://schemas.microsoft.com/office/drawing/2016/ink" xmlns:am3d="http://schemas.microsoft.com/office/drawing/2017/model3d" xmlns:o="urn:schemas-microsoft-com:office:office" xmlns:r="http://schemas.openxmlformats.org/officeDocument/2006/relationships" xmlns:m="http://schemas.openxmlformats.org/officeDocument/2006/math" xmlns:v="urn:schemas-microsoft-com:vml" xmlns:wp14="http://schemas.microsoft.com/office/word/2010/wordprocessingDrawing" xmlns:wp="http://schemas.openxmlformats.org/drawingml/2006/wordprocessingDrawing" xmlns:w10="urn:schemas-microsoft-com:office:word" xmlns:w="http://schemas.openxmlformats.org/wordprocessingml/2006/main" xmlns:w14="http://schemas.microsoft.com/office/word/2010/wordml" xmlns:w15="http://schemas.microsoft.com/office/word/2012/wordml" xmlns:w16cid="http://schemas.microsoft.com/office/word/2016/wordml/cid" xmlns:w16se="http://schemas.microsoft.com/office/word/2015/wordml/symex" xmlns:wpg="http://schemas.microsoft.com/office/word/2010/wordprocessingGroup" xmlns:wpi="http://schemas.microsoft.com/office/word/2010/wordprocessingInk" xmlns:wne="http://schemas.microsoft.com/office/word/2006/wordml" xmlns:wps="http://schemas.microsoft.com/office/word/2010/wordprocessingShape" mc:Ignorable="w14 w15 w16se w16cid wp14">
+  <w:comment w:id="6" w:author="Κώστας Λέτρος" w:date="2020-01-21T14:39:00Z" w:initials="ΚΛ">
+    <w:p>
+      <w:pPr>
+        <w:pStyle w:val="a8"/>
+      </w:pPr>
+      <w:r>
+        <w:rPr>
+          <w:rStyle w:val="a7"/>
+        </w:rPr>
+        <w:annotationRef/>
+      </w:r>
+      <w:r>
+        <w:t>Να το τσεκάρω</w:t>
+      </w:r>
+    </w:p>
+  </w:comment>
+</w:comments>
+</file>
+
+<file path=word/commentsExtended.xml><?xml version="1.0" encoding="utf-8"?>
+<w15:commentsEx xmlns:wpc="http://schemas.microsoft.com/office/word/2010/wordprocessingCanvas" xmlns:cx="http://schemas.microsoft.com/office/drawing/2014/chartex" xmlns:cx1="http://schemas.microsoft.com/office/drawing/2015/9/8/chartex" xmlns:cx2="http://schemas.microsoft.com/office/drawing/2015/10/21/chartex" xmlns:cx3="http://schemas.microsoft.com/office/drawing/2016/5/9/chartex" xmlns:cx4="http://schemas.microsoft.com/office/drawing/2016/5/10/chartex" xmlns:cx5="http://schemas.microsoft.com/office/drawing/2016/5/11/chartex" xmlns:cx6="http://schemas.microsoft.com/office/drawing/2016/5/12/chartex" xmlns:cx7="http://schemas.microsoft.com/office/drawing/2016/5/13/chartex" xmlns:cx8="http://schemas.microsoft.com/office/drawing/2016/5/14/chartex" xmlns:mc="http://schemas.openxmlformats.org/markup-compatibility/2006" xmlns:aink="http://schemas.microsoft.com/office/drawing/2016/ink" xmlns:am3d="http://schemas.microsoft.com/office/drawing/2017/model3d" xmlns:o="urn:schemas-microsoft-com:office:office" xmlns:r="http://schemas.openxmlformats.org/officeDocument/2006/relationships" xmlns:m="http://schemas.openxmlformats.org/officeDocument/2006/math" xmlns:v="urn:schemas-microsoft-com:vml" xmlns:wp14="http://schemas.microsoft.com/office/word/2010/wordprocessingDrawing" xmlns:wp="http://schemas.openxmlformats.org/drawingml/2006/wordprocessingDrawing" xmlns:w10="urn:schemas-microsoft-com:office:word" xmlns:w="http://schemas.openxmlformats.org/wordprocessingml/2006/main" xmlns:w14="http://schemas.microsoft.com/office/word/2010/wordml" xmlns:w15="http://schemas.microsoft.com/office/word/2012/wordml" xmlns:w16cid="http://schemas.microsoft.com/office/word/2016/wordml/cid" xmlns:w16se="http://schemas.microsoft.com/office/word/2015/wordml/symex" xmlns:wpg="http://schemas.microsoft.com/office/word/2010/wordprocessingGroup" xmlns:wpi="http://schemas.microsoft.com/office/word/2010/wordprocessingInk" xmlns:wne="http://schemas.microsoft.com/office/word/2006/wordml" xmlns:wps="http://schemas.microsoft.com/office/word/2010/wordprocessingShape" mc:Ignorable="w14 w15 w16se w16cid wp14">
+  <w15:commentEx w15:paraId="08DA8813" w15:done="0"/>
+</w15:commentsEx>
+</file>
+
+<file path=word/commentsIds.xml><?xml version="1.0" encoding="utf-8"?>
+<w16cid:commentsIds xmlns:wpc="http://schemas.microsoft.com/office/word/2010/wordprocessingCanvas" xmlns:cx="http://schemas.microsoft.com/office/drawing/2014/chartex" xmlns:cx1="http://schemas.microsoft.com/office/drawing/2015/9/8/chartex" xmlns:cx2="http://schemas.microsoft.com/office/drawing/2015/10/21/chartex" xmlns:cx3="http://schemas.microsoft.com/office/drawing/2016/5/9/chartex" xmlns:cx4="http://schemas.microsoft.com/office/drawing/2016/5/10/chartex" xmlns:cx5="http://schemas.microsoft.com/office/drawing/2016/5/11/chartex" xmlns:cx6="http://schemas.microsoft.com/office/drawing/2016/5/12/chartex" xmlns:cx7="http://schemas.microsoft.com/office/drawing/2016/5/13/chartex" xmlns:cx8="http://schemas.microsoft.com/office/drawing/2016/5/14/chartex" xmlns:mc="http://schemas.openxmlformats.org/markup-compatibility/2006" xmlns:aink="http://schemas.microsoft.com/office/drawing/2016/ink" xmlns:am3d="http://schemas.microsoft.com/office/drawing/2017/model3d" xmlns:o="urn:schemas-microsoft-com:office:office" xmlns:r="http://schemas.openxmlformats.org/officeDocument/2006/relationships" xmlns:m="http://schemas.openxmlformats.org/officeDocument/2006/math" xmlns:v="urn:schemas-microsoft-com:vml" xmlns:wp14="http://schemas.microsoft.com/office/word/2010/wordprocessingDrawing" xmlns:wp="http://schemas.openxmlformats.org/drawingml/2006/wordprocessingDrawing" xmlns:w10="urn:schemas-microsoft-com:office:word" xmlns:w="http://schemas.openxmlformats.org/wordprocessingml/2006/main" xmlns:w14="http://schemas.microsoft.com/office/word/2010/wordml" xmlns:w15="http://schemas.microsoft.com/office/word/2012/wordml" xmlns:w16cid="http://schemas.microsoft.com/office/word/2016/wordml/cid" xmlns:w16se="http://schemas.microsoft.com/office/word/2015/wordml/symex" xmlns:wpg="http://schemas.microsoft.com/office/word/2010/wordprocessingGroup" xmlns:wpi="http://schemas.microsoft.com/office/word/2010/wordprocessingInk" xmlns:wne="http://schemas.microsoft.com/office/word/2006/wordml" xmlns:wps="http://schemas.microsoft.com/office/word/2010/wordprocessingShape" mc:Ignorable="w14 w15 w16se w16cid wp14">
+  <w16cid:commentId w16cid:paraId="08DA8813" w16cid:durableId="21D18B84"/>
+</w16cid:commentsIds>
 </file>
 
 <file path=word/numbering.xml><?xml version="1.0" encoding="utf-8"?>
@@ -19003,6 +19859,14 @@
     <w:abstractNumId w:val="2"/>
   </w:num>
 </w:numbering>
+</file>
+
+<file path=word/people.xml><?xml version="1.0" encoding="utf-8"?>
+<w15:people xmlns:wpc="http://schemas.microsoft.com/office/word/2010/wordprocessingCanvas" xmlns:cx="http://schemas.microsoft.com/office/drawing/2014/chartex" xmlns:cx1="http://schemas.microsoft.com/office/drawing/2015/9/8/chartex" xmlns:cx2="http://schemas.microsoft.com/office/drawing/2015/10/21/chartex" xmlns:cx3="http://schemas.microsoft.com/office/drawing/2016/5/9/chartex" xmlns:cx4="http://schemas.microsoft.com/office/drawing/2016/5/10/chartex" xmlns:cx5="http://schemas.microsoft.com/office/drawing/2016/5/11/chartex" xmlns:cx6="http://schemas.microsoft.com/office/drawing/2016/5/12/chartex" xmlns:cx7="http://schemas.microsoft.com/office/drawing/2016/5/13/chartex" xmlns:cx8="http://schemas.microsoft.com/office/drawing/2016/5/14/chartex" xmlns:mc="http://schemas.openxmlformats.org/markup-compatibility/2006" xmlns:aink="http://schemas.microsoft.com/office/drawing/2016/ink" xmlns:am3d="http://schemas.microsoft.com/office/drawing/2017/model3d" xmlns:o="urn:schemas-microsoft-com:office:office" xmlns:r="http://schemas.openxmlformats.org/officeDocument/2006/relationships" xmlns:m="http://schemas.openxmlformats.org/officeDocument/2006/math" xmlns:v="urn:schemas-microsoft-com:vml" xmlns:wp14="http://schemas.microsoft.com/office/word/2010/wordprocessingDrawing" xmlns:wp="http://schemas.openxmlformats.org/drawingml/2006/wordprocessingDrawing" xmlns:w10="urn:schemas-microsoft-com:office:word" xmlns:w="http://schemas.openxmlformats.org/wordprocessingml/2006/main" xmlns:w14="http://schemas.microsoft.com/office/word/2010/wordml" xmlns:w15="http://schemas.microsoft.com/office/word/2012/wordml" xmlns:w16cid="http://schemas.microsoft.com/office/word/2016/wordml/cid" xmlns:w16se="http://schemas.microsoft.com/office/word/2015/wordml/symex" xmlns:wpg="http://schemas.microsoft.com/office/word/2010/wordprocessingGroup" xmlns:wpi="http://schemas.microsoft.com/office/word/2010/wordprocessingInk" xmlns:wne="http://schemas.microsoft.com/office/word/2006/wordml" xmlns:wps="http://schemas.microsoft.com/office/word/2010/wordprocessingShape" mc:Ignorable="w14 w15 w16se w16cid wp14">
+  <w15:person w15:author="Κώστας Λέτρος">
+    <w15:presenceInfo w15:providerId="Windows Live" w15:userId="a0ea509c76b21a78"/>
+  </w15:person>
+</w15:people>
 </file>
 
 <file path=word/styles.xml><?xml version="1.0" encoding="utf-8"?>
@@ -19626,6 +20490,103 @@
       <w:ind w:left="240"/>
     </w:pPr>
   </w:style>
+  <w:style w:type="character" w:styleId="a7">
+    <w:name w:val="annotation reference"/>
+    <w:basedOn w:val="a0"/>
+    <w:uiPriority w:val="99"/>
+    <w:semiHidden/>
+    <w:unhideWhenUsed/>
+    <w:rsid w:val="00A3666A"/>
+    <w:rPr>
+      <w:sz w:val="16"/>
+      <w:szCs w:val="16"/>
+    </w:rPr>
+  </w:style>
+  <w:style w:type="paragraph" w:styleId="a8">
+    <w:name w:val="annotation text"/>
+    <w:basedOn w:val="a"/>
+    <w:link w:val="Char0"/>
+    <w:uiPriority w:val="99"/>
+    <w:semiHidden/>
+    <w:unhideWhenUsed/>
+    <w:rsid w:val="00A3666A"/>
+    <w:rPr>
+      <w:sz w:val="20"/>
+      <w:szCs w:val="20"/>
+    </w:rPr>
+  </w:style>
+  <w:style w:type="character" w:customStyle="1" w:styleId="Char0">
+    <w:name w:val="Κείμενο σχολίου Char"/>
+    <w:basedOn w:val="a0"/>
+    <w:link w:val="a8"/>
+    <w:uiPriority w:val="99"/>
+    <w:semiHidden/>
+    <w:rsid w:val="00A3666A"/>
+    <w:rPr>
+      <w:rFonts w:ascii="Times New Roman" w:eastAsia="Times New Roman" w:hAnsi="Times New Roman" w:cs="Times New Roman"/>
+      <w:sz w:val="20"/>
+      <w:szCs w:val="20"/>
+      <w:lang w:eastAsia="el-GR"/>
+    </w:rPr>
+  </w:style>
+  <w:style w:type="paragraph" w:styleId="a9">
+    <w:name w:val="annotation subject"/>
+    <w:basedOn w:val="a8"/>
+    <w:next w:val="a8"/>
+    <w:link w:val="Char1"/>
+    <w:uiPriority w:val="99"/>
+    <w:semiHidden/>
+    <w:unhideWhenUsed/>
+    <w:rsid w:val="00A3666A"/>
+    <w:rPr>
+      <w:b/>
+      <w:bCs/>
+    </w:rPr>
+  </w:style>
+  <w:style w:type="character" w:customStyle="1" w:styleId="Char1">
+    <w:name w:val="Θέμα σχολίου Char"/>
+    <w:basedOn w:val="Char0"/>
+    <w:link w:val="a9"/>
+    <w:uiPriority w:val="99"/>
+    <w:semiHidden/>
+    <w:rsid w:val="00A3666A"/>
+    <w:rPr>
+      <w:rFonts w:ascii="Times New Roman" w:eastAsia="Times New Roman" w:hAnsi="Times New Roman" w:cs="Times New Roman"/>
+      <w:b/>
+      <w:bCs/>
+      <w:sz w:val="20"/>
+      <w:szCs w:val="20"/>
+      <w:lang w:eastAsia="el-GR"/>
+    </w:rPr>
+  </w:style>
+  <w:style w:type="paragraph" w:styleId="aa">
+    <w:name w:val="Balloon Text"/>
+    <w:basedOn w:val="a"/>
+    <w:link w:val="Char2"/>
+    <w:uiPriority w:val="99"/>
+    <w:semiHidden/>
+    <w:unhideWhenUsed/>
+    <w:rsid w:val="00A3666A"/>
+    <w:rPr>
+      <w:rFonts w:ascii="Segoe UI" w:hAnsi="Segoe UI" w:cs="Segoe UI"/>
+      <w:sz w:val="18"/>
+      <w:szCs w:val="18"/>
+    </w:rPr>
+  </w:style>
+  <w:style w:type="character" w:customStyle="1" w:styleId="Char2">
+    <w:name w:val="Κείμενο πλαισίου Char"/>
+    <w:basedOn w:val="a0"/>
+    <w:link w:val="aa"/>
+    <w:uiPriority w:val="99"/>
+    <w:semiHidden/>
+    <w:rsid w:val="00A3666A"/>
+    <w:rPr>
+      <w:rFonts w:ascii="Segoe UI" w:eastAsia="Times New Roman" w:hAnsi="Segoe UI" w:cs="Segoe UI"/>
+      <w:sz w:val="18"/>
+      <w:szCs w:val="18"/>
+      <w:lang w:eastAsia="el-GR"/>
+    </w:rPr>
+  </w:style>
 </w:styles>
 </file>
 
@@ -19929,7 +20890,7 @@
 </file>
 
 <file path=customXml/itemProps1.xml><?xml version="1.0" encoding="utf-8"?>
-<ds:datastoreItem xmlns:ds="http://schemas.openxmlformats.org/officeDocument/2006/customXml" ds:itemID="{D39162E0-04FC-4CEF-835B-1CCA1A387676}">
+<ds:datastoreItem xmlns:ds="http://schemas.openxmlformats.org/officeDocument/2006/customXml" ds:itemID="{72FA7385-5796-401A-96F4-ED631D0C9141}">
   <ds:schemaRefs>
     <ds:schemaRef ds:uri="http://schemas.openxmlformats.org/officeDocument/2006/bibliography"/>
   </ds:schemaRefs>

</xml_diff>

<commit_message>
fixed bit-counting for compression ratio
</commit_message>
<xml_diff>
--- a/report.docx
+++ b/report.docx
@@ -306,13 +306,6 @@
         </w:rPr>
       </w:pPr>
     </w:p>
-    <w:p>
-      <w:pPr>
-        <w:rPr>
-          <w:lang w:val="en-US"/>
-        </w:rPr>
-      </w:pPr>
-    </w:p>
     <w:sdt>
       <w:sdtPr>
         <w:rPr>
@@ -377,7 +370,7 @@
           <w:r>
             <w:fldChar w:fldCharType="separate"/>
           </w:r>
-          <w:hyperlink w:anchor="_Toc30509213" w:history="1">
+          <w:hyperlink w:anchor="_Toc30527897" w:history="1">
             <w:r>
               <w:rPr>
                 <w:rStyle w:val="-"/>
@@ -404,7 +397,7 @@
                 <w:noProof/>
                 <w:webHidden/>
               </w:rPr>
-              <w:instrText xml:space="preserve"> PAGEREF _Toc30509213 \h </w:instrText>
+              <w:instrText xml:space="preserve"> PAGEREF _Toc30527897 \h </w:instrText>
             </w:r>
             <w:r>
               <w:rPr>
@@ -424,7 +417,7 @@
                 <w:noProof/>
                 <w:webHidden/>
               </w:rPr>
-              <w:t>3</w:t>
+              <w:t>2</w:t>
             </w:r>
             <w:r>
               <w:rPr>
@@ -448,7 +441,7 @@
               <w:szCs w:val="22"/>
             </w:rPr>
           </w:pPr>
-          <w:hyperlink w:anchor="_Toc30509214" w:history="1">
+          <w:hyperlink w:anchor="_Toc30527898" w:history="1">
             <w:r>
               <w:rPr>
                 <w:rStyle w:val="-"/>
@@ -498,7 +491,78 @@
                 <w:noProof/>
                 <w:webHidden/>
               </w:rPr>
-              <w:instrText xml:space="preserve"> PAGEREF _Toc30509214 \h </w:instrText>
+              <w:instrText xml:space="preserve"> PAGEREF _Toc30527898 \h </w:instrText>
+            </w:r>
+            <w:r>
+              <w:rPr>
+                <w:noProof/>
+                <w:webHidden/>
+              </w:rPr>
+            </w:r>
+            <w:r>
+              <w:rPr>
+                <w:noProof/>
+                <w:webHidden/>
+              </w:rPr>
+              <w:fldChar w:fldCharType="separate"/>
+            </w:r>
+            <w:r>
+              <w:rPr>
+                <w:noProof/>
+                <w:webHidden/>
+              </w:rPr>
+              <w:t>3</w:t>
+            </w:r>
+            <w:r>
+              <w:rPr>
+                <w:noProof/>
+                <w:webHidden/>
+              </w:rPr>
+              <w:fldChar w:fldCharType="end"/>
+            </w:r>
+          </w:hyperlink>
+        </w:p>
+        <w:p>
+          <w:pPr>
+            <w:pStyle w:val="20"/>
+            <w:tabs>
+              <w:tab w:val="right" w:leader="dot" w:pos="8296"/>
+            </w:tabs>
+            <w:rPr>
+              <w:rFonts w:asciiTheme="minorHAnsi" w:eastAsiaTheme="minorEastAsia" w:hAnsiTheme="minorHAnsi" w:cstheme="minorBidi"/>
+              <w:noProof/>
+              <w:sz w:val="22"/>
+              <w:szCs w:val="22"/>
+            </w:rPr>
+          </w:pPr>
+          <w:hyperlink w:anchor="_Toc30527899" w:history="1">
+            <w:r>
+              <w:rPr>
+                <w:rStyle w:val="-"/>
+                <w:noProof/>
+              </w:rPr>
+              <w:t>2.1 Προεπεξεργασία</w:t>
+            </w:r>
+            <w:r>
+              <w:rPr>
+                <w:noProof/>
+                <w:webHidden/>
+              </w:rPr>
+              <w:tab/>
+            </w:r>
+            <w:r>
+              <w:rPr>
+                <w:noProof/>
+                <w:webHidden/>
+              </w:rPr>
+              <w:fldChar w:fldCharType="begin"/>
+            </w:r>
+            <w:r>
+              <w:rPr>
+                <w:noProof/>
+                <w:webHidden/>
+              </w:rPr>
+              <w:instrText xml:space="preserve"> PAGEREF _Toc30527899 \h </w:instrText>
             </w:r>
             <w:r>
               <w:rPr>
@@ -542,78 +606,7 @@
               <w:szCs w:val="22"/>
             </w:rPr>
           </w:pPr>
-          <w:hyperlink w:anchor="_Toc30509215" w:history="1">
-            <w:r>
-              <w:rPr>
-                <w:rStyle w:val="-"/>
-                <w:noProof/>
-              </w:rPr>
-              <w:t>2.1 Προεπεξεργασία</w:t>
-            </w:r>
-            <w:r>
-              <w:rPr>
-                <w:noProof/>
-                <w:webHidden/>
-              </w:rPr>
-              <w:tab/>
-            </w:r>
-            <w:r>
-              <w:rPr>
-                <w:noProof/>
-                <w:webHidden/>
-              </w:rPr>
-              <w:fldChar w:fldCharType="begin"/>
-            </w:r>
-            <w:r>
-              <w:rPr>
-                <w:noProof/>
-                <w:webHidden/>
-              </w:rPr>
-              <w:instrText xml:space="preserve"> PAGEREF _Toc30509215 \h </w:instrText>
-            </w:r>
-            <w:r>
-              <w:rPr>
-                <w:noProof/>
-                <w:webHidden/>
-              </w:rPr>
-            </w:r>
-            <w:r>
-              <w:rPr>
-                <w:noProof/>
-                <w:webHidden/>
-              </w:rPr>
-              <w:fldChar w:fldCharType="separate"/>
-            </w:r>
-            <w:r>
-              <w:rPr>
-                <w:noProof/>
-                <w:webHidden/>
-              </w:rPr>
-              <w:t>4</w:t>
-            </w:r>
-            <w:r>
-              <w:rPr>
-                <w:noProof/>
-                <w:webHidden/>
-              </w:rPr>
-              <w:fldChar w:fldCharType="end"/>
-            </w:r>
-          </w:hyperlink>
-        </w:p>
-        <w:p>
-          <w:pPr>
-            <w:pStyle w:val="20"/>
-            <w:tabs>
-              <w:tab w:val="right" w:leader="dot" w:pos="8296"/>
-            </w:tabs>
-            <w:rPr>
-              <w:rFonts w:asciiTheme="minorHAnsi" w:eastAsiaTheme="minorEastAsia" w:hAnsiTheme="minorHAnsi" w:cstheme="minorBidi"/>
-              <w:noProof/>
-              <w:sz w:val="22"/>
-              <w:szCs w:val="22"/>
-            </w:rPr>
-          </w:pPr>
-          <w:hyperlink w:anchor="_Toc30509216" w:history="1">
+          <w:hyperlink w:anchor="_Toc30527900" w:history="1">
             <w:r>
               <w:rPr>
                 <w:rStyle w:val="-"/>
@@ -640,7 +633,7 @@
                 <w:noProof/>
                 <w:webHidden/>
               </w:rPr>
-              <w:instrText xml:space="preserve"> PAGEREF _Toc30509216 \h </w:instrText>
+              <w:instrText xml:space="preserve"> PAGEREF _Toc30527900 \h </w:instrText>
             </w:r>
             <w:r>
               <w:rPr>
@@ -684,7 +677,7 @@
               <w:szCs w:val="22"/>
             </w:rPr>
           </w:pPr>
-          <w:hyperlink w:anchor="_Toc30509217" w:history="1">
+          <w:hyperlink w:anchor="_Toc30527901" w:history="1">
             <w:r>
               <w:rPr>
                 <w:rStyle w:val="-"/>
@@ -711,7 +704,7 @@
                 <w:noProof/>
                 <w:webHidden/>
               </w:rPr>
-              <w:instrText xml:space="preserve"> PAGEREF _Toc30509217 \h </w:instrText>
+              <w:instrText xml:space="preserve"> PAGEREF _Toc30527901 \h </w:instrText>
             </w:r>
             <w:r>
               <w:rPr>
@@ -755,7 +748,7 @@
               <w:szCs w:val="22"/>
             </w:rPr>
           </w:pPr>
-          <w:hyperlink w:anchor="_Toc30509218" w:history="1">
+          <w:hyperlink w:anchor="_Toc30527902" w:history="1">
             <w:r>
               <w:rPr>
                 <w:rStyle w:val="-"/>
@@ -782,7 +775,7 @@
                 <w:noProof/>
                 <w:webHidden/>
               </w:rPr>
-              <w:instrText xml:space="preserve"> PAGEREF _Toc30509218 \h </w:instrText>
+              <w:instrText xml:space="preserve"> PAGEREF _Toc30527902 \h </w:instrText>
             </w:r>
             <w:r>
               <w:rPr>
@@ -826,7 +819,7 @@
               <w:szCs w:val="22"/>
             </w:rPr>
           </w:pPr>
-          <w:hyperlink w:anchor="_Toc30509219" w:history="1">
+          <w:hyperlink w:anchor="_Toc30527903" w:history="1">
             <w:r>
               <w:rPr>
                 <w:rStyle w:val="-"/>
@@ -853,7 +846,7 @@
                 <w:noProof/>
                 <w:webHidden/>
               </w:rPr>
-              <w:instrText xml:space="preserve"> PAGEREF _Toc30509219 \h </w:instrText>
+              <w:instrText xml:space="preserve"> PAGEREF _Toc30527903 \h </w:instrText>
             </w:r>
             <w:r>
               <w:rPr>
@@ -897,7 +890,7 @@
               <w:szCs w:val="22"/>
             </w:rPr>
           </w:pPr>
-          <w:hyperlink w:anchor="_Toc30509220" w:history="1">
+          <w:hyperlink w:anchor="_Toc30527904" w:history="1">
             <w:r>
               <w:rPr>
                 <w:rStyle w:val="-"/>
@@ -924,7 +917,7 @@
                 <w:noProof/>
                 <w:webHidden/>
               </w:rPr>
-              <w:instrText xml:space="preserve"> PAGEREF _Toc30509220 \h </w:instrText>
+              <w:instrText xml:space="preserve"> PAGEREF _Toc30527904 \h </w:instrText>
             </w:r>
             <w:r>
               <w:rPr>
@@ -944,7 +937,7 @@
                 <w:noProof/>
                 <w:webHidden/>
               </w:rPr>
-              <w:t>13</w:t>
+              <w:t>14</w:t>
             </w:r>
             <w:r>
               <w:rPr>
@@ -968,7 +961,7 @@
               <w:szCs w:val="22"/>
             </w:rPr>
           </w:pPr>
-          <w:hyperlink w:anchor="_Toc30509221" w:history="1">
+          <w:hyperlink w:anchor="_Toc30527905" w:history="1">
             <w:r>
               <w:rPr>
                 <w:rStyle w:val="-"/>
@@ -1018,7 +1011,7 @@
                 <w:noProof/>
                 <w:webHidden/>
               </w:rPr>
-              <w:instrText xml:space="preserve"> PAGEREF _Toc30509221 \h </w:instrText>
+              <w:instrText xml:space="preserve"> PAGEREF _Toc30527905 \h </w:instrText>
             </w:r>
             <w:r>
               <w:rPr>
@@ -1062,7 +1055,7 @@
               <w:szCs w:val="22"/>
             </w:rPr>
           </w:pPr>
-          <w:hyperlink w:anchor="_Toc30509222" w:history="1">
+          <w:hyperlink w:anchor="_Toc30527906" w:history="1">
             <w:r>
               <w:rPr>
                 <w:rStyle w:val="-"/>
@@ -1089,7 +1082,7 @@
                 <w:noProof/>
                 <w:webHidden/>
               </w:rPr>
-              <w:instrText xml:space="preserve"> PAGEREF _Toc30509222 \h </w:instrText>
+              <w:instrText xml:space="preserve"> PAGEREF _Toc30527906 \h </w:instrText>
             </w:r>
             <w:r>
               <w:rPr>
@@ -1109,7 +1102,7 @@
                 <w:noProof/>
                 <w:webHidden/>
               </w:rPr>
-              <w:t>14</w:t>
+              <w:t>15</w:t>
             </w:r>
             <w:r>
               <w:rPr>
@@ -1133,7 +1126,7 @@
               <w:szCs w:val="22"/>
             </w:rPr>
           </w:pPr>
-          <w:hyperlink w:anchor="_Toc30509223" w:history="1">
+          <w:hyperlink w:anchor="_Toc30527907" w:history="1">
             <w:r>
               <w:rPr>
                 <w:rStyle w:val="-"/>
@@ -1160,7 +1153,7 @@
                 <w:noProof/>
                 <w:webHidden/>
               </w:rPr>
-              <w:instrText xml:space="preserve"> PAGEREF _Toc30509223 \h </w:instrText>
+              <w:instrText xml:space="preserve"> PAGEREF _Toc30527907 \h </w:instrText>
             </w:r>
             <w:r>
               <w:rPr>
@@ -1204,7 +1197,7 @@
               <w:szCs w:val="22"/>
             </w:rPr>
           </w:pPr>
-          <w:hyperlink w:anchor="_Toc30509224" w:history="1">
+          <w:hyperlink w:anchor="_Toc30527908" w:history="1">
             <w:r>
               <w:rPr>
                 <w:rStyle w:val="-"/>
@@ -1231,7 +1224,7 @@
                 <w:noProof/>
                 <w:webHidden/>
               </w:rPr>
-              <w:instrText xml:space="preserve"> PAGEREF _Toc30509224 \h </w:instrText>
+              <w:instrText xml:space="preserve"> PAGEREF _Toc30527908 \h </w:instrText>
             </w:r>
             <w:r>
               <w:rPr>
@@ -1251,7 +1244,7 @@
                 <w:noProof/>
                 <w:webHidden/>
               </w:rPr>
-              <w:t>17</w:t>
+              <w:t>18</w:t>
             </w:r>
             <w:r>
               <w:rPr>
@@ -1464,9 +1457,16 @@
     </w:p>
     <w:p>
       <w:pPr>
+        <w:rPr>
+          <w:lang w:val="en-US"/>
+        </w:rPr>
+      </w:pPr>
+    </w:p>
+    <w:p>
+      <w:pPr>
         <w:pStyle w:val="1"/>
       </w:pPr>
-      <w:bookmarkStart w:id="0" w:name="_Toc30509213"/>
+      <w:bookmarkStart w:id="0" w:name="_Toc30527897"/>
       <w:r>
         <w:lastRenderedPageBreak/>
         <w:t>1.   Εισαγωγή</w:t>
@@ -1586,6 +1586,7 @@
         </w:rPr>
         <w:t xml:space="preserve"> Συγκεκριμένα, η υλοποίηση που ακολουθεί επιδιώκει να προσεγγίσει την εκδοχή </w:t>
       </w:r>
+      <w:proofErr w:type="spellStart"/>
       <w:r>
         <w:rPr>
           <w:sz w:val="28"/>
@@ -1593,20 +1594,39 @@
         </w:rPr>
         <w:t>baseline</w:t>
       </w:r>
-      <w:r>
-        <w:rPr>
-          <w:sz w:val="28"/>
-          <w:szCs w:val="28"/>
-        </w:rPr>
-        <w:t xml:space="preserve"> </w:t>
-      </w:r>
-      <w:r>
-        <w:rPr>
-          <w:sz w:val="28"/>
-          <w:szCs w:val="28"/>
-        </w:rPr>
-        <w:t>sequential DCTbased</w:t>
-      </w:r>
+      <w:proofErr w:type="spellEnd"/>
+      <w:r>
+        <w:rPr>
+          <w:sz w:val="28"/>
+          <w:szCs w:val="28"/>
+        </w:rPr>
+        <w:t xml:space="preserve"> </w:t>
+      </w:r>
+      <w:proofErr w:type="spellStart"/>
+      <w:r>
+        <w:rPr>
+          <w:sz w:val="28"/>
+          <w:szCs w:val="28"/>
+        </w:rPr>
+        <w:t>sequential</w:t>
+      </w:r>
+      <w:proofErr w:type="spellEnd"/>
+      <w:r>
+        <w:rPr>
+          <w:sz w:val="28"/>
+          <w:szCs w:val="28"/>
+        </w:rPr>
+        <w:t xml:space="preserve"> </w:t>
+      </w:r>
+      <w:proofErr w:type="spellStart"/>
+      <w:r>
+        <w:rPr>
+          <w:sz w:val="28"/>
+          <w:szCs w:val="28"/>
+        </w:rPr>
+        <w:t>DCTbased</w:t>
+      </w:r>
+      <w:proofErr w:type="spellEnd"/>
       <w:r>
         <w:rPr>
           <w:sz w:val="28"/>
@@ -1888,7 +1908,23 @@
           <w:sz w:val="28"/>
           <w:szCs w:val="28"/>
         </w:rPr>
-        <w:t>, ώστε να είναι αποκωδικοποιήσιμα από οποιονδήποτε αποκωδικοποιητή</w:t>
+        <w:t xml:space="preserve">, ώστε να είναι </w:t>
+      </w:r>
+      <w:proofErr w:type="spellStart"/>
+      <w:r>
+        <w:rPr>
+          <w:sz w:val="28"/>
+          <w:szCs w:val="28"/>
+        </w:rPr>
+        <w:t>αποκωδικοποιήσιμα</w:t>
+      </w:r>
+      <w:proofErr w:type="spellEnd"/>
+      <w:r>
+        <w:rPr>
+          <w:sz w:val="28"/>
+          <w:szCs w:val="28"/>
+        </w:rPr>
+        <w:t xml:space="preserve"> από οποιονδήποτε αποκωδικοποιητή</w:t>
       </w:r>
       <w:r>
         <w:rPr>
@@ -2108,23 +2144,41 @@
           <w:sz w:val="22"/>
           <w:szCs w:val="22"/>
         </w:rPr>
-        <w:t xml:space="preserve"> στο δεκαεξαδικό σύστημα αναπαριστά ένα </w:t>
-      </w:r>
+        <w:t xml:space="preserve"> στο </w:t>
+      </w:r>
+      <w:proofErr w:type="spellStart"/>
       <w:r>
         <w:rPr>
           <w:i/>
           <w:sz w:val="22"/>
           <w:szCs w:val="22"/>
-          <w:lang w:val="en-US"/>
-        </w:rPr>
-        <w:t>Byte</w:t>
-      </w:r>
+        </w:rPr>
+        <w:t>δεκαεξαδικό</w:t>
+      </w:r>
+      <w:proofErr w:type="spellEnd"/>
       <w:r>
         <w:rPr>
           <w:i/>
           <w:sz w:val="22"/>
           <w:szCs w:val="22"/>
         </w:rPr>
+        <w:t xml:space="preserve"> σύστημα αναπαριστά ένα </w:t>
+      </w:r>
+      <w:r>
+        <w:rPr>
+          <w:i/>
+          <w:sz w:val="22"/>
+          <w:szCs w:val="22"/>
+          <w:lang w:val="en-US"/>
+        </w:rPr>
+        <w:t>Byte</w:t>
+      </w:r>
+      <w:r>
+        <w:rPr>
+          <w:i/>
+          <w:sz w:val="22"/>
+          <w:szCs w:val="22"/>
+        </w:rPr>
         <w:t>.</w:t>
       </w:r>
     </w:p>
@@ -2141,7 +2195,7 @@
       <w:pPr>
         <w:pStyle w:val="1"/>
       </w:pPr>
-      <w:bookmarkStart w:id="1" w:name="_Toc30509214"/>
+      <w:bookmarkStart w:id="1" w:name="_Toc30527898"/>
       <w:r>
         <w:lastRenderedPageBreak/>
         <w:t xml:space="preserve">2. </w:t>
@@ -2237,13 +2291,14 @@
           <w:lang w:val="el-GR"/>
         </w:rPr>
       </w:pPr>
-      <w:bookmarkStart w:id="2" w:name="_Toc30509215"/>
+      <w:bookmarkStart w:id="2" w:name="_Toc30527899"/>
       <w:r>
         <w:rPr>
           <w:lang w:val="el-GR"/>
         </w:rPr>
         <w:t xml:space="preserve">2.1 </w:t>
       </w:r>
+      <w:proofErr w:type="spellStart"/>
       <w:r>
         <w:rPr>
           <w:lang w:val="el-GR"/>
@@ -2251,6 +2306,7 @@
         <w:t>Προεπεξεργασία</w:t>
       </w:r>
       <w:bookmarkEnd w:id="2"/>
+      <w:proofErr w:type="spellEnd"/>
     </w:p>
     <w:p>
       <w:pPr>
@@ -2406,6 +2462,7 @@
         </w:rPr>
         <w:t xml:space="preserve">το σύστημα </w:t>
       </w:r>
+      <w:proofErr w:type="spellStart"/>
       <w:r>
         <w:rPr>
           <w:sz w:val="28"/>
@@ -2414,6 +2471,7 @@
         </w:rPr>
         <w:t>YCbCr</w:t>
       </w:r>
+      <w:proofErr w:type="spellEnd"/>
       <w:r>
         <w:rPr>
           <w:sz w:val="28"/>
@@ -2590,6 +2648,7 @@
         </w:rPr>
         <w:t xml:space="preserve">στο σύστημα </w:t>
       </w:r>
+      <w:proofErr w:type="spellStart"/>
       <w:r>
         <w:rPr>
           <w:i/>
@@ -2599,6 +2658,7 @@
         </w:rPr>
         <w:t>YCbCr</w:t>
       </w:r>
+      <w:proofErr w:type="spellEnd"/>
       <w:r>
         <w:rPr>
           <w:i/>
@@ -2867,8 +2927,17 @@
           <w:sz w:val="28"/>
           <w:szCs w:val="28"/>
         </w:rPr>
-        <w:t xml:space="preserve"> εικονοστοιχείο</w:t>
-      </w:r>
+        <w:t xml:space="preserve"> </w:t>
+      </w:r>
+      <w:proofErr w:type="spellStart"/>
+      <w:r>
+        <w:rPr>
+          <w:sz w:val="28"/>
+          <w:szCs w:val="28"/>
+        </w:rPr>
+        <w:t>εικονοστοιχείο</w:t>
+      </w:r>
+      <w:proofErr w:type="spellEnd"/>
       <w:r>
         <w:rPr>
           <w:sz w:val="28"/>
@@ -3562,6 +3631,7 @@
         </w:rPr>
         <w:t xml:space="preserve">, </w:t>
       </w:r>
+      <w:proofErr w:type="spellStart"/>
       <w:r>
         <w:rPr>
           <w:sz w:val="28"/>
@@ -3570,6 +3640,7 @@
         </w:rPr>
         <w:t>Cb</w:t>
       </w:r>
+      <w:proofErr w:type="spellEnd"/>
       <w:r>
         <w:rPr>
           <w:sz w:val="28"/>
@@ -3649,8 +3720,17 @@
           <w:sz w:val="28"/>
           <w:szCs w:val="28"/>
         </w:rPr>
-        <w:t xml:space="preserve"> ένα στάδιο υποδειγματοληψίας</w:t>
-      </w:r>
+        <w:t xml:space="preserve"> ένα στάδιο </w:t>
+      </w:r>
+      <w:proofErr w:type="spellStart"/>
+      <w:r>
+        <w:rPr>
+          <w:sz w:val="28"/>
+          <w:szCs w:val="28"/>
+        </w:rPr>
+        <w:t>υποδειγματοληψίας</w:t>
+      </w:r>
+      <w:proofErr w:type="spellEnd"/>
       <w:r>
         <w:rPr>
           <w:sz w:val="28"/>
@@ -3701,7 +3781,23 @@
           <w:sz w:val="28"/>
           <w:szCs w:val="28"/>
         </w:rPr>
-        <w:t xml:space="preserve">Η πρώτη κατηγορία ονομάζεται υποδειγματοληψία χρώματος </w:t>
+        <w:t xml:space="preserve">Η πρώτη κατηγορία ονομάζεται </w:t>
+      </w:r>
+      <w:proofErr w:type="spellStart"/>
+      <w:r>
+        <w:rPr>
+          <w:sz w:val="28"/>
+          <w:szCs w:val="28"/>
+        </w:rPr>
+        <w:t>υποδειγματοληψία</w:t>
+      </w:r>
+      <w:proofErr w:type="spellEnd"/>
+      <w:r>
+        <w:rPr>
+          <w:sz w:val="28"/>
+          <w:szCs w:val="28"/>
+        </w:rPr>
+        <w:t xml:space="preserve"> χρώματος </w:t>
       </w:r>
       <w:r>
         <w:rPr>
@@ -3830,7 +3926,25 @@
           <w:sz w:val="22"/>
           <w:szCs w:val="22"/>
         </w:rPr>
-        <w:t xml:space="preserve">: Υποδειγματοληψία Χρώματος </w:t>
+        <w:t xml:space="preserve">: </w:t>
+      </w:r>
+      <w:proofErr w:type="spellStart"/>
+      <w:r>
+        <w:rPr>
+          <w:i/>
+          <w:sz w:val="22"/>
+          <w:szCs w:val="22"/>
+        </w:rPr>
+        <w:t>Υποδειγματοληψία</w:t>
+      </w:r>
+      <w:proofErr w:type="spellEnd"/>
+      <w:r>
+        <w:rPr>
+          <w:i/>
+          <w:sz w:val="22"/>
+          <w:szCs w:val="22"/>
+        </w:rPr>
+        <w:t xml:space="preserve"> Χρώματος </w:t>
       </w:r>
       <w:r>
         <w:rPr>
@@ -3878,7 +3992,23 @@
           <w:sz w:val="28"/>
           <w:szCs w:val="28"/>
         </w:rPr>
-        <w:t xml:space="preserve">Η δεύτερη κατηγορία ονομάζεται υποδειγματοληψία χρώματος </w:t>
+        <w:t xml:space="preserve">Η δεύτερη κατηγορία ονομάζεται </w:t>
+      </w:r>
+      <w:proofErr w:type="spellStart"/>
+      <w:r>
+        <w:rPr>
+          <w:sz w:val="28"/>
+          <w:szCs w:val="28"/>
+        </w:rPr>
+        <w:t>υποδειγματοληψία</w:t>
+      </w:r>
+      <w:proofErr w:type="spellEnd"/>
+      <w:r>
+        <w:rPr>
+          <w:sz w:val="28"/>
+          <w:szCs w:val="28"/>
+        </w:rPr>
+        <w:t xml:space="preserve"> χρώματος </w:t>
       </w:r>
       <w:r>
         <w:rPr>
@@ -3896,6 +4026,7 @@
         </w:rPr>
         <w:t xml:space="preserve">. Στην κατηγορία αυτή  διαγράφονται οι στήλες των χρωματικών συνιστωσών </w:t>
       </w:r>
+      <w:proofErr w:type="spellStart"/>
       <w:r>
         <w:rPr>
           <w:sz w:val="28"/>
@@ -3904,6 +4035,7 @@
         </w:rPr>
         <w:t>Cb</w:t>
       </w:r>
+      <w:proofErr w:type="spellEnd"/>
       <w:r>
         <w:rPr>
           <w:sz w:val="28"/>
@@ -3933,6 +4065,7 @@
         </w:rPr>
         <w:t xml:space="preserve">που βρίσκονται σε άρτιες θέσεις στον πίνακα </w:t>
       </w:r>
+      <w:proofErr w:type="spellStart"/>
       <w:r>
         <w:rPr>
           <w:sz w:val="28"/>
@@ -3941,6 +4074,7 @@
         </w:rPr>
         <w:t>YCbCr</w:t>
       </w:r>
+      <w:proofErr w:type="spellEnd"/>
       <w:r>
         <w:rPr>
           <w:sz w:val="28"/>
@@ -4122,6 +4256,7 @@
         </w:rPr>
         <w:t xml:space="preserve">, </w:t>
       </w:r>
+      <w:proofErr w:type="spellStart"/>
       <w:r>
         <w:rPr>
           <w:sz w:val="28"/>
@@ -4130,6 +4265,7 @@
         </w:rPr>
         <w:t>Cb</w:t>
       </w:r>
+      <w:proofErr w:type="spellEnd"/>
       <w:r>
         <w:rPr>
           <w:sz w:val="28"/>
@@ -4256,7 +4392,25 @@
           <w:sz w:val="22"/>
           <w:szCs w:val="22"/>
         </w:rPr>
-        <w:t xml:space="preserve">: Υποδειγματοληψία Χρώματος </w:t>
+        <w:t xml:space="preserve">: </w:t>
+      </w:r>
+      <w:proofErr w:type="spellStart"/>
+      <w:r>
+        <w:rPr>
+          <w:i/>
+          <w:sz w:val="22"/>
+          <w:szCs w:val="22"/>
+        </w:rPr>
+        <w:t>Υποδειγματοληψία</w:t>
+      </w:r>
+      <w:proofErr w:type="spellEnd"/>
+      <w:r>
+        <w:rPr>
+          <w:i/>
+          <w:sz w:val="22"/>
+          <w:szCs w:val="22"/>
+        </w:rPr>
+        <w:t xml:space="preserve"> Χρώματος </w:t>
       </w:r>
       <w:r>
         <w:rPr>
@@ -4312,7 +4466,23 @@
           <w:sz w:val="28"/>
           <w:szCs w:val="28"/>
         </w:rPr>
-        <w:t xml:space="preserve">η τρίτη κατηγορία που υλοποιείται ονομάζεται υποδειγματοληψία χρώματος </w:t>
+        <w:t xml:space="preserve">η τρίτη κατηγορία που υλοποιείται ονομάζεται </w:t>
+      </w:r>
+      <w:proofErr w:type="spellStart"/>
+      <w:r>
+        <w:rPr>
+          <w:sz w:val="28"/>
+          <w:szCs w:val="28"/>
+        </w:rPr>
+        <w:t>υποδειγματοληψία</w:t>
+      </w:r>
+      <w:proofErr w:type="spellEnd"/>
+      <w:r>
+        <w:rPr>
+          <w:sz w:val="28"/>
+          <w:szCs w:val="28"/>
+        </w:rPr>
+        <w:t xml:space="preserve"> χρώματος </w:t>
       </w:r>
       <w:r>
         <w:rPr>
@@ -4338,6 +4508,7 @@
         <w:lastRenderedPageBreak/>
         <w:t xml:space="preserve">και οι γραμμές των χρωματικών συνιστωσών </w:t>
       </w:r>
+      <w:proofErr w:type="spellStart"/>
       <w:r>
         <w:rPr>
           <w:sz w:val="28"/>
@@ -4346,6 +4517,7 @@
         </w:rPr>
         <w:t>Cb</w:t>
       </w:r>
+      <w:proofErr w:type="spellEnd"/>
       <w:r>
         <w:rPr>
           <w:sz w:val="28"/>
@@ -4375,6 +4547,7 @@
         </w:rPr>
         <w:t xml:space="preserve">που βρίσκονται σε άρτιες θέσεις στον πίνακα </w:t>
       </w:r>
+      <w:proofErr w:type="spellStart"/>
       <w:r>
         <w:rPr>
           <w:sz w:val="28"/>
@@ -4383,6 +4556,7 @@
         </w:rPr>
         <w:t>YCbCr</w:t>
       </w:r>
+      <w:proofErr w:type="spellEnd"/>
       <w:r>
         <w:rPr>
           <w:sz w:val="28"/>
@@ -4616,6 +4790,7 @@
         </w:rPr>
         <w:t xml:space="preserve">, </w:t>
       </w:r>
+      <w:proofErr w:type="spellStart"/>
       <w:r>
         <w:rPr>
           <w:sz w:val="28"/>
@@ -4624,6 +4799,7 @@
         </w:rPr>
         <w:t>Cb</w:t>
       </w:r>
+      <w:proofErr w:type="spellEnd"/>
       <w:r>
         <w:rPr>
           <w:sz w:val="28"/>
@@ -4750,7 +4926,25 @@
           <w:sz w:val="22"/>
           <w:szCs w:val="22"/>
         </w:rPr>
-        <w:t xml:space="preserve">: Υποδειγματοληψία Χρώματος </w:t>
+        <w:t xml:space="preserve">: </w:t>
+      </w:r>
+      <w:proofErr w:type="spellStart"/>
+      <w:r>
+        <w:rPr>
+          <w:i/>
+          <w:sz w:val="22"/>
+          <w:szCs w:val="22"/>
+        </w:rPr>
+        <w:t>Υποδειγματοληψία</w:t>
+      </w:r>
+      <w:proofErr w:type="spellEnd"/>
+      <w:r>
+        <w:rPr>
+          <w:i/>
+          <w:sz w:val="22"/>
+          <w:szCs w:val="22"/>
+        </w:rPr>
+        <w:t xml:space="preserve"> Χρώματος </w:t>
       </w:r>
       <w:r>
         <w:rPr>
@@ -4846,6 +5040,7 @@
         </w:rPr>
         <w:t>,</w:t>
       </w:r>
+      <w:proofErr w:type="spellStart"/>
       <w:r>
         <w:rPr>
           <w:sz w:val="28"/>
@@ -4854,6 +5049,7 @@
         </w:rPr>
         <w:t>Cb</w:t>
       </w:r>
+      <w:proofErr w:type="spellEnd"/>
       <w:r>
         <w:rPr>
           <w:sz w:val="28"/>
@@ -4898,7 +5094,23 @@
           <w:sz w:val="28"/>
           <w:szCs w:val="28"/>
         </w:rPr>
-        <w:t>. Για να επιτευχθεί αυτό γίνεται παρεμβολή προκειμένου να συμπληρωθούν οι θέσεις των δειγμάτων που χάθηκαν κατά την υποδειγματοληψία. Για τη διαδικασία της παρεμβολής στις διάφορες κατηγορ</w:t>
+        <w:t xml:space="preserve">. Για να επιτευχθεί αυτό γίνεται παρεμβολή προκειμένου να συμπληρωθούν οι θέσεις των δειγμάτων που χάθηκαν κατά την </w:t>
+      </w:r>
+      <w:proofErr w:type="spellStart"/>
+      <w:r>
+        <w:rPr>
+          <w:sz w:val="28"/>
+          <w:szCs w:val="28"/>
+        </w:rPr>
+        <w:t>υποδειγματοληψία</w:t>
+      </w:r>
+      <w:proofErr w:type="spellEnd"/>
+      <w:r>
+        <w:rPr>
+          <w:sz w:val="28"/>
+          <w:szCs w:val="28"/>
+        </w:rPr>
+        <w:t>. Για τη διαδικασία της παρεμβολής στις διάφορες κατηγορ</w:t>
       </w:r>
       <w:r>
         <w:rPr>
@@ -4912,7 +5124,23 @@
           <w:sz w:val="28"/>
           <w:szCs w:val="28"/>
         </w:rPr>
-        <w:t xml:space="preserve"> υποδειγματοληψίας γίνεται χρήση του γινομένου </w:t>
+        <w:t xml:space="preserve"> </w:t>
+      </w:r>
+      <w:proofErr w:type="spellStart"/>
+      <w:r>
+        <w:rPr>
+          <w:sz w:val="28"/>
+          <w:szCs w:val="28"/>
+        </w:rPr>
+        <w:t>υποδειγματοληψίας</w:t>
+      </w:r>
+      <w:proofErr w:type="spellEnd"/>
+      <w:r>
+        <w:rPr>
+          <w:sz w:val="28"/>
+          <w:szCs w:val="28"/>
+        </w:rPr>
+        <w:t xml:space="preserve"> γίνεται χρήση του γινομένου </w:t>
       </w:r>
       <w:r>
         <w:rPr>
@@ -5110,7 +5338,23 @@
           <w:sz w:val="28"/>
           <w:szCs w:val="28"/>
         </w:rPr>
-        <w:t xml:space="preserve"> Kronecker </w:t>
+        <w:t xml:space="preserve"> </w:t>
+      </w:r>
+      <w:proofErr w:type="spellStart"/>
+      <w:r>
+        <w:rPr>
+          <w:sz w:val="28"/>
+          <w:szCs w:val="28"/>
+        </w:rPr>
+        <w:t>Kronecker</w:t>
+      </w:r>
+      <w:proofErr w:type="spellEnd"/>
+      <w:r>
+        <w:rPr>
+          <w:sz w:val="28"/>
+          <w:szCs w:val="28"/>
+        </w:rPr>
+        <w:t xml:space="preserve"> </w:t>
       </w:r>
       <w:r>
         <w:rPr>
@@ -5308,7 +5552,23 @@
           <w:sz w:val="28"/>
           <w:szCs w:val="28"/>
         </w:rPr>
-        <w:t xml:space="preserve">, για την κατηγορία υποδειγματοληψίας χρώματος 4:4:4 δεν υπάρχει ανάγκη για παρεμβολή. Για την κατηγορία 4:2:2 εφαρμόζεται το γινόμενο </w:t>
+        <w:t xml:space="preserve">, για την κατηγορία </w:t>
+      </w:r>
+      <w:proofErr w:type="spellStart"/>
+      <w:r>
+        <w:rPr>
+          <w:sz w:val="28"/>
+          <w:szCs w:val="28"/>
+        </w:rPr>
+        <w:t>υποδειγματοληψίας</w:t>
+      </w:r>
+      <w:proofErr w:type="spellEnd"/>
+      <w:r>
+        <w:rPr>
+          <w:sz w:val="28"/>
+          <w:szCs w:val="28"/>
+        </w:rPr>
+        <w:t xml:space="preserve"> χρώματος 4:4:4 δεν υπάρχει ανάγκη για παρεμβολή. Για την κατηγορία 4:2:2 εφαρμόζεται το γινόμενο </w:t>
       </w:r>
       <w:r>
         <w:rPr>
@@ -5332,6 +5592,7 @@
         </w:rPr>
         <w:t xml:space="preserve">ανάμεσα στους χρωματικούς πίνακες </w:t>
       </w:r>
+      <w:proofErr w:type="spellStart"/>
       <w:r>
         <w:rPr>
           <w:sz w:val="28"/>
@@ -5340,6 +5601,7 @@
         </w:rPr>
         <w:t>Cb</w:t>
       </w:r>
+      <w:proofErr w:type="spellEnd"/>
       <w:r>
         <w:rPr>
           <w:sz w:val="28"/>
@@ -5475,6 +5737,7 @@
         </w:rPr>
         <w:t xml:space="preserve">ανάμεσα στους χρωματικούς πίνακες </w:t>
       </w:r>
+      <w:proofErr w:type="spellStart"/>
       <w:r>
         <w:rPr>
           <w:sz w:val="28"/>
@@ -5483,6 +5746,7 @@
         </w:rPr>
         <w:t>Cb</w:t>
       </w:r>
+      <w:proofErr w:type="spellEnd"/>
       <w:r>
         <w:rPr>
           <w:sz w:val="28"/>
@@ -5639,6 +5903,7 @@
         </w:rPr>
         <w:t xml:space="preserve">Τέλος, η μετατροπή από εικόνα </w:t>
       </w:r>
+      <w:proofErr w:type="spellStart"/>
       <w:r>
         <w:rPr>
           <w:sz w:val="28"/>
@@ -5647,6 +5912,7 @@
         </w:rPr>
         <w:t>YCbCr</w:t>
       </w:r>
+      <w:proofErr w:type="spellEnd"/>
       <w:r>
         <w:rPr>
           <w:sz w:val="28"/>
@@ -6330,7 +6596,7 @@
           <w:lang w:val="el-GR"/>
         </w:rPr>
       </w:pPr>
-      <w:bookmarkStart w:id="3" w:name="_Toc30509216"/>
+      <w:bookmarkStart w:id="3" w:name="_Toc30527900"/>
       <w:r>
         <w:rPr>
           <w:lang w:val="el-GR"/>
@@ -6409,6 +6675,7 @@
         </w:rPr>
         <w:t xml:space="preserve">, </w:t>
       </w:r>
+      <w:proofErr w:type="spellStart"/>
       <w:r>
         <w:rPr>
           <w:iCs/>
@@ -6418,6 +6685,7 @@
         </w:rPr>
         <w:t>Cb</w:t>
       </w:r>
+      <w:proofErr w:type="spellEnd"/>
       <w:r>
         <w:rPr>
           <w:iCs/>
@@ -9393,45 +9661,13 @@
           <w:szCs w:val="28"/>
         </w:rPr>
       </w:pPr>
-    </w:p>
-    <w:p>
-      <w:pPr>
-        <w:pStyle w:val="2"/>
-        <w:rPr>
-          <w:lang w:val="el-GR"/>
-        </w:rPr>
-      </w:pPr>
-      <w:bookmarkStart w:id="4" w:name="_Toc30509217"/>
-      <w:r>
-        <w:rPr>
-          <w:lang w:val="el-GR"/>
-        </w:rPr>
-        <w:t>2.</w:t>
-      </w:r>
-      <w:r>
-        <w:rPr>
-          <w:lang w:val="el-GR"/>
-        </w:rPr>
-        <w:t>3</w:t>
-      </w:r>
-      <w:r>
-        <w:rPr>
-          <w:lang w:val="el-GR"/>
-        </w:rPr>
-        <w:t xml:space="preserve"> </w:t>
-      </w:r>
-      <w:r>
-        <w:rPr>
-          <w:lang w:val="el-GR"/>
-        </w:rPr>
-        <w:t>Κβαντισμός</w:t>
-      </w:r>
-      <w:bookmarkEnd w:id="4"/>
-      <w:r>
-        <w:rPr>
-          <w:lang w:val="el-GR"/>
-        </w:rPr>
-        <w:t xml:space="preserve"> </w:t>
+      <w:r>
+        <w:rPr>
+          <w:iCs/>
+          <w:sz w:val="28"/>
+          <w:szCs w:val="28"/>
+        </w:rPr>
+        <w:t>Επιπλέον, σύμφωνα με το πρότυπο γίνεται αφαίρεση του όρου 128 στα στοιχεία του μπλοκ πριν το μετασχηματισμό και αντίστροφα πρόσθεση αυτού μετά τον αντίστροφο μετασχηματισμό.</w:t>
       </w:r>
     </w:p>
     <w:p>
@@ -9449,6 +9685,48 @@
     </w:p>
     <w:p>
       <w:pPr>
+        <w:pStyle w:val="2"/>
+        <w:rPr>
+          <w:lang w:val="el-GR"/>
+        </w:rPr>
+      </w:pPr>
+      <w:bookmarkStart w:id="4" w:name="_Toc30527901"/>
+      <w:r>
+        <w:rPr>
+          <w:lang w:val="el-GR"/>
+        </w:rPr>
+        <w:t>2.</w:t>
+      </w:r>
+      <w:r>
+        <w:rPr>
+          <w:lang w:val="el-GR"/>
+        </w:rPr>
+        <w:t>3</w:t>
+      </w:r>
+      <w:r>
+        <w:rPr>
+          <w:lang w:val="el-GR"/>
+        </w:rPr>
+        <w:t xml:space="preserve"> </w:t>
+      </w:r>
+      <w:proofErr w:type="spellStart"/>
+      <w:r>
+        <w:rPr>
+          <w:lang w:val="el-GR"/>
+        </w:rPr>
+        <w:t>Κβαντισμός</w:t>
+      </w:r>
+      <w:bookmarkEnd w:id="4"/>
+      <w:proofErr w:type="spellEnd"/>
+      <w:r>
+        <w:rPr>
+          <w:lang w:val="el-GR"/>
+        </w:rPr>
+        <w:t xml:space="preserve"> </w:t>
+      </w:r>
+    </w:p>
+    <w:p>
+      <w:pPr>
         <w:autoSpaceDE w:val="0"/>
         <w:autoSpaceDN w:val="0"/>
         <w:adjustRightInd w:val="0"/>
@@ -9459,13 +9737,44 @@
           <w:szCs w:val="28"/>
         </w:rPr>
       </w:pPr>
-      <w:r>
-        <w:rPr>
-          <w:iCs/>
-          <w:sz w:val="28"/>
-          <w:szCs w:val="28"/>
-        </w:rPr>
-        <w:t>Στο σημείο αυτό γίνεται κβαντισμός των στοιχείων κάθε μπλοκ μέσω του παρακάτω τύπου:</w:t>
+    </w:p>
+    <w:p>
+      <w:pPr>
+        <w:autoSpaceDE w:val="0"/>
+        <w:autoSpaceDN w:val="0"/>
+        <w:adjustRightInd w:val="0"/>
+        <w:jc w:val="both"/>
+        <w:rPr>
+          <w:iCs/>
+          <w:sz w:val="28"/>
+          <w:szCs w:val="28"/>
+        </w:rPr>
+      </w:pPr>
+      <w:r>
+        <w:rPr>
+          <w:iCs/>
+          <w:sz w:val="28"/>
+          <w:szCs w:val="28"/>
+        </w:rPr>
+        <w:t xml:space="preserve">Στο σημείο αυτό γίνεται </w:t>
+      </w:r>
+      <w:proofErr w:type="spellStart"/>
+      <w:r>
+        <w:rPr>
+          <w:iCs/>
+          <w:sz w:val="28"/>
+          <w:szCs w:val="28"/>
+        </w:rPr>
+        <w:t>κβαντισμός</w:t>
+      </w:r>
+      <w:proofErr w:type="spellEnd"/>
+      <w:r>
+        <w:rPr>
+          <w:iCs/>
+          <w:sz w:val="28"/>
+          <w:szCs w:val="28"/>
+        </w:rPr>
+        <w:t xml:space="preserve"> των στοιχείων κάθε μπλοκ μέσω του παρακάτω τύπου:</w:t>
       </w:r>
     </w:p>
     <w:p>
@@ -9759,6 +10068,7 @@
         </w:rPr>
         <w:t xml:space="preserve">, </w:t>
       </w:r>
+      <w:proofErr w:type="spellStart"/>
       <w:r>
         <w:rPr>
           <w:sz w:val="28"/>
@@ -9767,6 +10077,7 @@
         </w:rPr>
         <w:t>qScale</w:t>
       </w:r>
+      <w:proofErr w:type="spellEnd"/>
       <w:r>
         <w:rPr>
           <w:sz w:val="28"/>
@@ -9786,8 +10097,17 @@
           <w:sz w:val="28"/>
           <w:szCs w:val="28"/>
         </w:rPr>
-        <w:t xml:space="preserve"> ρύθμισης του κβαντιστή</w:t>
-      </w:r>
+        <w:t xml:space="preserve"> ρύθμισης του </w:t>
+      </w:r>
+      <w:proofErr w:type="spellStart"/>
+      <w:r>
+        <w:rPr>
+          <w:sz w:val="28"/>
+          <w:szCs w:val="28"/>
+        </w:rPr>
+        <w:t>κβαντιστή</w:t>
+      </w:r>
+      <w:proofErr w:type="spellEnd"/>
       <w:r>
         <w:rPr>
           <w:sz w:val="28"/>
@@ -9795,6 +10115,7 @@
         </w:rPr>
         <w:t xml:space="preserve"> και </w:t>
       </w:r>
+      <w:proofErr w:type="spellStart"/>
       <w:r>
         <w:rPr>
           <w:sz w:val="28"/>
@@ -9803,6 +10124,7 @@
         </w:rPr>
         <w:t>qTable</w:t>
       </w:r>
+      <w:proofErr w:type="spellEnd"/>
       <w:r>
         <w:rPr>
           <w:sz w:val="28"/>
@@ -9848,89 +10170,110 @@
           <w:sz w:val="27"/>
           <w:szCs w:val="27"/>
         </w:rPr>
-        <w:t xml:space="preserve">που ονομάζεται πίνακας κβαντισμού και διαφέρει για </w:t>
-      </w:r>
+        <w:t xml:space="preserve">που ονομάζεται πίνακας </w:t>
+      </w:r>
+      <w:proofErr w:type="spellStart"/>
       <w:r>
         <w:rPr>
           <w:sz w:val="27"/>
           <w:szCs w:val="27"/>
         </w:rPr>
-        <w:t xml:space="preserve">τα μπλοκ της χρωματικής συνιστώσας </w:t>
-      </w:r>
+        <w:t>κβαντισμού</w:t>
+      </w:r>
+      <w:proofErr w:type="spellEnd"/>
       <w:r>
         <w:rPr>
           <w:sz w:val="27"/>
           <w:szCs w:val="27"/>
-          <w:lang w:val="en-US"/>
-        </w:rPr>
-        <w:t>Y</w:t>
+        </w:rPr>
+        <w:t xml:space="preserve"> και διαφέρει για </w:t>
       </w:r>
       <w:r>
         <w:rPr>
           <w:sz w:val="27"/>
           <w:szCs w:val="27"/>
         </w:rPr>
-        <w:t xml:space="preserve"> από τις υπόλοιπες</w:t>
+        <w:t xml:space="preserve">τα μπλοκ της χρωματικής συνιστώσας </w:t>
       </w:r>
       <w:r>
         <w:rPr>
           <w:sz w:val="27"/>
           <w:szCs w:val="27"/>
-        </w:rPr>
-        <w:t xml:space="preserve"> (</w:t>
+          <w:lang w:val="en-US"/>
+        </w:rPr>
+        <w:t>Y</w:t>
       </w:r>
       <w:r>
         <w:rPr>
           <w:sz w:val="27"/>
           <w:szCs w:val="27"/>
-          <w:lang w:val="en-US"/>
-        </w:rPr>
-        <w:t>Cb</w:t>
+        </w:rPr>
+        <w:t xml:space="preserve"> από τις υπόλοιπες</w:t>
       </w:r>
       <w:r>
         <w:rPr>
           <w:sz w:val="27"/>
           <w:szCs w:val="27"/>
         </w:rPr>
-        <w:t xml:space="preserve">, </w:t>
-      </w:r>
+        <w:t xml:space="preserve"> (</w:t>
+      </w:r>
+      <w:proofErr w:type="spellStart"/>
       <w:r>
         <w:rPr>
           <w:sz w:val="27"/>
           <w:szCs w:val="27"/>
           <w:lang w:val="en-US"/>
         </w:rPr>
-        <w:t>Cr</w:t>
-      </w:r>
+        <w:t>Cb</w:t>
+      </w:r>
+      <w:proofErr w:type="spellEnd"/>
       <w:r>
         <w:rPr>
           <w:sz w:val="27"/>
           <w:szCs w:val="27"/>
         </w:rPr>
-        <w:t>)</w:t>
+        <w:t xml:space="preserve">, </w:t>
       </w:r>
       <w:r>
         <w:rPr>
           <w:sz w:val="27"/>
           <w:szCs w:val="27"/>
-        </w:rPr>
-        <w:t>.</w:t>
+          <w:lang w:val="en-US"/>
+        </w:rPr>
+        <w:lastRenderedPageBreak/>
+        <w:t>Cr</w:t>
       </w:r>
       <w:r>
         <w:rPr>
           <w:sz w:val="27"/>
           <w:szCs w:val="27"/>
         </w:rPr>
-        <w:t xml:space="preserve"> Οι πίνακες </w:t>
+        <w:t>)</w:t>
       </w:r>
       <w:r>
         <w:rPr>
           <w:sz w:val="27"/>
           <w:szCs w:val="27"/>
+        </w:rPr>
+        <w:t>.</w:t>
+      </w:r>
+      <w:r>
+        <w:rPr>
+          <w:sz w:val="27"/>
+          <w:szCs w:val="27"/>
+        </w:rPr>
+        <w:t xml:space="preserve"> Οι πίνακες </w:t>
+      </w:r>
+      <w:proofErr w:type="spellStart"/>
+      <w:r>
+        <w:rPr>
+          <w:sz w:val="27"/>
+          <w:szCs w:val="27"/>
           <w:lang w:val="en-US"/>
         </w:rPr>
         <w:t>qTable</w:t>
       </w:r>
+      <w:proofErr w:type="spellEnd"/>
       <w:r>
         <w:rPr>
           <w:sz w:val="27"/>
@@ -9997,8 +10340,23 @@
           <w:sz w:val="27"/>
           <w:szCs w:val="27"/>
         </w:rPr>
-        <w:lastRenderedPageBreak/>
-        <w:t>Η διαδικασία αποκβαντισμού των στοιχείων κάθε μπλοκ στον αποκωδικοποιητή γίνεται αντίστροφα,</w:t>
+        <w:t xml:space="preserve">Η διαδικασία </w:t>
+      </w:r>
+      <w:proofErr w:type="spellStart"/>
+      <w:r>
+        <w:rPr>
+          <w:sz w:val="27"/>
+          <w:szCs w:val="27"/>
+        </w:rPr>
+        <w:t>αποκβαντισμού</w:t>
+      </w:r>
+      <w:proofErr w:type="spellEnd"/>
+      <w:r>
+        <w:rPr>
+          <w:sz w:val="27"/>
+          <w:szCs w:val="27"/>
+        </w:rPr>
+        <w:t xml:space="preserve"> των στοιχείων κάθε μπλοκ στον αποκωδικοποιητή γίνεται αντίστροφα,</w:t>
       </w:r>
     </w:p>
     <w:p>
@@ -10239,7 +10597,25 @@
           <w:sz w:val="28"/>
           <w:szCs w:val="28"/>
         </w:rPr>
-        <w:t xml:space="preserve"> υποδειγματοληψίας χρώματος, </w:t>
+        <w:t xml:space="preserve"> </w:t>
+      </w:r>
+      <w:proofErr w:type="spellStart"/>
+      <w:r>
+        <w:rPr>
+          <w:iCs/>
+          <w:sz w:val="28"/>
+          <w:szCs w:val="28"/>
+        </w:rPr>
+        <w:t>υποδειγματοληψίας</w:t>
+      </w:r>
+      <w:proofErr w:type="spellEnd"/>
+      <w:r>
+        <w:rPr>
+          <w:iCs/>
+          <w:sz w:val="28"/>
+          <w:szCs w:val="28"/>
+        </w:rPr>
+        <w:t xml:space="preserve"> χρώματος, </w:t>
       </w:r>
       <w:r>
         <w:rPr>
@@ -10301,7 +10677,7 @@
       <w:pPr>
         <w:pStyle w:val="2"/>
       </w:pPr>
-      <w:bookmarkStart w:id="5" w:name="_Toc30509218"/>
+      <w:bookmarkStart w:id="5" w:name="_Toc30527902"/>
       <w:r>
         <w:t xml:space="preserve">2.4 </w:t>
       </w:r>
@@ -10571,6 +10947,7 @@
         </w:rPr>
         <w:t xml:space="preserve"> Με </w:t>
       </w:r>
+      <w:proofErr w:type="spellStart"/>
       <w:r>
         <w:rPr>
           <w:i/>
@@ -10590,6 +10967,7 @@
         </w:rPr>
         <w:t>ij</w:t>
       </w:r>
+      <w:proofErr w:type="spellEnd"/>
       <w:r>
         <w:rPr>
           <w:i/>
@@ -10623,6 +11001,7 @@
         </w:rPr>
         <w:t>στη θέση του μπλοκ (</w:t>
       </w:r>
+      <w:proofErr w:type="spellStart"/>
       <w:r>
         <w:rPr>
           <w:i/>
@@ -10632,6 +11011,7 @@
         </w:rPr>
         <w:t>i</w:t>
       </w:r>
+      <w:proofErr w:type="spellEnd"/>
       <w:r>
         <w:rPr>
           <w:i/>
@@ -10697,6 +11077,7 @@
           <w:sz w:val="28"/>
           <w:szCs w:val="28"/>
         </w:rPr>
+        <w:lastRenderedPageBreak/>
         <w:t>Ο λόγος που συμβαίνει αυτό αφορ</w:t>
       </w:r>
       <w:r>
@@ -10755,16 +11136,7 @@
           <w:sz w:val="28"/>
           <w:szCs w:val="28"/>
         </w:rPr>
-        <w:t xml:space="preserve">που προηγούνται, σε κάθε διάσταση (οριζόντια και κατακόρυφη), στο μετασχηματισμένο μπλοκ </w:t>
-      </w:r>
-      <w:r>
-        <w:rPr>
-          <w:iCs/>
-          <w:sz w:val="28"/>
-          <w:szCs w:val="28"/>
-        </w:rPr>
-        <w:lastRenderedPageBreak/>
-        <w:t xml:space="preserve">αντικατοπτρίζουν τις μικρότερες συχνότητες που εμφανίζονται στο αντίστοιχο μπλοκ εικόνας ενώ οι συντελεστές που έπονται αντικατοπτρίζουν τις μεγαλύτερες συχνότητες. Με τη σάρωση αυτή έχει παρατηρηθεί ότι το νέο διάνυσμα συχνά συμπληρώνεται με μεγάλες ακολουθίες μηδενικών στοιχείων οι οποίες θα κωδικοποιηθούν στη συνέχεια με κατάλληλο τρόπο </w:t>
+        <w:t xml:space="preserve">που προηγούνται, σε κάθε διάσταση (οριζόντια και κατακόρυφη), στο μετασχηματισμένο μπλοκ αντικατοπτρίζουν τις μικρότερες συχνότητες που εμφανίζονται στο αντίστοιχο μπλοκ εικόνας ενώ οι συντελεστές που έπονται αντικατοπτρίζουν τις μεγαλύτερες συχνότητες. Με τη σάρωση αυτή έχει παρατηρηθεί ότι το νέο διάνυσμα συχνά συμπληρώνεται με μεγάλες ακολουθίες μηδενικών στοιχείων οι οποίες θα κωδικοποιηθούν στη συνέχεια με κατάλληλο τρόπο </w:t>
       </w:r>
       <w:r>
         <w:rPr>
@@ -10873,6 +11245,7 @@
         </w:rPr>
         <w:t xml:space="preserve"> </w:t>
       </w:r>
+      <w:proofErr w:type="spellStart"/>
       <w:r>
         <w:rPr>
           <w:iCs/>
@@ -10882,6 +11255,7 @@
         </w:rPr>
         <w:t>DCpred</w:t>
       </w:r>
+      <w:proofErr w:type="spellEnd"/>
       <w:r>
         <w:rPr>
           <w:iCs/>
@@ -10931,6 +11305,7 @@
         </w:rPr>
         <w:t xml:space="preserve">Ως αρχική τιμή του </w:t>
       </w:r>
+      <w:proofErr w:type="spellStart"/>
       <w:r>
         <w:rPr>
           <w:iCs/>
@@ -10940,6 +11315,7 @@
         </w:rPr>
         <w:t>DCpred</w:t>
       </w:r>
+      <w:proofErr w:type="spellEnd"/>
       <w:r>
         <w:rPr>
           <w:iCs/>
@@ -10981,6 +11357,7 @@
         </w:rPr>
         <w:t xml:space="preserve"> </w:t>
       </w:r>
+      <w:proofErr w:type="spellStart"/>
       <w:r>
         <w:rPr>
           <w:iCs/>
@@ -10990,6 +11367,7 @@
         </w:rPr>
         <w:t>Cb</w:t>
       </w:r>
+      <w:proofErr w:type="spellEnd"/>
       <w:r>
         <w:rPr>
           <w:iCs/>
@@ -11073,13 +11451,23 @@
         </w:rPr>
         <w:t xml:space="preserve"> </w:t>
       </w:r>
-      <w:r>
-        <w:rPr>
-          <w:iCs/>
-          <w:sz w:val="28"/>
-          <w:szCs w:val="28"/>
-        </w:rPr>
-        <w:t xml:space="preserve">κβαντίσμεων </w:t>
+      <w:proofErr w:type="spellStart"/>
+      <w:r>
+        <w:rPr>
+          <w:iCs/>
+          <w:sz w:val="28"/>
+          <w:szCs w:val="28"/>
+        </w:rPr>
+        <w:t>κβαντίσμεων</w:t>
+      </w:r>
+      <w:proofErr w:type="spellEnd"/>
+      <w:r>
+        <w:rPr>
+          <w:iCs/>
+          <w:sz w:val="28"/>
+          <w:szCs w:val="28"/>
+        </w:rPr>
+        <w:t xml:space="preserve"> </w:t>
       </w:r>
       <w:r>
         <w:rPr>
@@ -11098,6 +11486,7 @@
         </w:rPr>
         <w:t>-</w:t>
       </w:r>
+      <w:proofErr w:type="spellStart"/>
       <w:r>
         <w:rPr>
           <w:iCs/>
@@ -11107,6 +11496,7 @@
         </w:rPr>
         <w:t>DCpred</w:t>
       </w:r>
+      <w:proofErr w:type="spellEnd"/>
       <w:r>
         <w:rPr>
           <w:iCs/>
@@ -11306,16 +11696,27 @@
           <w:sz w:val="28"/>
           <w:szCs w:val="28"/>
         </w:rPr>
-        <w:t>, ο οποίος στη συνέχεια θα αναφέρεται ως πίνακας</w:t>
-      </w:r>
-      <w:r>
-        <w:rPr>
-          <w:iCs/>
-          <w:sz w:val="28"/>
-          <w:szCs w:val="28"/>
-        </w:rPr>
-        <w:t xml:space="preserve"> </w:t>
-      </w:r>
+        <w:t>, ο οποίος στη συνέχεια θα αναφέρεται ως πί</w:t>
+      </w:r>
+      <w:proofErr w:type="spellStart"/>
+      <w:r>
+        <w:rPr>
+          <w:iCs/>
+          <w:sz w:val="28"/>
+          <w:szCs w:val="28"/>
+        </w:rPr>
+        <w:t>νακας</w:t>
+      </w:r>
+      <w:proofErr w:type="spellEnd"/>
+      <w:r>
+        <w:rPr>
+          <w:iCs/>
+          <w:sz w:val="28"/>
+          <w:szCs w:val="28"/>
+        </w:rPr>
+        <w:t xml:space="preserve"> </w:t>
+      </w:r>
+      <w:proofErr w:type="spellStart"/>
       <w:r>
         <w:rPr>
           <w:iCs/>
@@ -11325,6 +11726,7 @@
         </w:rPr>
         <w:t>rle</w:t>
       </w:r>
+      <w:proofErr w:type="spellEnd"/>
       <w:r>
         <w:rPr>
           <w:iCs/>
@@ -11638,7 +12040,16 @@
           <w:sz w:val="28"/>
           <w:szCs w:val="28"/>
         </w:rPr>
-        <w:t xml:space="preserve"> μέχρι την εμφάνιση ενός μη μηδενικού στοιχείου. Το πλήθος που υπολογίστηκε εισάγεται στην πρώτη στήλη του πίνακα ενώ το μη μηδενικό στοιχείο εισάγεται στη δεύτερη στήλη. Η διαδικασία αυτή επαναλαμβάνεται μέχρι το τέλος του διανύσματος </w:t>
+        <w:t xml:space="preserve"> μέχρι την εμφάνιση ενός μη μηδενικού στοιχείου. Το </w:t>
+      </w:r>
+      <w:r>
+        <w:rPr>
+          <w:iCs/>
+          <w:sz w:val="28"/>
+          <w:szCs w:val="28"/>
+        </w:rPr>
+        <w:lastRenderedPageBreak/>
+        <w:t xml:space="preserve">πλήθος που υπολογίστηκε εισάγεται στην πρώτη στήλη του πίνακα ενώ το μη μηδενικό στοιχείο εισάγεται στη δεύτερη στήλη. Η διαδικασία αυτή επαναλαμβάνεται μέχρι το τέλος του διανύσματος </w:t>
       </w:r>
       <w:r>
         <w:rPr>
@@ -11680,17 +12091,9 @@
           <w:sz w:val="28"/>
           <w:szCs w:val="28"/>
         </w:rPr>
-        <w:t xml:space="preserve">Στην </w:t>
-      </w:r>
-      <w:r>
-        <w:rPr>
-          <w:iCs/>
-          <w:sz w:val="28"/>
-          <w:szCs w:val="28"/>
-        </w:rPr>
-        <w:lastRenderedPageBreak/>
-        <w:t xml:space="preserve">περίπτωση που η ακολουθία μηδενικών στοιχείων φτάνει σε πλήθος τον αριθμό 16, η γραμμή του πίνακα </w:t>
-      </w:r>
+        <w:t xml:space="preserve">Στην περίπτωση που η ακολουθία μηδενικών στοιχείων φτάνει σε πλήθος τον αριθμό 16, η γραμμή του πίνακα </w:t>
+      </w:r>
+      <w:proofErr w:type="spellStart"/>
       <w:r>
         <w:rPr>
           <w:iCs/>
@@ -11700,6 +12103,7 @@
         </w:rPr>
         <w:t>rle</w:t>
       </w:r>
+      <w:proofErr w:type="spellEnd"/>
       <w:r>
         <w:rPr>
           <w:iCs/>
@@ -11781,7 +12185,23 @@
           <w:sz w:val="28"/>
           <w:szCs w:val="28"/>
         </w:rPr>
-        <w:t xml:space="preserve"> και η καταμέτρηση των μηδενικών μηδενίζεται.</w:t>
+        <w:t xml:space="preserve"> και η κατ</w:t>
+      </w:r>
+      <w:proofErr w:type="spellStart"/>
+      <w:r>
+        <w:rPr>
+          <w:sz w:val="28"/>
+          <w:szCs w:val="28"/>
+        </w:rPr>
+        <w:t>αμέτρηση</w:t>
+      </w:r>
+      <w:proofErr w:type="spellEnd"/>
+      <w:r>
+        <w:rPr>
+          <w:sz w:val="28"/>
+          <w:szCs w:val="28"/>
+        </w:rPr>
+        <w:t xml:space="preserve"> των μηδενικών μηδενίζεται.</w:t>
       </w:r>
       <w:r>
         <w:rPr>
@@ -11879,6 +12299,7 @@
         </w:rPr>
         <w:t xml:space="preserve"> ο πίνακας </w:t>
       </w:r>
+      <w:proofErr w:type="spellStart"/>
       <w:r>
         <w:rPr>
           <w:sz w:val="28"/>
@@ -11887,6 +12308,7 @@
         </w:rPr>
         <w:t>rle</w:t>
       </w:r>
+      <w:proofErr w:type="spellEnd"/>
       <w:r>
         <w:rPr>
           <w:sz w:val="28"/>
@@ -12048,15 +12470,7 @@
           <w:sz w:val="28"/>
           <w:szCs w:val="28"/>
         </w:rPr>
-        <w:t xml:space="preserve"> </w:t>
-      </w:r>
-      <w:commentRangeStart w:id="6"/>
-      <w:r>
-        <w:rPr>
-          <w:sz w:val="28"/>
-          <w:szCs w:val="28"/>
-        </w:rPr>
-        <w:t>(</w:t>
+        <w:t xml:space="preserve"> (</w:t>
       </w:r>
       <w:r>
         <w:rPr>
@@ -12093,13 +12507,6 @@
           <w:szCs w:val="28"/>
         </w:rPr>
         <w:t>)</w:t>
-      </w:r>
-      <w:commentRangeEnd w:id="6"/>
-      <w:r>
-        <w:rPr>
-          <w:rStyle w:val="a7"/>
-        </w:rPr>
-        <w:commentReference w:id="6"/>
       </w:r>
     </w:p>
     <w:p>
@@ -12132,6 +12539,7 @@
         </w:rPr>
         <w:t xml:space="preserve">Για την αποκωδικοποίηση του πίνακα </w:t>
       </w:r>
+      <w:proofErr w:type="spellStart"/>
       <w:r>
         <w:rPr>
           <w:sz w:val="28"/>
@@ -12140,6 +12548,7 @@
         </w:rPr>
         <w:t>rle</w:t>
       </w:r>
+      <w:proofErr w:type="spellEnd"/>
       <w:r>
         <w:rPr>
           <w:sz w:val="28"/>
@@ -12154,6 +12563,7 @@
         </w:rPr>
         <w:t xml:space="preserve">και τη μετατροπή του πίσω σε κβαντισμένα μπλοκ ακολουθείται η αντίστροφη διαδικασία μετατρέποντας αρχικά τον πίνακα </w:t>
       </w:r>
+      <w:proofErr w:type="spellStart"/>
       <w:r>
         <w:rPr>
           <w:sz w:val="28"/>
@@ -12162,6 +12572,7 @@
         </w:rPr>
         <w:t>rle</w:t>
       </w:r>
+      <w:proofErr w:type="spellEnd"/>
       <w:r>
         <w:rPr>
           <w:sz w:val="28"/>
@@ -12298,7 +12709,7 @@
           <w:lang w:val="el-GR"/>
         </w:rPr>
       </w:pPr>
-      <w:bookmarkStart w:id="7" w:name="_Toc30509219"/>
+      <w:bookmarkStart w:id="6" w:name="_Toc30527903"/>
       <w:r>
         <w:rPr>
           <w:lang w:val="el-GR"/>
@@ -12317,7 +12728,7 @@
       <w:r>
         <w:t>Encoding</w:t>
       </w:r>
-      <w:bookmarkEnd w:id="7"/>
+      <w:bookmarkEnd w:id="6"/>
       <w:r>
         <w:rPr>
           <w:lang w:val="el-GR"/>
@@ -12358,6 +12769,7 @@
         </w:rPr>
         <w:t xml:space="preserve">Τέλος, ο πίνακας </w:t>
       </w:r>
+      <w:proofErr w:type="spellStart"/>
       <w:r>
         <w:rPr>
           <w:iCs/>
@@ -12367,6 +12779,7 @@
         </w:rPr>
         <w:t>rle</w:t>
       </w:r>
+      <w:proofErr w:type="spellEnd"/>
       <w:r>
         <w:rPr>
           <w:iCs/>
@@ -12550,6 +12963,7 @@
         </w:rPr>
         <w:t xml:space="preserve">με τα μπλοκ τύπου </w:t>
       </w:r>
+      <w:proofErr w:type="spellStart"/>
       <w:r>
         <w:rPr>
           <w:iCs/>
@@ -12559,6 +12973,7 @@
         </w:rPr>
         <w:t>Cb</w:t>
       </w:r>
+      <w:proofErr w:type="spellEnd"/>
       <w:r>
         <w:rPr>
           <w:iCs/>
@@ -12738,15 +13153,7 @@
           <w:sz w:val="28"/>
           <w:szCs w:val="28"/>
         </w:rPr>
-        <w:t xml:space="preserve"> </w:t>
-      </w:r>
-      <w:r>
-        <w:rPr>
-          <w:iCs/>
-          <w:sz w:val="28"/>
-          <w:szCs w:val="28"/>
-        </w:rPr>
-        <w:t>(ίδιοι μεταξύ τους)</w:t>
+        <w:t xml:space="preserve"> (ίδιοι μεταξύ τους)</w:t>
       </w:r>
       <w:r>
         <w:rPr>
@@ -12762,7 +13169,25 @@
           <w:sz w:val="28"/>
           <w:szCs w:val="28"/>
         </w:rPr>
-        <w:t xml:space="preserve"> χρωματικότητες. Οι πίνακες αυτοί περιέχουν τις δυαδικές κωδικές λέξεις σε μορφή </w:t>
+        <w:t xml:space="preserve"> χρωματικότητες. Οι πίνακες αυτοί περιέχουν τις δυαδικές </w:t>
+      </w:r>
+      <w:proofErr w:type="spellStart"/>
+      <w:r>
+        <w:rPr>
+          <w:iCs/>
+          <w:sz w:val="28"/>
+          <w:szCs w:val="28"/>
+        </w:rPr>
+        <w:t>κωδικές</w:t>
+      </w:r>
+      <w:proofErr w:type="spellEnd"/>
+      <w:r>
+        <w:rPr>
+          <w:iCs/>
+          <w:sz w:val="28"/>
+          <w:szCs w:val="28"/>
+        </w:rPr>
+        <w:t xml:space="preserve"> λέξεις σε μορφή </w:t>
       </w:r>
       <w:r>
         <w:rPr>
@@ -12848,6 +13273,7 @@
           <w:sz w:val="28"/>
           <w:szCs w:val="28"/>
         </w:rPr>
+        <w:lastRenderedPageBreak/>
         <w:drawing>
           <wp:inline distT="0" distB="0" distL="0" distR="0" wp14:anchorId="28910C8C" wp14:editId="5F9B2981">
             <wp:extent cx="5748089" cy="1844040"/>
@@ -12866,7 +13292,7 @@
                     </pic:cNvPicPr>
                   </pic:nvPicPr>
                   <pic:blipFill>
-                    <a:blip r:embed="rId20">
+                    <a:blip r:embed="rId17">
                       <a:extLst>
                         <a:ext uri="{28A0092B-C50C-407E-A947-70E740481C1C}">
                           <a14:useLocalDpi xmlns:a14="http://schemas.microsoft.com/office/drawing/2010/main" val="0"/>
@@ -12985,7 +13411,6 @@
           <w:sz w:val="28"/>
           <w:szCs w:val="28"/>
         </w:rPr>
-        <w:lastRenderedPageBreak/>
         <w:t xml:space="preserve">Η διαδικασία κωδικοποίησης διαφέρει για τις </w:t>
       </w:r>
       <w:r>
@@ -13054,6 +13479,7 @@
         </w:rPr>
         <w:t xml:space="preserve">Για ένα πίνακα </w:t>
       </w:r>
+      <w:proofErr w:type="spellStart"/>
       <w:r>
         <w:rPr>
           <w:iCs/>
@@ -13063,6 +13489,7 @@
         </w:rPr>
         <w:t>rle</w:t>
       </w:r>
+      <w:proofErr w:type="spellEnd"/>
       <w:r>
         <w:rPr>
           <w:iCs/>
@@ -13454,6 +13881,7 @@
         </w:rPr>
         <w:t xml:space="preserve">εντοπίζεται με τον ίδιο τρόπο η κατηγορία στην οποία ανήκουν. Με βάση αυτή καθώς και το μέγεθος των μηδενικών ακολουθιών που βρίσκεται στην πρώτη στήλη του πίνακα </w:t>
       </w:r>
+      <w:proofErr w:type="spellStart"/>
       <w:r>
         <w:rPr>
           <w:iCs/>
@@ -13463,6 +13891,7 @@
         </w:rPr>
         <w:t>rle</w:t>
       </w:r>
+      <w:proofErr w:type="spellEnd"/>
       <w:r>
         <w:rPr>
           <w:iCs/>
@@ -13530,6 +13959,7 @@
         </w:rPr>
         <w:t xml:space="preserve">ακολουθούμενη και πάλι από τη δυαδική αναπαράσταση του συντελεστή προς κωδικοποίηση (δεύτερη στήλη του πίνακα </w:t>
       </w:r>
+      <w:proofErr w:type="spellStart"/>
       <w:r>
         <w:rPr>
           <w:iCs/>
@@ -13539,6 +13969,7 @@
         </w:rPr>
         <w:t>rle</w:t>
       </w:r>
+      <w:proofErr w:type="spellEnd"/>
       <w:r>
         <w:rPr>
           <w:iCs/>
@@ -13598,6 +14029,7 @@
         <w:rPr>
           <w:noProof/>
         </w:rPr>
+        <w:lastRenderedPageBreak/>
         <w:drawing>
           <wp:inline distT="0" distB="0" distL="0" distR="0" wp14:anchorId="65654530" wp14:editId="34E16007">
             <wp:extent cx="5707380" cy="1878804"/>
@@ -13614,7 +14046,7 @@
                     <pic:cNvPicPr/>
                   </pic:nvPicPr>
                   <pic:blipFill>
-                    <a:blip r:embed="rId21" cstate="print">
+                    <a:blip r:embed="rId18" cstate="print">
                       <a:extLst>
                         <a:ext uri="{28A0092B-C50C-407E-A947-70E740481C1C}">
                           <a14:useLocalDpi xmlns:a14="http://schemas.microsoft.com/office/drawing/2010/main" val="0"/>
@@ -13785,6 +14217,7 @@
         </w:rPr>
         <w:t xml:space="preserve">ολική μεταβλητή </w:t>
       </w:r>
+      <w:proofErr w:type="spellStart"/>
       <w:r>
         <w:rPr>
           <w:b/>
@@ -13796,6 +14229,7 @@
         </w:rPr>
         <w:t>blockType</w:t>
       </w:r>
+      <w:proofErr w:type="spellEnd"/>
       <w:r>
         <w:rPr>
           <w:iCs/>
@@ -13917,7 +14351,6 @@
           <w:sz w:val="28"/>
           <w:szCs w:val="28"/>
         </w:rPr>
-        <w:lastRenderedPageBreak/>
         <w:drawing>
           <wp:inline distT="0" distB="0" distL="0" distR="0" wp14:anchorId="7AB77EEF" wp14:editId="6C8D991F">
             <wp:extent cx="5817698" cy="1828800"/>
@@ -13934,7 +14367,7 @@
                     <pic:cNvPicPr/>
                   </pic:nvPicPr>
                   <pic:blipFill>
-                    <a:blip r:embed="rId22">
+                    <a:blip r:embed="rId19">
                       <a:extLst>
                         <a:ext uri="{28A0092B-C50C-407E-A947-70E740481C1C}">
                           <a14:useLocalDpi xmlns:a14="http://schemas.microsoft.com/office/drawing/2010/main" val="0"/>
@@ -14340,6 +14773,7 @@
         </w:rPr>
         <w:t xml:space="preserve"> από το δείκτη του στοιχείου που βρέθηκε στον πρότυπο πίνακα εξάγεται η κατηγορία και ο συντελεστής του πίνακα </w:t>
       </w:r>
+      <w:proofErr w:type="spellStart"/>
       <w:r>
         <w:rPr>
           <w:iCs/>
@@ -14349,6 +14783,7 @@
         </w:rPr>
         <w:t>rle</w:t>
       </w:r>
+      <w:proofErr w:type="spellEnd"/>
       <w:r>
         <w:rPr>
           <w:iCs/>
@@ -14473,6 +14908,62 @@
     </w:p>
     <w:p>
       <w:pPr>
+        <w:pStyle w:val="2"/>
+        <w:rPr>
+          <w:lang w:val="el-GR"/>
+        </w:rPr>
+      </w:pPr>
+      <w:bookmarkStart w:id="7" w:name="_Toc30527904"/>
+      <w:r>
+        <w:rPr>
+          <w:lang w:val="el-GR"/>
+        </w:rPr>
+        <w:lastRenderedPageBreak/>
+        <w:t>2.</w:t>
+      </w:r>
+      <w:r>
+        <w:rPr>
+          <w:lang w:val="el-GR"/>
+        </w:rPr>
+        <w:t>6</w:t>
+      </w:r>
+      <w:r>
+        <w:rPr>
+          <w:lang w:val="el-GR"/>
+        </w:rPr>
+        <w:t xml:space="preserve"> </w:t>
+      </w:r>
+      <w:r>
+        <w:rPr>
+          <w:lang w:val="el-GR"/>
+        </w:rPr>
+        <w:t xml:space="preserve"> </w:t>
+      </w:r>
+      <w:r>
+        <w:rPr>
+          <w:lang w:val="el-GR"/>
+        </w:rPr>
+        <w:t xml:space="preserve">Συνάρτηση Επίδειξης - </w:t>
+      </w:r>
+      <w:r>
+        <w:t>Demo</w:t>
+      </w:r>
+      <w:r>
+        <w:rPr>
+          <w:lang w:val="el-GR"/>
+        </w:rPr>
+        <w:t xml:space="preserve"> 1</w:t>
+      </w:r>
+      <w:bookmarkEnd w:id="7"/>
+      <w:r>
+        <w:rPr>
+          <w:lang w:val="el-GR"/>
+        </w:rPr>
+        <w:t xml:space="preserve"> </w:t>
+      </w:r>
+    </w:p>
+    <w:p>
+      <w:pPr>
         <w:autoSpaceDE w:val="0"/>
         <w:autoSpaceDN w:val="0"/>
         <w:adjustRightInd w:val="0"/>
@@ -14486,61 +14977,6 @@
     </w:p>
     <w:p>
       <w:pPr>
-        <w:pStyle w:val="2"/>
-        <w:rPr>
-          <w:lang w:val="el-GR"/>
-        </w:rPr>
-      </w:pPr>
-      <w:bookmarkStart w:id="8" w:name="_Toc30509220"/>
-      <w:r>
-        <w:rPr>
-          <w:lang w:val="el-GR"/>
-        </w:rPr>
-        <w:t>2.</w:t>
-      </w:r>
-      <w:r>
-        <w:rPr>
-          <w:lang w:val="el-GR"/>
-        </w:rPr>
-        <w:t>6</w:t>
-      </w:r>
-      <w:r>
-        <w:rPr>
-          <w:lang w:val="el-GR"/>
-        </w:rPr>
-        <w:t xml:space="preserve"> </w:t>
-      </w:r>
-      <w:r>
-        <w:rPr>
-          <w:lang w:val="el-GR"/>
-        </w:rPr>
-        <w:t xml:space="preserve"> </w:t>
-      </w:r>
-      <w:r>
-        <w:rPr>
-          <w:lang w:val="el-GR"/>
-        </w:rPr>
-        <w:t xml:space="preserve">Συνάρτηση Επίδειξης - </w:t>
-      </w:r>
-      <w:r>
-        <w:t>Demo</w:t>
-      </w:r>
-      <w:r>
-        <w:rPr>
-          <w:lang w:val="el-GR"/>
-        </w:rPr>
-        <w:t xml:space="preserve"> 1</w:t>
-      </w:r>
-      <w:bookmarkEnd w:id="8"/>
-      <w:r>
-        <w:rPr>
-          <w:lang w:val="el-GR"/>
-        </w:rPr>
-        <w:t xml:space="preserve"> </w:t>
-      </w:r>
-    </w:p>
-    <w:p>
-      <w:pPr>
         <w:autoSpaceDE w:val="0"/>
         <w:autoSpaceDN w:val="0"/>
         <w:adjustRightInd w:val="0"/>
@@ -14551,19 +14987,6 @@
           <w:szCs w:val="28"/>
         </w:rPr>
       </w:pPr>
-    </w:p>
-    <w:p>
-      <w:pPr>
-        <w:autoSpaceDE w:val="0"/>
-        <w:autoSpaceDN w:val="0"/>
-        <w:adjustRightInd w:val="0"/>
-        <w:jc w:val="both"/>
-        <w:rPr>
-          <w:iCs/>
-          <w:sz w:val="28"/>
-          <w:szCs w:val="28"/>
-        </w:rPr>
-      </w:pPr>
       <w:r>
         <w:rPr>
           <w:iCs/>
@@ -14621,6 +15044,7 @@
         </w:rPr>
         <w:t xml:space="preserve">σε </w:t>
       </w:r>
+      <w:proofErr w:type="spellStart"/>
       <w:r>
         <w:rPr>
           <w:iCs/>
@@ -14630,13 +15054,32 @@
         </w:rPr>
         <w:t>YCbCr</w:t>
       </w:r>
-      <w:r>
-        <w:rPr>
-          <w:iCs/>
-          <w:sz w:val="28"/>
-          <w:szCs w:val="28"/>
-        </w:rPr>
-        <w:t xml:space="preserve"> με υποδειγματοληψία χρώματος 4:2:2 και 4:4:4 αντίστοιχα</w:t>
+      <w:proofErr w:type="spellEnd"/>
+      <w:r>
+        <w:rPr>
+          <w:iCs/>
+          <w:sz w:val="28"/>
+          <w:szCs w:val="28"/>
+        </w:rPr>
+        <w:t xml:space="preserve"> με </w:t>
+      </w:r>
+      <w:proofErr w:type="spellStart"/>
+      <w:r>
+        <w:rPr>
+          <w:iCs/>
+          <w:sz w:val="28"/>
+          <w:szCs w:val="28"/>
+        </w:rPr>
+        <w:t>υποδειγματοληψία</w:t>
+      </w:r>
+      <w:proofErr w:type="spellEnd"/>
+      <w:r>
+        <w:rPr>
+          <w:iCs/>
+          <w:sz w:val="28"/>
+          <w:szCs w:val="28"/>
+        </w:rPr>
+        <w:t xml:space="preserve"> χρώματος 4:2:2 και 4:4:4 αντίστοιχα</w:t>
       </w:r>
       <w:r>
         <w:rPr>
@@ -14654,6 +15097,7 @@
         </w:rPr>
         <w:t xml:space="preserve">και η ανακατασκευή τους μέσω της αντίστροφης συνάρτησης. Στο δεύτερο ερώτημα ζητείται η μετατροπή τους σε </w:t>
       </w:r>
+      <w:proofErr w:type="spellStart"/>
       <w:r>
         <w:rPr>
           <w:iCs/>
@@ -14663,13 +15107,32 @@
         </w:rPr>
         <w:t>YCbCr</w:t>
       </w:r>
-      <w:r>
-        <w:rPr>
-          <w:iCs/>
-          <w:sz w:val="28"/>
-          <w:szCs w:val="28"/>
-        </w:rPr>
-        <w:t xml:space="preserve"> με ίδια υποδειγματοληψία χρώματος, έπειτα η εφαρμογή του </w:t>
+      <w:proofErr w:type="spellEnd"/>
+      <w:r>
+        <w:rPr>
+          <w:iCs/>
+          <w:sz w:val="28"/>
+          <w:szCs w:val="28"/>
+        </w:rPr>
+        <w:t xml:space="preserve"> με ίδια </w:t>
+      </w:r>
+      <w:proofErr w:type="spellStart"/>
+      <w:r>
+        <w:rPr>
+          <w:iCs/>
+          <w:sz w:val="28"/>
+          <w:szCs w:val="28"/>
+        </w:rPr>
+        <w:t>υποδειγματοληψία</w:t>
+      </w:r>
+      <w:proofErr w:type="spellEnd"/>
+      <w:r>
+        <w:rPr>
+          <w:iCs/>
+          <w:sz w:val="28"/>
+          <w:szCs w:val="28"/>
+        </w:rPr>
+        <w:t xml:space="preserve"> χρώματος, έπειτα η εφαρμογή του </w:t>
       </w:r>
       <w:r>
         <w:rPr>
@@ -14694,7 +15157,25 @@
           <w:sz w:val="28"/>
           <w:szCs w:val="28"/>
         </w:rPr>
-        <w:t xml:space="preserve">ο κβαντισμός </w:t>
+        <w:t xml:space="preserve">ο </w:t>
+      </w:r>
+      <w:proofErr w:type="spellStart"/>
+      <w:r>
+        <w:rPr>
+          <w:iCs/>
+          <w:sz w:val="28"/>
+          <w:szCs w:val="28"/>
+        </w:rPr>
+        <w:t>κβαντισμός</w:t>
+      </w:r>
+      <w:proofErr w:type="spellEnd"/>
+      <w:r>
+        <w:rPr>
+          <w:iCs/>
+          <w:sz w:val="28"/>
+          <w:szCs w:val="28"/>
+        </w:rPr>
+        <w:t xml:space="preserve"> </w:t>
       </w:r>
       <w:r>
         <w:rPr>
@@ -14704,6 +15185,7 @@
         </w:rPr>
         <w:t>αυτών (</w:t>
       </w:r>
+      <w:proofErr w:type="spellStart"/>
       <w:r>
         <w:rPr>
           <w:iCs/>
@@ -14713,6 +15195,7 @@
         </w:rPr>
         <w:t>qScale</w:t>
       </w:r>
+      <w:proofErr w:type="spellEnd"/>
       <w:r>
         <w:rPr>
           <w:iCs/>
@@ -14814,6 +15297,7 @@
           <w:iCs/>
           <w:sz w:val="28"/>
           <w:szCs w:val="28"/>
+          <w:lang w:val="en-US"/>
         </w:rPr>
       </w:pPr>
     </w:p>
@@ -14893,6 +15377,7 @@
         </w:rPr>
         <w:t xml:space="preserve">σε </w:t>
       </w:r>
+      <w:proofErr w:type="spellStart"/>
       <w:r>
         <w:rPr>
           <w:i/>
@@ -14902,6 +15387,7 @@
         </w:rPr>
         <w:t>YCbCr</w:t>
       </w:r>
+      <w:proofErr w:type="spellEnd"/>
       <w:r>
         <w:rPr>
           <w:i/>
@@ -15036,6 +15522,7 @@
         </w:rPr>
         <w:t xml:space="preserve">σε </w:t>
       </w:r>
+      <w:proofErr w:type="spellStart"/>
       <w:r>
         <w:rPr>
           <w:i/>
@@ -15045,6 +15532,7 @@
         </w:rPr>
         <w:t>YCbCr</w:t>
       </w:r>
+      <w:proofErr w:type="spellEnd"/>
       <w:r>
         <w:rPr>
           <w:i/>
@@ -15086,20 +15574,30 @@
         </w:rPr>
         <w:t xml:space="preserve">, </w:t>
       </w:r>
+      <w:proofErr w:type="spellStart"/>
       <w:r>
         <w:rPr>
           <w:i/>
           <w:sz w:val="22"/>
           <w:szCs w:val="22"/>
         </w:rPr>
-        <w:t>κβαντισμού καθώς και της αντίστροφης διαδικασίας</w:t>
-      </w:r>
+        <w:t>κβαντισμού</w:t>
+      </w:r>
+      <w:proofErr w:type="spellEnd"/>
       <w:r>
         <w:rPr>
           <w:i/>
           <w:sz w:val="22"/>
           <w:szCs w:val="22"/>
         </w:rPr>
+        <w:t xml:space="preserve"> καθώς και της αντίστροφης διαδικασίας</w:t>
+      </w:r>
+      <w:r>
+        <w:rPr>
+          <w:i/>
+          <w:sz w:val="22"/>
+          <w:szCs w:val="22"/>
+        </w:rPr>
         <w:t>.</w:t>
       </w:r>
     </w:p>
@@ -15138,8 +15636,33 @@
           <w:sz w:val="28"/>
           <w:szCs w:val="28"/>
         </w:rPr>
-        <w:t xml:space="preserve"> παρόλες τις απώλειες που υπάρχουν λόγω της υποδειγματοληψίας χρώματος και του κβαντισμού</w:t>
-      </w:r>
+        <w:t xml:space="preserve"> παρόλες τις απώλειες που υπάρχουν λόγω της </w:t>
+      </w:r>
+      <w:proofErr w:type="spellStart"/>
+      <w:r>
+        <w:rPr>
+          <w:sz w:val="28"/>
+          <w:szCs w:val="28"/>
+        </w:rPr>
+        <w:t>υποδειγματοληψίας</w:t>
+      </w:r>
+      <w:proofErr w:type="spellEnd"/>
+      <w:r>
+        <w:rPr>
+          <w:sz w:val="28"/>
+          <w:szCs w:val="28"/>
+        </w:rPr>
+        <w:t xml:space="preserve"> χρώματος και του </w:t>
+      </w:r>
+      <w:proofErr w:type="spellStart"/>
+      <w:r>
+        <w:rPr>
+          <w:sz w:val="28"/>
+          <w:szCs w:val="28"/>
+        </w:rPr>
+        <w:t>κβαντισμού</w:t>
+      </w:r>
+      <w:proofErr w:type="spellEnd"/>
       <w:r>
         <w:rPr>
           <w:sz w:val="28"/>
@@ -15192,7 +15715,7 @@
       <w:pPr>
         <w:pStyle w:val="1"/>
       </w:pPr>
-      <w:bookmarkStart w:id="9" w:name="_Toc30509221"/>
+      <w:bookmarkStart w:id="8" w:name="_Toc30527905"/>
       <w:r>
         <w:t xml:space="preserve">3. </w:t>
       </w:r>
@@ -15223,7 +15746,7 @@
         </w:rPr>
         <w:t>Integration</w:t>
       </w:r>
-      <w:bookmarkEnd w:id="9"/>
+      <w:bookmarkEnd w:id="8"/>
     </w:p>
     <w:p>
       <w:pPr>
@@ -15251,7 +15774,15 @@
           <w:sz w:val="28"/>
           <w:szCs w:val="28"/>
         </w:rPr>
-        <w:t>Το επόμενο τμήμα έχει ως στόχο την ενσωμάτωση συναρτήσεων που υλοποιήθηκαν στο προηγούμενο τμήμα σε μια γενικότερη συνάρτηση και την εξαγωγή ποσοτικών και ποιοτικών συμπερασμάτων για τη συμπίεση που επιτεύχθηκε.</w:t>
+        <w:t xml:space="preserve">Το επόμενο τμήμα έχει ως στόχο την ενσωμάτωση συναρτήσεων που υλοποιήθηκαν στο προηγούμενο τμήμα σε μια γενικότερη συνάρτηση και </w:t>
+      </w:r>
+      <w:r>
+        <w:rPr>
+          <w:sz w:val="28"/>
+          <w:szCs w:val="28"/>
+        </w:rPr>
+        <w:lastRenderedPageBreak/>
+        <w:t>την εξαγωγή ποσοτικών και ποιοτικών συμπερασμάτων για τη συμπίεση που επιτεύχθηκε.</w:t>
       </w:r>
     </w:p>
     <w:p>
@@ -15274,7 +15805,7 @@
           <w:lang w:val="el-GR"/>
         </w:rPr>
       </w:pPr>
-      <w:bookmarkStart w:id="10" w:name="_Toc30509222"/>
+      <w:bookmarkStart w:id="9" w:name="_Toc30527906"/>
       <w:r>
         <w:rPr>
           <w:lang w:val="el-GR"/>
@@ -15326,7 +15857,7 @@
       <w:r>
         <w:t>Decoder</w:t>
       </w:r>
-      <w:bookmarkEnd w:id="10"/>
+      <w:bookmarkEnd w:id="9"/>
       <w:r>
         <w:rPr>
           <w:lang w:val="el-GR"/>
@@ -15499,8 +16030,27 @@
           <w:sz w:val="28"/>
           <w:szCs w:val="28"/>
         </w:rPr>
-        <w:t xml:space="preserve">αυτού περιέχει όλους τους πίνακες που αφορούν τα μπλοκ της εικόνας, όπως οι πίνακες κβαντισμού </w:t>
-      </w:r>
+        <w:t xml:space="preserve">αυτού περιέχει όλους τους πίνακες που αφορούν τα μπλοκ της εικόνας, όπως οι πίνακες </w:t>
+      </w:r>
+      <w:proofErr w:type="spellStart"/>
+      <w:r>
+        <w:rPr>
+          <w:iCs/>
+          <w:sz w:val="28"/>
+          <w:szCs w:val="28"/>
+        </w:rPr>
+        <w:t>κβαντισμού</w:t>
+      </w:r>
+      <w:proofErr w:type="spellEnd"/>
+      <w:r>
+        <w:rPr>
+          <w:iCs/>
+          <w:sz w:val="28"/>
+          <w:szCs w:val="28"/>
+        </w:rPr>
+        <w:t xml:space="preserve"> </w:t>
+      </w:r>
+      <w:proofErr w:type="spellStart"/>
       <w:r>
         <w:rPr>
           <w:iCs/>
@@ -15510,6 +16060,7 @@
         </w:rPr>
         <w:t>qTableL</w:t>
       </w:r>
+      <w:proofErr w:type="spellEnd"/>
       <w:r>
         <w:rPr>
           <w:iCs/>
@@ -15518,6 +16069,7 @@
         </w:rPr>
         <w:t xml:space="preserve">, </w:t>
       </w:r>
+      <w:proofErr w:type="spellStart"/>
       <w:r>
         <w:rPr>
           <w:iCs/>
@@ -15527,6 +16079,7 @@
         </w:rPr>
         <w:t>qTableC</w:t>
       </w:r>
+      <w:proofErr w:type="spellEnd"/>
       <w:r>
         <w:rPr>
           <w:iCs/>
@@ -15568,6 +16121,7 @@
         </w:rPr>
         <w:t xml:space="preserve">και τις χρωματικότητες </w:t>
       </w:r>
+      <w:proofErr w:type="spellStart"/>
       <w:r>
         <w:rPr>
           <w:iCs/>
@@ -15577,6 +16131,7 @@
         </w:rPr>
         <w:t>Cb</w:t>
       </w:r>
+      <w:proofErr w:type="spellEnd"/>
       <w:r>
         <w:rPr>
           <w:iCs/>
@@ -15729,19 +16284,7 @@
             <w:szCs w:val="28"/>
             <w:lang w:val="en-US"/>
           </w:rPr>
-          <m:t>qTable</m:t>
-        </m:r>
-        <m:r>
-          <m:rPr>
-            <m:sty m:val="p"/>
-          </m:rPr>
-          <w:rPr>
-            <w:rFonts w:ascii="Cambria Math" w:hAnsi="Cambria Math"/>
-            <w:sz w:val="28"/>
-            <w:szCs w:val="28"/>
-            <w:lang w:val="en-US"/>
-          </w:rPr>
-          <m:t>C</m:t>
+          <m:t>qTableC</m:t>
         </m:r>
       </m:oMath>
       <w:r>
@@ -15978,6 +16521,7 @@
         </w:rPr>
         <w:t xml:space="preserve">του πίνακα περιέχουν για κάθε μπλοκ τα χαρακτηριστικά </w:t>
       </w:r>
+      <w:proofErr w:type="spellStart"/>
       <w:r>
         <w:rPr>
           <w:iCs/>
@@ -15987,6 +16531,7 @@
         </w:rPr>
         <w:t>blkType</w:t>
       </w:r>
+      <w:proofErr w:type="spellEnd"/>
       <w:r>
         <w:rPr>
           <w:iCs/>
@@ -16036,6 +16581,7 @@
         </w:rPr>
         <w:t xml:space="preserve">, </w:t>
       </w:r>
+      <w:proofErr w:type="spellStart"/>
       <w:r>
         <w:rPr>
           <w:iCs/>
@@ -16045,6 +16591,7 @@
         </w:rPr>
         <w:t>Cb</w:t>
       </w:r>
+      <w:proofErr w:type="spellEnd"/>
       <w:r>
         <w:rPr>
           <w:iCs/>
@@ -16078,6 +16625,7 @@
         </w:rPr>
         <w:t xml:space="preserve">, τη θέση του στην εικόνα μέσω των </w:t>
       </w:r>
+      <w:proofErr w:type="spellStart"/>
       <w:r>
         <w:rPr>
           <w:iCs/>
@@ -16087,6 +16635,7 @@
         </w:rPr>
         <w:t>indHor</w:t>
       </w:r>
+      <w:proofErr w:type="spellEnd"/>
       <w:r>
         <w:rPr>
           <w:iCs/>
@@ -16095,6 +16644,7 @@
         </w:rPr>
         <w:t xml:space="preserve">, </w:t>
       </w:r>
+      <w:proofErr w:type="spellStart"/>
       <w:r>
         <w:rPr>
           <w:iCs/>
@@ -16104,6 +16654,7 @@
         </w:rPr>
         <w:t>indVer</w:t>
       </w:r>
+      <w:proofErr w:type="spellEnd"/>
       <w:r>
         <w:rPr>
           <w:iCs/>
@@ -16160,9 +16711,9 @@
           <w:sz w:val="28"/>
           <w:szCs w:val="28"/>
         </w:rPr>
-        <w:lastRenderedPageBreak/>
         <w:t xml:space="preserve">που δημιουργήθηκε από τη συνάρτηση </w:t>
       </w:r>
+      <w:proofErr w:type="spellStart"/>
       <w:r>
         <w:rPr>
           <w:iCs/>
@@ -16172,6 +16723,7 @@
         </w:rPr>
         <w:t>huffmanEncode</w:t>
       </w:r>
+      <w:proofErr w:type="spellEnd"/>
       <w:r>
         <w:rPr>
           <w:iCs/>
@@ -16240,7 +16792,7 @@
                     </pic:cNvPicPr>
                   </pic:nvPicPr>
                   <pic:blipFill>
-                    <a:blip r:embed="rId23">
+                    <a:blip r:embed="rId20">
                       <a:extLst>
                         <a:ext uri="{28A0092B-C50C-407E-A947-70E740481C1C}">
                           <a14:useLocalDpi xmlns:a14="http://schemas.microsoft.com/office/drawing/2010/main" val="0"/>
@@ -16469,6 +17021,7 @@
         </w:rPr>
         <w:t xml:space="preserve">σε </w:t>
       </w:r>
+      <w:proofErr w:type="spellStart"/>
       <w:r>
         <w:rPr>
           <w:iCs/>
@@ -16478,29 +17031,66 @@
         </w:rPr>
         <w:t>YCbCr</w:t>
       </w:r>
-      <w:r>
-        <w:rPr>
-          <w:iCs/>
-          <w:sz w:val="28"/>
-          <w:szCs w:val="28"/>
-        </w:rPr>
-        <w:t xml:space="preserve"> </w:t>
-      </w:r>
-      <w:r>
-        <w:rPr>
-          <w:iCs/>
-          <w:sz w:val="28"/>
-          <w:szCs w:val="28"/>
-        </w:rPr>
-        <w:t xml:space="preserve">για κάποια υποδειγματοληψία χρώματος από αυτές που αναφέρθηκαν προηγουμένως. Έπειτα </w:t>
-      </w:r>
-      <w:r>
-        <w:rPr>
-          <w:iCs/>
-          <w:sz w:val="28"/>
-          <w:szCs w:val="28"/>
-        </w:rPr>
-        <w:t xml:space="preserve">μέσω μιας τριπλά εμφολευμένης επαναληπτικής διαδικασίας </w:t>
+      <w:proofErr w:type="spellEnd"/>
+      <w:r>
+        <w:rPr>
+          <w:iCs/>
+          <w:sz w:val="28"/>
+          <w:szCs w:val="28"/>
+        </w:rPr>
+        <w:t xml:space="preserve"> </w:t>
+      </w:r>
+      <w:r>
+        <w:rPr>
+          <w:iCs/>
+          <w:sz w:val="28"/>
+          <w:szCs w:val="28"/>
+        </w:rPr>
+        <w:t xml:space="preserve">για κάποια </w:t>
+      </w:r>
+      <w:proofErr w:type="spellStart"/>
+      <w:r>
+        <w:rPr>
+          <w:iCs/>
+          <w:sz w:val="28"/>
+          <w:szCs w:val="28"/>
+        </w:rPr>
+        <w:t>υποδειγματοληψία</w:t>
+      </w:r>
+      <w:proofErr w:type="spellEnd"/>
+      <w:r>
+        <w:rPr>
+          <w:iCs/>
+          <w:sz w:val="28"/>
+          <w:szCs w:val="28"/>
+        </w:rPr>
+        <w:t xml:space="preserve"> χρώματος από αυτές που αναφέρθηκαν προηγουμένως. Έπειτα </w:t>
+      </w:r>
+      <w:r>
+        <w:rPr>
+          <w:iCs/>
+          <w:sz w:val="28"/>
+          <w:szCs w:val="28"/>
+        </w:rPr>
+        <w:t xml:space="preserve">μέσω μιας τριπλά </w:t>
+      </w:r>
+      <w:proofErr w:type="spellStart"/>
+      <w:r>
+        <w:rPr>
+          <w:iCs/>
+          <w:sz w:val="28"/>
+          <w:szCs w:val="28"/>
+        </w:rPr>
+        <w:t>εμφολευμένης</w:t>
+      </w:r>
+      <w:proofErr w:type="spellEnd"/>
+      <w:r>
+        <w:rPr>
+          <w:iCs/>
+          <w:sz w:val="28"/>
+          <w:szCs w:val="28"/>
+        </w:rPr>
+        <w:t xml:space="preserve"> επαναληπτικής διαδικασίας </w:t>
       </w:r>
       <w:r>
         <w:rPr>
@@ -16552,6 +17142,7 @@
         </w:rPr>
         <w:t xml:space="preserve">ή  </w:t>
       </w:r>
+      <w:proofErr w:type="spellStart"/>
       <w:r>
         <w:rPr>
           <w:iCs/>
@@ -16561,6 +17152,7 @@
         </w:rPr>
         <w:t>Cb</w:t>
       </w:r>
+      <w:proofErr w:type="spellEnd"/>
       <w:r>
         <w:rPr>
           <w:iCs/>
@@ -16635,14 +17227,25 @@
         </w:rPr>
         <w:t xml:space="preserve"> </w:t>
       </w:r>
-      <w:r>
-        <w:rPr>
-          <w:iCs/>
-          <w:sz w:val="28"/>
-          <w:szCs w:val="28"/>
-        </w:rPr>
-        <w:t xml:space="preserve">κβαντισμού του μπλοκ για τη ζητούμενη τιμή </w:t>
-      </w:r>
+      <w:proofErr w:type="spellStart"/>
+      <w:r>
+        <w:rPr>
+          <w:iCs/>
+          <w:sz w:val="28"/>
+          <w:szCs w:val="28"/>
+        </w:rPr>
+        <w:t>κβαντισμού</w:t>
+      </w:r>
+      <w:proofErr w:type="spellEnd"/>
+      <w:r>
+        <w:rPr>
+          <w:iCs/>
+          <w:sz w:val="28"/>
+          <w:szCs w:val="28"/>
+        </w:rPr>
+        <w:t xml:space="preserve"> του μπλοκ για τη ζητούμενη τιμή </w:t>
+      </w:r>
+      <w:proofErr w:type="spellStart"/>
       <w:r>
         <w:rPr>
           <w:iCs/>
@@ -16652,6 +17255,7 @@
         </w:rPr>
         <w:t>qScale</w:t>
       </w:r>
+      <w:proofErr w:type="spellEnd"/>
       <w:r>
         <w:rPr>
           <w:iCs/>
@@ -16769,6 +17373,7 @@
         </w:rPr>
         <w:t xml:space="preserve">μέσω της </w:t>
       </w:r>
+      <w:proofErr w:type="spellStart"/>
       <w:r>
         <w:rPr>
           <w:iCs/>
@@ -16778,6 +17383,7 @@
         </w:rPr>
         <w:t>huffmanEncode</w:t>
       </w:r>
+      <w:proofErr w:type="spellEnd"/>
       <w:r>
         <w:rPr>
           <w:iCs/>
@@ -16842,7 +17448,26 @@
           <w:sz w:val="28"/>
           <w:szCs w:val="28"/>
         </w:rPr>
-        <w:t>Σημειώνεται ότι στην περίπτωση υποδειγματοληψίας χρώματος 4</w:t>
+        <w:lastRenderedPageBreak/>
+        <w:t xml:space="preserve">Σημειώνεται ότι στην περίπτωση </w:t>
+      </w:r>
+      <w:proofErr w:type="spellStart"/>
+      <w:r>
+        <w:rPr>
+          <w:iCs/>
+          <w:sz w:val="28"/>
+          <w:szCs w:val="28"/>
+        </w:rPr>
+        <w:t>υποδειγματοληψίας</w:t>
+      </w:r>
+      <w:proofErr w:type="spellEnd"/>
+      <w:r>
+        <w:rPr>
+          <w:iCs/>
+          <w:sz w:val="28"/>
+          <w:szCs w:val="28"/>
+        </w:rPr>
+        <w:t xml:space="preserve"> χρώματος 4</w:t>
       </w:r>
       <w:r>
         <w:rPr>
@@ -17003,7 +17628,7 @@
                     <pic:cNvPicPr/>
                   </pic:nvPicPr>
                   <pic:blipFill>
-                    <a:blip r:embed="rId24"/>
+                    <a:blip r:embed="rId21"/>
                     <a:stretch>
                       <a:fillRect/>
                     </a:stretch>
@@ -17091,7 +17716,25 @@
           <w:sz w:val="22"/>
           <w:szCs w:val="22"/>
         </w:rPr>
-        <w:t>, στην περίπτωση υποδειγματοληψίας  4:2:0.</w:t>
+        <w:t xml:space="preserve">, στην περίπτωση </w:t>
+      </w:r>
+      <w:proofErr w:type="spellStart"/>
+      <w:r>
+        <w:rPr>
+          <w:i/>
+          <w:sz w:val="22"/>
+          <w:szCs w:val="22"/>
+        </w:rPr>
+        <w:t>υποδειγματοληψίας</w:t>
+      </w:r>
+      <w:proofErr w:type="spellEnd"/>
+      <w:r>
+        <w:rPr>
+          <w:i/>
+          <w:sz w:val="22"/>
+          <w:szCs w:val="22"/>
+        </w:rPr>
+        <w:t xml:space="preserve">  4:2:0.</w:t>
       </w:r>
     </w:p>
     <w:p>
@@ -17125,7 +17768,6 @@
           <w:sz w:val="28"/>
           <w:szCs w:val="28"/>
         </w:rPr>
-        <w:lastRenderedPageBreak/>
         <w:t>Για τη διαδικασία</w:t>
       </w:r>
       <w:r>
@@ -17184,7 +17826,25 @@
           <w:sz w:val="28"/>
           <w:szCs w:val="28"/>
         </w:rPr>
-        <w:t>Σημειώνεται ότι για την εύρεση της κατηγορίας υποδειγματοληψίας χρώματος</w:t>
+        <w:t xml:space="preserve">Σημειώνεται ότι για την εύρεση της κατηγορίας </w:t>
+      </w:r>
+      <w:proofErr w:type="spellStart"/>
+      <w:r>
+        <w:rPr>
+          <w:iCs/>
+          <w:sz w:val="28"/>
+          <w:szCs w:val="28"/>
+        </w:rPr>
+        <w:t>υποδειγματοληψίας</w:t>
+      </w:r>
+      <w:proofErr w:type="spellEnd"/>
+      <w:r>
+        <w:rPr>
+          <w:iCs/>
+          <w:sz w:val="28"/>
+          <w:szCs w:val="28"/>
+        </w:rPr>
+        <w:t xml:space="preserve"> χρώματος</w:t>
       </w:r>
       <w:r>
         <w:rPr>
@@ -17219,6 +17879,7 @@
         </w:rPr>
         <w:t xml:space="preserve">, </w:t>
       </w:r>
+      <w:proofErr w:type="spellStart"/>
       <w:r>
         <w:rPr>
           <w:iCs/>
@@ -17228,6 +17889,7 @@
         </w:rPr>
         <w:t>Cb</w:t>
       </w:r>
+      <w:proofErr w:type="spellEnd"/>
       <w:r>
         <w:rPr>
           <w:iCs/>
@@ -17251,7 +17913,25 @@
           <w:sz w:val="28"/>
           <w:szCs w:val="28"/>
         </w:rPr>
-        <w:t xml:space="preserve"> μετά τον από-κβαντισμό.</w:t>
+        <w:t xml:space="preserve"> μετά τον από-</w:t>
+      </w:r>
+      <w:proofErr w:type="spellStart"/>
+      <w:r>
+        <w:rPr>
+          <w:iCs/>
+          <w:sz w:val="28"/>
+          <w:szCs w:val="28"/>
+        </w:rPr>
+        <w:t>κβαντισμό</w:t>
+      </w:r>
+      <w:proofErr w:type="spellEnd"/>
+      <w:r>
+        <w:rPr>
+          <w:iCs/>
+          <w:sz w:val="28"/>
+          <w:szCs w:val="28"/>
+        </w:rPr>
+        <w:t>.</w:t>
       </w:r>
       <w:r>
         <w:rPr>
@@ -17269,16 +17949,33 @@
         </w:rPr>
         <w:t>,</w:t>
       </w:r>
-      <w:bookmarkStart w:id="11" w:name="_GoBack"/>
-      <w:bookmarkEnd w:id="11"/>
-      <w:r>
-        <w:rPr>
-          <w:iCs/>
-          <w:sz w:val="28"/>
-          <w:szCs w:val="28"/>
-        </w:rPr>
-        <w:t xml:space="preserve"> ο απο-κβαντισμός γίνεται πάντοτε με τιμή </w:t>
-      </w:r>
+      <w:r>
+        <w:rPr>
+          <w:iCs/>
+          <w:sz w:val="28"/>
+          <w:szCs w:val="28"/>
+        </w:rPr>
+        <w:t xml:space="preserve"> ο </w:t>
+      </w:r>
+      <w:proofErr w:type="spellStart"/>
+      <w:r>
+        <w:rPr>
+          <w:iCs/>
+          <w:sz w:val="28"/>
+          <w:szCs w:val="28"/>
+        </w:rPr>
+        <w:t>απο-κβαντισμός</w:t>
+      </w:r>
+      <w:proofErr w:type="spellEnd"/>
+      <w:r>
+        <w:rPr>
+          <w:iCs/>
+          <w:sz w:val="28"/>
+          <w:szCs w:val="28"/>
+        </w:rPr>
+        <w:t xml:space="preserve"> γίνεται πάντοτε με τιμή </w:t>
+      </w:r>
+      <w:proofErr w:type="spellStart"/>
       <w:r>
         <w:rPr>
           <w:iCs/>
@@ -17288,6 +17985,7 @@
         </w:rPr>
         <w:t>qScale</w:t>
       </w:r>
+      <w:proofErr w:type="spellEnd"/>
       <w:r>
         <w:rPr>
           <w:iCs/>
@@ -17318,8 +18016,27 @@
           <w:sz w:val="28"/>
           <w:szCs w:val="28"/>
         </w:rPr>
-        <w:t xml:space="preserve">η σταθερά αυτή έχει ενσωματωθεί στον πίνακα κβαντισμού </w:t>
-      </w:r>
+        <w:t xml:space="preserve">η σταθερά αυτή έχει ενσωματωθεί στον πίνακα </w:t>
+      </w:r>
+      <w:proofErr w:type="spellStart"/>
+      <w:r>
+        <w:rPr>
+          <w:iCs/>
+          <w:sz w:val="28"/>
+          <w:szCs w:val="28"/>
+        </w:rPr>
+        <w:t>κβαντισμού</w:t>
+      </w:r>
+      <w:proofErr w:type="spellEnd"/>
+      <w:r>
+        <w:rPr>
+          <w:iCs/>
+          <w:sz w:val="28"/>
+          <w:szCs w:val="28"/>
+        </w:rPr>
+        <w:t xml:space="preserve"> </w:t>
+      </w:r>
+      <w:proofErr w:type="spellStart"/>
       <w:r>
         <w:rPr>
           <w:iCs/>
@@ -17329,6 +18046,7 @@
         </w:rPr>
         <w:t>qTable</w:t>
       </w:r>
+      <w:proofErr w:type="spellEnd"/>
       <w:r>
         <w:rPr>
           <w:iCs/>
@@ -17395,6 +18113,7 @@
         </w:rPr>
         <w:t xml:space="preserve"> </w:t>
       </w:r>
+      <w:proofErr w:type="spellStart"/>
       <w:r>
         <w:rPr>
           <w:iCs/>
@@ -17404,6 +18123,7 @@
         </w:rPr>
         <w:t>JPEGenc</w:t>
       </w:r>
+      <w:proofErr w:type="spellEnd"/>
       <w:r>
         <w:rPr>
           <w:iCs/>
@@ -17433,7 +18153,7 @@
           <w:lang w:val="el-GR"/>
         </w:rPr>
       </w:pPr>
-      <w:bookmarkStart w:id="12" w:name="_Toc30509223"/>
+      <w:bookmarkStart w:id="10" w:name="_Toc30527907"/>
       <w:r>
         <w:rPr>
           <w:lang w:val="el-GR"/>
@@ -17470,7 +18190,7 @@
         </w:rPr>
         <w:t>Καταγραφή Αποτελεσμάτων</w:t>
       </w:r>
-      <w:bookmarkEnd w:id="12"/>
+      <w:bookmarkEnd w:id="10"/>
     </w:p>
     <w:p>
       <w:pPr>
@@ -17542,6 +18262,7 @@
         </w:rPr>
         <w:t xml:space="preserve">Το πρώτο τμήμα περιλαμβάνει την κωδικοποίηση των δύο εικόνων που χρησιμοποιήθηκαν προηγουμένως για διαφορετικές τιμές της παραμέτρου </w:t>
       </w:r>
+      <w:proofErr w:type="spellStart"/>
       <w:r>
         <w:rPr>
           <w:sz w:val="28"/>
@@ -17550,19 +18271,52 @@
         </w:rPr>
         <w:t>qScale</w:t>
       </w:r>
-      <w:r>
-        <w:rPr>
-          <w:sz w:val="28"/>
-          <w:szCs w:val="28"/>
-        </w:rPr>
-        <w:t xml:space="preserve"> </w:t>
-      </w:r>
-      <w:r>
-        <w:rPr>
-          <w:sz w:val="28"/>
-          <w:szCs w:val="28"/>
-        </w:rPr>
-        <w:t xml:space="preserve">κατά τον κβαντισμό. Η υποδειγματοληψία χρώματος για κάθε εικόνα γίνεται με τις ίδιες παραμέτρους που χρησιμοποιήθηκαν στο </w:t>
+      <w:proofErr w:type="spellEnd"/>
+      <w:r>
+        <w:rPr>
+          <w:sz w:val="28"/>
+          <w:szCs w:val="28"/>
+        </w:rPr>
+        <w:t xml:space="preserve"> </w:t>
+      </w:r>
+      <w:r>
+        <w:rPr>
+          <w:sz w:val="28"/>
+          <w:szCs w:val="28"/>
+        </w:rPr>
+        <w:t xml:space="preserve">κατά τον </w:t>
+      </w:r>
+      <w:proofErr w:type="spellStart"/>
+      <w:r>
+        <w:rPr>
+          <w:sz w:val="28"/>
+          <w:szCs w:val="28"/>
+        </w:rPr>
+        <w:t>κβαντισμό</w:t>
+      </w:r>
+      <w:proofErr w:type="spellEnd"/>
+      <w:r>
+        <w:rPr>
+          <w:sz w:val="28"/>
+          <w:szCs w:val="28"/>
+        </w:rPr>
+        <w:t xml:space="preserve">. Η </w:t>
+      </w:r>
+      <w:proofErr w:type="spellStart"/>
+      <w:r>
+        <w:rPr>
+          <w:sz w:val="28"/>
+          <w:szCs w:val="28"/>
+        </w:rPr>
+        <w:t>υποδειγματοληψία</w:t>
+      </w:r>
+      <w:proofErr w:type="spellEnd"/>
+      <w:r>
+        <w:rPr>
+          <w:sz w:val="28"/>
+          <w:szCs w:val="28"/>
+        </w:rPr>
+        <w:t xml:space="preserve"> χρώματος για κάθε εικόνα γίνεται με τις ίδιες παραμέτρους που χρησιμοποιήθηκαν στο </w:t>
       </w:r>
       <w:r>
         <w:rPr>
@@ -17586,6 +18340,7 @@
         </w:rPr>
         <w:t xml:space="preserve"> Οι τιμές </w:t>
       </w:r>
+      <w:proofErr w:type="spellStart"/>
       <w:r>
         <w:rPr>
           <w:sz w:val="28"/>
@@ -17594,6 +18349,7 @@
         </w:rPr>
         <w:t>qScale</w:t>
       </w:r>
+      <w:proofErr w:type="spellEnd"/>
       <w:r>
         <w:rPr>
           <w:sz w:val="28"/>
@@ -17617,6 +18373,8 @@
           <w:szCs w:val="28"/>
         </w:rPr>
       </w:pPr>
+      <w:bookmarkStart w:id="11" w:name="_GoBack"/>
+      <w:bookmarkEnd w:id="11"/>
     </w:p>
     <w:p>
       <w:pPr>
@@ -18031,6 +18789,7 @@
         </w:rPr>
         <w:t xml:space="preserve">Παρατηρείται, λοιπόν, ότι καθώς αυξάνεται η τιμή της παραμέτρου </w:t>
       </w:r>
+      <w:proofErr w:type="spellStart"/>
       <w:r>
         <w:rPr>
           <w:sz w:val="28"/>
@@ -18039,6 +18798,7 @@
         </w:rPr>
         <w:t>qScale</w:t>
       </w:r>
+      <w:proofErr w:type="spellEnd"/>
       <w:r>
         <w:rPr>
           <w:sz w:val="28"/>
@@ -18170,7 +18930,643 @@
           <w:sz w:val="28"/>
           <w:szCs w:val="28"/>
         </w:rPr>
+        <w:t>Τα παραπάνω αποτελέσματα παρουσιάζονται με τη μορφή πίνακα στη συνέχεια:</w:t>
+      </w:r>
+    </w:p>
+    <w:p>
+      <w:pPr>
+        <w:jc w:val="both"/>
+        <w:rPr>
+          <w:sz w:val="28"/>
+          <w:szCs w:val="28"/>
+        </w:rPr>
+      </w:pPr>
+    </w:p>
+    <w:p>
+      <w:pPr>
+        <w:jc w:val="both"/>
+        <w:rPr>
+          <w:sz w:val="28"/>
+          <w:szCs w:val="28"/>
+        </w:rPr>
+      </w:pPr>
+    </w:p>
+    <w:p>
+      <w:pPr>
+        <w:rPr>
+          <w:sz w:val="28"/>
+          <w:szCs w:val="28"/>
+        </w:rPr>
+      </w:pPr>
+    </w:p>
+    <w:p>
+      <w:pPr>
+        <w:jc w:val="both"/>
+        <w:rPr>
+          <w:sz w:val="28"/>
+          <w:szCs w:val="28"/>
+        </w:rPr>
+      </w:pPr>
+      <w:r>
+        <w:rPr>
+          <w:sz w:val="28"/>
+          <w:szCs w:val="28"/>
+        </w:rPr>
+        <w:t xml:space="preserve">Το δεύτερο τμήμα περιλαμβάνει την κωδικοποίηση των δύο εικόνων </w:t>
+      </w:r>
+      <w:r>
+        <w:rPr>
+          <w:sz w:val="28"/>
+          <w:szCs w:val="28"/>
+        </w:rPr>
+        <w:t xml:space="preserve">με διαφορετικούς πίνακες </w:t>
+      </w:r>
+      <w:proofErr w:type="spellStart"/>
+      <w:r>
+        <w:rPr>
+          <w:sz w:val="28"/>
+          <w:szCs w:val="28"/>
+        </w:rPr>
+        <w:t>κβαντισμού</w:t>
+      </w:r>
+      <w:proofErr w:type="spellEnd"/>
+      <w:r>
+        <w:rPr>
+          <w:sz w:val="28"/>
+          <w:szCs w:val="28"/>
+        </w:rPr>
+        <w:t xml:space="preserve"> </w:t>
+      </w:r>
+      <w:proofErr w:type="spellStart"/>
+      <w:r>
+        <w:rPr>
+          <w:sz w:val="28"/>
+          <w:szCs w:val="28"/>
+          <w:lang w:val="en-US"/>
+        </w:rPr>
+        <w:t>qTable</w:t>
+      </w:r>
+      <w:proofErr w:type="spellEnd"/>
+      <w:r>
+        <w:rPr>
+          <w:sz w:val="28"/>
+          <w:szCs w:val="28"/>
+        </w:rPr>
+        <w:t xml:space="preserve">. </w:t>
+      </w:r>
+      <w:r>
+        <w:rPr>
+          <w:sz w:val="28"/>
+          <w:szCs w:val="28"/>
+        </w:rPr>
+        <w:t xml:space="preserve">Συγκεκριμένα, οι πίνακες </w:t>
+      </w:r>
+      <w:proofErr w:type="spellStart"/>
+      <w:r>
+        <w:rPr>
+          <w:sz w:val="28"/>
+          <w:szCs w:val="28"/>
+        </w:rPr>
+        <w:t>κβαντισμού</w:t>
+      </w:r>
+      <w:proofErr w:type="spellEnd"/>
+      <w:r>
+        <w:rPr>
+          <w:sz w:val="28"/>
+          <w:szCs w:val="28"/>
+        </w:rPr>
+        <w:t xml:space="preserve"> τροποποιούνται κατάλληλα ώστε να μηδενιστούν οι 20, 40, 50, 60 και 63 πλέον </w:t>
+      </w:r>
+      <w:proofErr w:type="spellStart"/>
+      <w:r>
+        <w:rPr>
+          <w:sz w:val="28"/>
+          <w:szCs w:val="28"/>
+        </w:rPr>
+        <w:t>υψίσυχνοι</w:t>
+      </w:r>
+      <w:proofErr w:type="spellEnd"/>
+      <w:r>
+        <w:rPr>
+          <w:sz w:val="28"/>
+          <w:szCs w:val="28"/>
+        </w:rPr>
+        <w:t xml:space="preserve"> όροι των </w:t>
+      </w:r>
+      <w:proofErr w:type="spellStart"/>
+      <w:r>
+        <w:rPr>
+          <w:sz w:val="28"/>
+          <w:szCs w:val="28"/>
+          <w:lang w:val="en-US"/>
+        </w:rPr>
+        <w:t>dctBlock</w:t>
+      </w:r>
+      <w:proofErr w:type="spellEnd"/>
+      <w:r>
+        <w:rPr>
+          <w:sz w:val="28"/>
+          <w:szCs w:val="28"/>
+        </w:rPr>
+        <w:t xml:space="preserve">. Η τιμή της παραμέτρου </w:t>
+      </w:r>
+      <w:proofErr w:type="spellStart"/>
+      <w:r>
+        <w:rPr>
+          <w:sz w:val="28"/>
+          <w:szCs w:val="28"/>
+          <w:lang w:val="en-US"/>
+        </w:rPr>
+        <w:t>qScale</w:t>
+      </w:r>
+      <w:proofErr w:type="spellEnd"/>
+      <w:r>
+        <w:rPr>
+          <w:sz w:val="28"/>
+          <w:szCs w:val="28"/>
+        </w:rPr>
+        <w:t xml:space="preserve"> </w:t>
+      </w:r>
+      <w:r>
+        <w:rPr>
+          <w:sz w:val="28"/>
+          <w:szCs w:val="28"/>
+        </w:rPr>
+        <w:t xml:space="preserve">λαμβάνεται ίση με 1, ενώ για την </w:t>
+      </w:r>
+      <w:proofErr w:type="spellStart"/>
+      <w:r>
+        <w:rPr>
+          <w:sz w:val="28"/>
+          <w:szCs w:val="28"/>
+        </w:rPr>
+        <w:t>υποδειγματοληψία</w:t>
+      </w:r>
+      <w:proofErr w:type="spellEnd"/>
+      <w:r>
+        <w:rPr>
+          <w:sz w:val="28"/>
+          <w:szCs w:val="28"/>
+        </w:rPr>
+        <w:t xml:space="preserve"> χρώματος χρησιμοποιούνται οι ίδιες παράμετροι όπως στο </w:t>
+      </w:r>
+      <w:r>
+        <w:rPr>
+          <w:sz w:val="28"/>
+          <w:szCs w:val="28"/>
+          <w:lang w:val="en-US"/>
+        </w:rPr>
+        <w:t>Demo</w:t>
+      </w:r>
+      <w:r>
+        <w:rPr>
+          <w:sz w:val="28"/>
+          <w:szCs w:val="28"/>
+        </w:rPr>
+        <w:t>1.</w:t>
+      </w:r>
+    </w:p>
+    <w:p>
+      <w:pPr>
+        <w:jc w:val="both"/>
+        <w:rPr>
+          <w:sz w:val="28"/>
+          <w:szCs w:val="28"/>
+        </w:rPr>
+      </w:pPr>
+    </w:p>
+    <w:p>
+      <w:pPr>
+        <w:jc w:val="both"/>
+        <w:rPr>
+          <w:sz w:val="28"/>
+          <w:szCs w:val="28"/>
+        </w:rPr>
+      </w:pPr>
+      <w:r>
+        <w:rPr>
+          <w:sz w:val="28"/>
+          <w:szCs w:val="28"/>
+        </w:rPr>
+        <w:t xml:space="preserve">Επίσης για λόγους μεγαλύτερης πληρότητας εξάγονται και πάλι οι τιμές του Μέσου Τετραγωνικού Σφάλματος κάθε εικόνας, το πλήθος των </w:t>
+      </w:r>
+      <w:r>
+        <w:rPr>
+          <w:sz w:val="28"/>
+          <w:szCs w:val="28"/>
+          <w:lang w:val="en-US"/>
+        </w:rPr>
+        <w:t>bits</w:t>
+      </w:r>
+      <w:r>
+        <w:rPr>
+          <w:sz w:val="28"/>
+          <w:szCs w:val="28"/>
+        </w:rPr>
+        <w:t xml:space="preserve"> </w:t>
+      </w:r>
+      <w:r>
+        <w:rPr>
+          <w:sz w:val="28"/>
+          <w:szCs w:val="28"/>
+        </w:rPr>
+        <w:t xml:space="preserve">του </w:t>
+      </w:r>
+      <w:r>
+        <w:rPr>
+          <w:sz w:val="28"/>
+          <w:szCs w:val="28"/>
+          <w:lang w:val="en-US"/>
+        </w:rPr>
+        <w:t>bit</w:t>
+      </w:r>
+      <w:r>
+        <w:rPr>
+          <w:sz w:val="28"/>
+          <w:szCs w:val="28"/>
+        </w:rPr>
+        <w:t>-</w:t>
+      </w:r>
+      <w:r>
+        <w:rPr>
+          <w:sz w:val="28"/>
+          <w:szCs w:val="28"/>
+          <w:lang w:val="en-US"/>
+        </w:rPr>
+        <w:t>Stream</w:t>
+      </w:r>
+      <w:r>
+        <w:rPr>
+          <w:sz w:val="28"/>
+          <w:szCs w:val="28"/>
+        </w:rPr>
+        <w:t xml:space="preserve"> </w:t>
+      </w:r>
+      <w:r>
+        <w:rPr>
+          <w:sz w:val="28"/>
+          <w:szCs w:val="28"/>
+        </w:rPr>
+        <w:t>και ο λόγος συμπίεσης σε κάθε περίπτωση.</w:t>
+      </w:r>
+    </w:p>
+    <w:p>
+      <w:pPr>
+        <w:jc w:val="both"/>
+        <w:rPr>
+          <w:sz w:val="28"/>
+          <w:szCs w:val="28"/>
+        </w:rPr>
+      </w:pPr>
+    </w:p>
+    <w:p>
+      <w:pPr>
+        <w:rPr>
+          <w:sz w:val="28"/>
+          <w:szCs w:val="28"/>
+        </w:rPr>
+      </w:pPr>
+      <w:r>
+        <w:rPr>
+          <w:sz w:val="28"/>
+          <w:szCs w:val="28"/>
+        </w:rPr>
+        <w:t>Τα</w:t>
+      </w:r>
+      <w:r>
+        <w:rPr>
+          <w:sz w:val="28"/>
+          <w:szCs w:val="28"/>
+        </w:rPr>
+        <w:t xml:space="preserve"> παραπάνω</w:t>
+      </w:r>
+      <w:r>
+        <w:rPr>
+          <w:sz w:val="28"/>
+          <w:szCs w:val="28"/>
+        </w:rPr>
+        <w:t xml:space="preserve"> αποτελέσματα φαίνονται στη συνέχεια:</w:t>
+      </w:r>
+    </w:p>
+    <w:p>
+      <w:pPr>
+        <w:jc w:val="both"/>
+        <w:rPr>
+          <w:sz w:val="28"/>
+          <w:szCs w:val="28"/>
+        </w:rPr>
+      </w:pPr>
+    </w:p>
+    <w:p>
+      <w:pPr>
+        <w:jc w:val="both"/>
+        <w:rPr>
+          <w:sz w:val="28"/>
+          <w:szCs w:val="28"/>
+        </w:rPr>
+      </w:pPr>
+      <w:r>
+        <w:rPr>
+          <w:sz w:val="28"/>
+          <w:szCs w:val="28"/>
+        </w:rPr>
+        <w:t xml:space="preserve">Παρατηρείται, αντίστοιχα, ότι καθώς αυξάνεται το πλήθος των μηδενισμένων </w:t>
+      </w:r>
+      <w:proofErr w:type="spellStart"/>
+      <w:r>
+        <w:rPr>
+          <w:sz w:val="28"/>
+          <w:szCs w:val="28"/>
+        </w:rPr>
+        <w:t>υψίσυχνων</w:t>
+      </w:r>
+      <w:proofErr w:type="spellEnd"/>
+      <w:r>
+        <w:rPr>
+          <w:sz w:val="28"/>
+          <w:szCs w:val="28"/>
+        </w:rPr>
+        <w:t xml:space="preserve"> όρων</w:t>
+      </w:r>
+      <w:r>
+        <w:rPr>
+          <w:sz w:val="28"/>
+          <w:szCs w:val="28"/>
+        </w:rPr>
+        <w:t xml:space="preserve"> στον πίνακα </w:t>
+      </w:r>
+      <w:proofErr w:type="spellStart"/>
+      <w:r>
+        <w:rPr>
+          <w:sz w:val="28"/>
+          <w:szCs w:val="28"/>
+        </w:rPr>
+        <w:t>κβαντισμού</w:t>
+      </w:r>
+      <w:proofErr w:type="spellEnd"/>
+      <w:r>
+        <w:rPr>
+          <w:sz w:val="28"/>
+          <w:szCs w:val="28"/>
+        </w:rPr>
+        <w:t xml:space="preserve">, αυξάνονται και οι απώλειες-σφάλμα. Ωστόσο, το μέγεθος του </w:t>
+      </w:r>
+      <w:r>
+        <w:rPr>
+          <w:sz w:val="28"/>
+          <w:szCs w:val="28"/>
+          <w:lang w:val="en-US"/>
+        </w:rPr>
+        <w:t>bit</w:t>
+      </w:r>
+      <w:r>
+        <w:rPr>
+          <w:sz w:val="28"/>
+          <w:szCs w:val="28"/>
+        </w:rPr>
+        <w:t>-</w:t>
+      </w:r>
+      <w:r>
+        <w:rPr>
+          <w:sz w:val="28"/>
+          <w:szCs w:val="28"/>
+          <w:lang w:val="en-US"/>
+        </w:rPr>
+        <w:t>Stream</w:t>
+      </w:r>
+      <w:r>
+        <w:rPr>
+          <w:sz w:val="28"/>
+          <w:szCs w:val="28"/>
+        </w:rPr>
+        <w:t xml:space="preserve"> </w:t>
+      </w:r>
+      <w:r>
+        <w:rPr>
+          <w:sz w:val="28"/>
+          <w:szCs w:val="28"/>
+        </w:rPr>
+        <w:t xml:space="preserve">μειώνεται (δηλαδή ο αυξάνεται ο λόγος συμπίεσης). </w:t>
+      </w:r>
+      <w:r>
+        <w:rPr>
+          <w:sz w:val="28"/>
+          <w:szCs w:val="28"/>
+        </w:rPr>
+        <w:t xml:space="preserve">Επομένως, επαληθεύεται και πάλι το γεγονός ότι η μείωση της ποιότητας αποφέρει μεγαλύτερη εξοικονόμηση χώρου (μικρότερο </w:t>
+      </w:r>
+      <w:r>
+        <w:rPr>
+          <w:sz w:val="28"/>
+          <w:szCs w:val="28"/>
+          <w:lang w:val="en-US"/>
+        </w:rPr>
+        <w:t>bit</w:t>
+      </w:r>
+      <w:r>
+        <w:rPr>
+          <w:sz w:val="28"/>
+          <w:szCs w:val="28"/>
+        </w:rPr>
+        <w:t>-</w:t>
+      </w:r>
+      <w:r>
+        <w:rPr>
+          <w:sz w:val="28"/>
+          <w:szCs w:val="28"/>
+          <w:lang w:val="en-US"/>
+        </w:rPr>
+        <w:t>Stream</w:t>
+      </w:r>
+      <w:r>
+        <w:rPr>
+          <w:sz w:val="28"/>
+          <w:szCs w:val="28"/>
+        </w:rPr>
+        <w:t>)</w:t>
+      </w:r>
+      <w:r>
+        <w:rPr>
+          <w:sz w:val="28"/>
+          <w:szCs w:val="28"/>
+        </w:rPr>
+        <w:t>.</w:t>
+      </w:r>
+    </w:p>
+    <w:p>
+      <w:pPr>
+        <w:jc w:val="both"/>
+        <w:rPr>
+          <w:sz w:val="28"/>
+          <w:szCs w:val="28"/>
+        </w:rPr>
+      </w:pPr>
+    </w:p>
+    <w:p>
+      <w:pPr>
+        <w:jc w:val="both"/>
+        <w:rPr>
+          <w:sz w:val="28"/>
+          <w:szCs w:val="28"/>
+        </w:rPr>
+      </w:pPr>
+      <w:r>
+        <w:rPr>
+          <w:sz w:val="28"/>
+          <w:szCs w:val="28"/>
+        </w:rPr>
         <w:lastRenderedPageBreak/>
+        <w:t xml:space="preserve">Για το μηδενισμό των </w:t>
+      </w:r>
+      <w:proofErr w:type="spellStart"/>
+      <w:r>
+        <w:rPr>
+          <w:sz w:val="28"/>
+          <w:szCs w:val="28"/>
+        </w:rPr>
+        <w:t>υψίσυχνων</w:t>
+      </w:r>
+      <w:proofErr w:type="spellEnd"/>
+      <w:r>
+        <w:rPr>
+          <w:sz w:val="28"/>
+          <w:szCs w:val="28"/>
+        </w:rPr>
+        <w:t xml:space="preserve"> όρων αντικαθίστανται οι τελευταίοι (σε </w:t>
+      </w:r>
+      <w:r>
+        <w:rPr>
+          <w:sz w:val="28"/>
+          <w:szCs w:val="28"/>
+          <w:lang w:val="en-US"/>
+        </w:rPr>
+        <w:t>Zig</w:t>
+      </w:r>
+      <w:r>
+        <w:rPr>
+          <w:sz w:val="28"/>
+          <w:szCs w:val="28"/>
+        </w:rPr>
+        <w:t>-</w:t>
+      </w:r>
+      <w:r>
+        <w:rPr>
+          <w:sz w:val="28"/>
+          <w:szCs w:val="28"/>
+          <w:lang w:val="en-US"/>
+        </w:rPr>
+        <w:t>Zag</w:t>
+      </w:r>
+      <w:r>
+        <w:rPr>
+          <w:sz w:val="28"/>
+          <w:szCs w:val="28"/>
+        </w:rPr>
+        <w:t xml:space="preserve"> </w:t>
+      </w:r>
+      <w:r>
+        <w:rPr>
+          <w:sz w:val="28"/>
+          <w:szCs w:val="28"/>
+        </w:rPr>
+        <w:t xml:space="preserve">σειρά) </w:t>
+      </w:r>
+      <w:r>
+        <w:rPr>
+          <w:sz w:val="28"/>
+          <w:szCs w:val="28"/>
+          <w:lang w:val="en-US"/>
+        </w:rPr>
+        <w:t>AC</w:t>
+      </w:r>
+      <w:r>
+        <w:rPr>
+          <w:sz w:val="28"/>
+          <w:szCs w:val="28"/>
+        </w:rPr>
+        <w:t xml:space="preserve"> </w:t>
+      </w:r>
+      <w:r>
+        <w:rPr>
+          <w:sz w:val="28"/>
+          <w:szCs w:val="28"/>
+        </w:rPr>
+        <w:t xml:space="preserve">συντελεστές των κβαντισμένων </w:t>
+      </w:r>
+      <w:r>
+        <w:rPr>
+          <w:sz w:val="28"/>
+          <w:szCs w:val="28"/>
+          <w:lang w:val="en-US"/>
+        </w:rPr>
+        <w:t>DCT</w:t>
+      </w:r>
+      <w:r>
+        <w:rPr>
+          <w:sz w:val="28"/>
+          <w:szCs w:val="28"/>
+        </w:rPr>
+        <w:t xml:space="preserve"> </w:t>
+      </w:r>
+      <w:r>
+        <w:rPr>
+          <w:sz w:val="28"/>
+          <w:szCs w:val="28"/>
+          <w:lang w:val="en-US"/>
+        </w:rPr>
+        <w:t>Block</w:t>
+      </w:r>
+      <w:r>
+        <w:rPr>
+          <w:sz w:val="28"/>
+          <w:szCs w:val="28"/>
+        </w:rPr>
+        <w:t xml:space="preserve"> </w:t>
+      </w:r>
+      <w:r>
+        <w:rPr>
+          <w:sz w:val="28"/>
+          <w:szCs w:val="28"/>
+        </w:rPr>
+        <w:t xml:space="preserve">με την τιμή </w:t>
+      </w:r>
+      <w:r>
+        <w:rPr>
+          <w:sz w:val="28"/>
+          <w:szCs w:val="28"/>
+        </w:rPr>
+        <w:t>1000</w:t>
+      </w:r>
+      <w:r>
+        <w:rPr>
+          <w:sz w:val="28"/>
+          <w:szCs w:val="28"/>
+        </w:rPr>
+        <w:t>.</w:t>
+      </w:r>
+    </w:p>
+    <w:p>
+      <w:pPr>
+        <w:jc w:val="both"/>
+        <w:rPr>
+          <w:sz w:val="28"/>
+          <w:szCs w:val="28"/>
+        </w:rPr>
+      </w:pPr>
+    </w:p>
+    <w:p>
+      <w:pPr>
+        <w:jc w:val="both"/>
+        <w:rPr>
+          <w:sz w:val="28"/>
+          <w:szCs w:val="28"/>
+        </w:rPr>
+      </w:pPr>
+      <w:r>
+        <w:rPr>
+          <w:sz w:val="28"/>
+          <w:szCs w:val="28"/>
+        </w:rPr>
         <w:t>Τα παραπάνω αποτελέσματα παρουσιάζονται με τη μορφή πίνακα στη συνέχεια:</w:t>
       </w:r>
     </w:p>
@@ -18194,598 +19590,73 @@
     </w:p>
     <w:p>
       <w:pPr>
-        <w:rPr>
-          <w:sz w:val="28"/>
-          <w:szCs w:val="28"/>
-        </w:rPr>
-      </w:pPr>
-    </w:p>
-    <w:p>
-      <w:pPr>
         <w:jc w:val="both"/>
         <w:rPr>
           <w:sz w:val="28"/>
           <w:szCs w:val="28"/>
         </w:rPr>
       </w:pPr>
-      <w:r>
-        <w:rPr>
-          <w:sz w:val="28"/>
-          <w:szCs w:val="28"/>
-        </w:rPr>
-        <w:t xml:space="preserve">Το δεύτερο τμήμα περιλαμβάνει την κωδικοποίηση των δύο εικόνων </w:t>
-      </w:r>
-      <w:r>
-        <w:rPr>
-          <w:sz w:val="28"/>
-          <w:szCs w:val="28"/>
-        </w:rPr>
-        <w:t xml:space="preserve">με διαφορετικούς πίνακες κβαντισμού </w:t>
-      </w:r>
-      <w:r>
-        <w:rPr>
-          <w:sz w:val="28"/>
-          <w:szCs w:val="28"/>
-          <w:lang w:val="en-US"/>
-        </w:rPr>
-        <w:t>qTable</w:t>
-      </w:r>
-      <w:r>
-        <w:rPr>
-          <w:sz w:val="28"/>
-          <w:szCs w:val="28"/>
-        </w:rPr>
-        <w:t xml:space="preserve">. </w:t>
-      </w:r>
-      <w:r>
-        <w:rPr>
-          <w:sz w:val="28"/>
-          <w:szCs w:val="28"/>
-        </w:rPr>
-        <w:t xml:space="preserve">Συγκεκριμένα, οι πίνακες κβαντισμού τροποποιούνται κατάλληλα ώστε να μηδενιστούν οι 20, 40, 50, 60 και 63 πλέον υψίσυχνοι όροι των </w:t>
-      </w:r>
-      <w:r>
-        <w:rPr>
-          <w:sz w:val="28"/>
-          <w:szCs w:val="28"/>
-          <w:lang w:val="en-US"/>
-        </w:rPr>
-        <w:t>dctBlock</w:t>
-      </w:r>
-      <w:r>
-        <w:rPr>
-          <w:sz w:val="28"/>
-          <w:szCs w:val="28"/>
-        </w:rPr>
-        <w:t xml:space="preserve">. Η τιμή της παραμέτρου </w:t>
-      </w:r>
-      <w:r>
-        <w:rPr>
-          <w:sz w:val="28"/>
-          <w:szCs w:val="28"/>
-          <w:lang w:val="en-US"/>
-        </w:rPr>
-        <w:t>qScale</w:t>
-      </w:r>
-      <w:r>
-        <w:rPr>
-          <w:sz w:val="28"/>
-          <w:szCs w:val="28"/>
-        </w:rPr>
-        <w:t xml:space="preserve"> </w:t>
-      </w:r>
-      <w:r>
-        <w:rPr>
-          <w:sz w:val="28"/>
-          <w:szCs w:val="28"/>
-        </w:rPr>
-        <w:t xml:space="preserve">λαμβάνεται ίση με 1, ενώ για την υποδειγματοληψία χρώματος χρησιμοποιούνται οι ίδιες παράμετροι όπως στο </w:t>
-      </w:r>
-      <w:r>
-        <w:rPr>
-          <w:sz w:val="28"/>
-          <w:szCs w:val="28"/>
-          <w:lang w:val="en-US"/>
-        </w:rPr>
+    </w:p>
+    <w:p>
+      <w:pPr>
+        <w:pStyle w:val="2"/>
+        <w:rPr>
+          <w:lang w:val="el-GR"/>
+        </w:rPr>
+      </w:pPr>
+      <w:bookmarkStart w:id="12" w:name="_Toc30527908"/>
+      <w:r>
+        <w:rPr>
+          <w:lang w:val="el-GR"/>
+        </w:rPr>
+        <w:t>3</w:t>
+      </w:r>
+      <w:r>
+        <w:rPr>
+          <w:lang w:val="el-GR"/>
+        </w:rPr>
+        <w:t>.</w:t>
+      </w:r>
+      <w:r>
+        <w:rPr>
+          <w:lang w:val="el-GR"/>
+        </w:rPr>
+        <w:t>3</w:t>
+      </w:r>
+      <w:r>
+        <w:rPr>
+          <w:lang w:val="el-GR"/>
+        </w:rPr>
+        <w:t xml:space="preserve"> </w:t>
+      </w:r>
+      <w:r>
+        <w:rPr>
+          <w:lang w:val="el-GR"/>
+        </w:rPr>
+        <w:t xml:space="preserve"> </w:t>
+      </w:r>
+      <w:r>
+        <w:rPr>
+          <w:lang w:val="el-GR"/>
+        </w:rPr>
+        <w:t xml:space="preserve">Συνάρτηση Επίδειξης - </w:t>
+      </w:r>
+      <w:r>
         <w:t>Demo</w:t>
       </w:r>
       <w:r>
         <w:rPr>
-          <w:sz w:val="28"/>
-          <w:szCs w:val="28"/>
-        </w:rPr>
-        <w:t>1.</w:t>
-      </w:r>
-    </w:p>
-    <w:p>
-      <w:pPr>
-        <w:jc w:val="both"/>
-        <w:rPr>
-          <w:sz w:val="28"/>
-          <w:szCs w:val="28"/>
-        </w:rPr>
-      </w:pPr>
-    </w:p>
-    <w:p>
-      <w:pPr>
-        <w:jc w:val="both"/>
-        <w:rPr>
-          <w:sz w:val="28"/>
-          <w:szCs w:val="28"/>
-        </w:rPr>
-      </w:pPr>
-      <w:r>
-        <w:rPr>
-          <w:sz w:val="28"/>
-          <w:szCs w:val="28"/>
-        </w:rPr>
-        <w:t xml:space="preserve">Επίσης για λόγους μεγαλύτερης πληρότητας εξάγονται και πάλι οι τιμές του Μέσου Τετραγωνικού Σφάλματος κάθε εικόνας, το πλήθος των </w:t>
-      </w:r>
-      <w:r>
-        <w:rPr>
-          <w:sz w:val="28"/>
-          <w:szCs w:val="28"/>
-          <w:lang w:val="en-US"/>
-        </w:rPr>
-        <w:t>bits</w:t>
-      </w:r>
-      <w:r>
-        <w:rPr>
-          <w:sz w:val="28"/>
-          <w:szCs w:val="28"/>
-        </w:rPr>
-        <w:t xml:space="preserve"> </w:t>
-      </w:r>
-      <w:r>
-        <w:rPr>
-          <w:sz w:val="28"/>
-          <w:szCs w:val="28"/>
-        </w:rPr>
-        <w:t xml:space="preserve">του </w:t>
-      </w:r>
-      <w:r>
-        <w:rPr>
-          <w:sz w:val="28"/>
-          <w:szCs w:val="28"/>
-          <w:lang w:val="en-US"/>
-        </w:rPr>
-        <w:t>bit</w:t>
-      </w:r>
-      <w:r>
-        <w:rPr>
-          <w:sz w:val="28"/>
-          <w:szCs w:val="28"/>
-        </w:rPr>
-        <w:t>-</w:t>
-      </w:r>
-      <w:r>
-        <w:rPr>
-          <w:sz w:val="28"/>
-          <w:szCs w:val="28"/>
-          <w:lang w:val="en-US"/>
-        </w:rPr>
-        <w:t>Stream</w:t>
-      </w:r>
-      <w:r>
-        <w:rPr>
-          <w:sz w:val="28"/>
-          <w:szCs w:val="28"/>
-        </w:rPr>
-        <w:t xml:space="preserve"> </w:t>
-      </w:r>
-      <w:r>
-        <w:rPr>
-          <w:sz w:val="28"/>
-          <w:szCs w:val="28"/>
-        </w:rPr>
-        <w:t>και ο λόγος συμπίεσης σε κάθε περίπτωση.</w:t>
-      </w:r>
-    </w:p>
-    <w:p>
-      <w:pPr>
-        <w:jc w:val="both"/>
-        <w:rPr>
-          <w:sz w:val="28"/>
-          <w:szCs w:val="28"/>
-        </w:rPr>
-      </w:pPr>
-    </w:p>
-    <w:p>
-      <w:pPr>
-        <w:rPr>
-          <w:sz w:val="28"/>
-          <w:szCs w:val="28"/>
-        </w:rPr>
-      </w:pPr>
-      <w:r>
-        <w:rPr>
-          <w:sz w:val="28"/>
-          <w:szCs w:val="28"/>
-        </w:rPr>
-        <w:t>Τα</w:t>
-      </w:r>
-      <w:r>
-        <w:rPr>
-          <w:sz w:val="28"/>
-          <w:szCs w:val="28"/>
-        </w:rPr>
-        <w:t xml:space="preserve"> παραπάνω</w:t>
-      </w:r>
-      <w:r>
-        <w:rPr>
-          <w:sz w:val="28"/>
-          <w:szCs w:val="28"/>
-        </w:rPr>
-        <w:t xml:space="preserve"> αποτελέσματα φαίνονται στη συνέχεια:</w:t>
-      </w:r>
-    </w:p>
-    <w:p>
-      <w:pPr>
-        <w:jc w:val="both"/>
-        <w:rPr>
-          <w:sz w:val="28"/>
-          <w:szCs w:val="28"/>
-        </w:rPr>
-      </w:pPr>
-    </w:p>
-    <w:p>
-      <w:pPr>
-        <w:jc w:val="both"/>
-        <w:rPr>
-          <w:sz w:val="28"/>
-          <w:szCs w:val="28"/>
-        </w:rPr>
-      </w:pPr>
-      <w:r>
-        <w:rPr>
-          <w:sz w:val="28"/>
-          <w:szCs w:val="28"/>
-        </w:rPr>
-        <w:t>Παρατηρείται, αντίστοιχα, ότι καθώς αυξάνεται το πλήθος των μηδενισμένων υψίσυχνων όρων</w:t>
-      </w:r>
-      <w:r>
-        <w:rPr>
-          <w:sz w:val="28"/>
-          <w:szCs w:val="28"/>
-        </w:rPr>
-        <w:t xml:space="preserve"> στον πίνακα κβαντισμού</w:t>
-      </w:r>
-      <w:r>
-        <w:rPr>
-          <w:sz w:val="28"/>
-          <w:szCs w:val="28"/>
-        </w:rPr>
-        <w:t xml:space="preserve">, αυξάνονται και οι απώλειες-σφάλμα. Ωστόσο, το μέγεθος του </w:t>
-      </w:r>
-      <w:r>
-        <w:rPr>
-          <w:sz w:val="28"/>
-          <w:szCs w:val="28"/>
-          <w:lang w:val="en-US"/>
-        </w:rPr>
-        <w:t>bit</w:t>
-      </w:r>
-      <w:r>
-        <w:rPr>
-          <w:sz w:val="28"/>
-          <w:szCs w:val="28"/>
-        </w:rPr>
-        <w:t>-</w:t>
-      </w:r>
-      <w:r>
-        <w:rPr>
-          <w:sz w:val="28"/>
-          <w:szCs w:val="28"/>
-          <w:lang w:val="en-US"/>
-        </w:rPr>
-        <w:t>Stream</w:t>
-      </w:r>
-      <w:r>
-        <w:rPr>
-          <w:sz w:val="28"/>
-          <w:szCs w:val="28"/>
-        </w:rPr>
-        <w:t xml:space="preserve"> </w:t>
-      </w:r>
-      <w:r>
-        <w:rPr>
-          <w:sz w:val="28"/>
-          <w:szCs w:val="28"/>
-        </w:rPr>
-        <w:t xml:space="preserve">μειώνεται (δηλαδή ο αυξάνεται ο λόγος συμπίεσης). </w:t>
-      </w:r>
-      <w:r>
-        <w:rPr>
-          <w:sz w:val="28"/>
-          <w:szCs w:val="28"/>
-        </w:rPr>
-        <w:t xml:space="preserve">Επομένως, επαληθεύεται και πάλι το γεγονός ότι η μείωση της ποιότητας αποφέρει μεγαλύτερη εξοικονόμηση χώρου (μικρότερο </w:t>
-      </w:r>
-      <w:r>
-        <w:rPr>
-          <w:sz w:val="28"/>
-          <w:szCs w:val="28"/>
-          <w:lang w:val="en-US"/>
-        </w:rPr>
-        <w:t>bit</w:t>
-      </w:r>
-      <w:r>
-        <w:rPr>
-          <w:sz w:val="28"/>
-          <w:szCs w:val="28"/>
-        </w:rPr>
-        <w:t>-</w:t>
-      </w:r>
-      <w:r>
-        <w:rPr>
-          <w:sz w:val="28"/>
-          <w:szCs w:val="28"/>
-          <w:lang w:val="en-US"/>
-        </w:rPr>
-        <w:t>Stream</w:t>
-      </w:r>
-      <w:r>
-        <w:rPr>
-          <w:sz w:val="28"/>
-          <w:szCs w:val="28"/>
-        </w:rPr>
-        <w:t>)</w:t>
-      </w:r>
-      <w:r>
-        <w:rPr>
-          <w:sz w:val="28"/>
-          <w:szCs w:val="28"/>
-        </w:rPr>
-        <w:t>.</w:t>
-      </w:r>
-    </w:p>
-    <w:p>
-      <w:pPr>
-        <w:jc w:val="both"/>
-        <w:rPr>
-          <w:sz w:val="28"/>
-          <w:szCs w:val="28"/>
-        </w:rPr>
-      </w:pPr>
-    </w:p>
-    <w:p>
-      <w:pPr>
-        <w:jc w:val="both"/>
-        <w:rPr>
-          <w:sz w:val="28"/>
-          <w:szCs w:val="28"/>
-        </w:rPr>
-      </w:pPr>
-      <w:r>
-        <w:rPr>
-          <w:sz w:val="28"/>
-          <w:szCs w:val="28"/>
-        </w:rPr>
-        <w:t xml:space="preserve">Για το μηδενισμό των υψίσυχνων όρων αντικαθίστανται οι τελευταίοι (σε </w:t>
-      </w:r>
-      <w:r>
-        <w:rPr>
-          <w:sz w:val="28"/>
-          <w:szCs w:val="28"/>
-          <w:lang w:val="en-US"/>
-        </w:rPr>
-        <w:t>Zig</w:t>
-      </w:r>
-      <w:r>
-        <w:rPr>
-          <w:sz w:val="28"/>
-          <w:szCs w:val="28"/>
-        </w:rPr>
-        <w:t>-</w:t>
-      </w:r>
-      <w:r>
-        <w:rPr>
-          <w:sz w:val="28"/>
-          <w:szCs w:val="28"/>
-          <w:lang w:val="en-US"/>
-        </w:rPr>
-        <w:t>Zag</w:t>
-      </w:r>
-      <w:r>
-        <w:rPr>
-          <w:sz w:val="28"/>
-          <w:szCs w:val="28"/>
-        </w:rPr>
-        <w:t xml:space="preserve"> </w:t>
-      </w:r>
-      <w:r>
-        <w:rPr>
-          <w:sz w:val="28"/>
-          <w:szCs w:val="28"/>
-        </w:rPr>
-        <w:t xml:space="preserve">σειρά) </w:t>
-      </w:r>
-      <w:r>
-        <w:rPr>
-          <w:sz w:val="28"/>
-          <w:szCs w:val="28"/>
-          <w:lang w:val="en-US"/>
-        </w:rPr>
-        <w:t>AC</w:t>
-      </w:r>
-      <w:r>
-        <w:rPr>
-          <w:sz w:val="28"/>
-          <w:szCs w:val="28"/>
-        </w:rPr>
-        <w:t xml:space="preserve"> </w:t>
-      </w:r>
-      <w:r>
-        <w:rPr>
-          <w:sz w:val="28"/>
-          <w:szCs w:val="28"/>
-        </w:rPr>
-        <w:t xml:space="preserve">συντελεστές των κβαντισμένων </w:t>
-      </w:r>
-      <w:r>
-        <w:rPr>
-          <w:sz w:val="28"/>
-          <w:szCs w:val="28"/>
-          <w:lang w:val="en-US"/>
-        </w:rPr>
-        <w:t>DCT</w:t>
-      </w:r>
-      <w:r>
-        <w:rPr>
-          <w:sz w:val="28"/>
-          <w:szCs w:val="28"/>
-        </w:rPr>
-        <w:t xml:space="preserve"> </w:t>
-      </w:r>
-      <w:r>
-        <w:rPr>
-          <w:sz w:val="28"/>
-          <w:szCs w:val="28"/>
-          <w:lang w:val="en-US"/>
-        </w:rPr>
-        <w:t>Block</w:t>
-      </w:r>
-      <w:r>
-        <w:rPr>
-          <w:sz w:val="28"/>
-          <w:szCs w:val="28"/>
-        </w:rPr>
-        <w:t xml:space="preserve"> </w:t>
-      </w:r>
-      <w:r>
-        <w:rPr>
-          <w:sz w:val="28"/>
-          <w:szCs w:val="28"/>
-        </w:rPr>
-        <w:t xml:space="preserve">με την τιμή </w:t>
-      </w:r>
-      <w:r>
-        <w:rPr>
-          <w:sz w:val="28"/>
-          <w:szCs w:val="28"/>
-        </w:rPr>
-        <w:t>1000</w:t>
-      </w:r>
-      <w:r>
-        <w:rPr>
-          <w:sz w:val="28"/>
-          <w:szCs w:val="28"/>
-        </w:rPr>
-        <w:t>.</w:t>
-      </w:r>
-    </w:p>
-    <w:p>
-      <w:pPr>
-        <w:jc w:val="both"/>
-        <w:rPr>
-          <w:sz w:val="28"/>
-          <w:szCs w:val="28"/>
-        </w:rPr>
-      </w:pPr>
-    </w:p>
-    <w:p>
-      <w:pPr>
-        <w:jc w:val="both"/>
-        <w:rPr>
-          <w:sz w:val="28"/>
-          <w:szCs w:val="28"/>
-        </w:rPr>
-      </w:pPr>
-      <w:r>
-        <w:rPr>
-          <w:sz w:val="28"/>
-          <w:szCs w:val="28"/>
-        </w:rPr>
-        <w:t>Τα παραπάνω αποτελέσματα παρουσιάζονται με τη μορφή πίνακα στη συνέχεια:</w:t>
-      </w:r>
-    </w:p>
-    <w:p>
-      <w:pPr>
-        <w:jc w:val="both"/>
-        <w:rPr>
-          <w:sz w:val="28"/>
-          <w:szCs w:val="28"/>
-        </w:rPr>
-      </w:pPr>
-    </w:p>
-    <w:p>
-      <w:pPr>
-        <w:jc w:val="both"/>
-        <w:rPr>
-          <w:sz w:val="28"/>
-          <w:szCs w:val="28"/>
-        </w:rPr>
-      </w:pPr>
-    </w:p>
-    <w:p>
-      <w:pPr>
-        <w:jc w:val="both"/>
-        <w:rPr>
-          <w:sz w:val="28"/>
-          <w:szCs w:val="28"/>
-        </w:rPr>
-      </w:pPr>
-    </w:p>
-    <w:p>
-      <w:pPr>
-        <w:pStyle w:val="2"/>
-        <w:rPr>
           <w:lang w:val="el-GR"/>
         </w:rPr>
-      </w:pPr>
-      <w:bookmarkStart w:id="13" w:name="_Toc30509224"/>
+        <w:t xml:space="preserve"> </w:t>
+      </w:r>
       <w:r>
         <w:rPr>
           <w:lang w:val="el-GR"/>
         </w:rPr>
-        <w:t>3</w:t>
-      </w:r>
-      <w:r>
-        <w:rPr>
-          <w:lang w:val="el-GR"/>
-        </w:rPr>
-        <w:t>.</w:t>
-      </w:r>
-      <w:r>
-        <w:rPr>
-          <w:lang w:val="el-GR"/>
-        </w:rPr>
-        <w:t>3</w:t>
-      </w:r>
-      <w:r>
-        <w:rPr>
-          <w:lang w:val="el-GR"/>
-        </w:rPr>
-        <w:t xml:space="preserve"> </w:t>
-      </w:r>
-      <w:r>
-        <w:rPr>
-          <w:lang w:val="el-GR"/>
-        </w:rPr>
-        <w:t xml:space="preserve"> </w:t>
-      </w:r>
-      <w:r>
-        <w:rPr>
-          <w:lang w:val="el-GR"/>
-        </w:rPr>
-        <w:t xml:space="preserve">Συνάρτηση Επίδειξης - </w:t>
-      </w:r>
-      <w:r>
-        <w:t>Demo</w:t>
-      </w:r>
-      <w:r>
-        <w:rPr>
-          <w:lang w:val="el-GR"/>
-        </w:rPr>
-        <w:t xml:space="preserve"> </w:t>
-      </w:r>
-      <w:r>
-        <w:rPr>
-          <w:lang w:val="el-GR"/>
-        </w:rPr>
         <w:t>2</w:t>
       </w:r>
-      <w:bookmarkEnd w:id="13"/>
+      <w:bookmarkEnd w:id="12"/>
       <w:r>
         <w:rPr>
           <w:lang w:val="el-GR"/>
@@ -19368,6 +20239,7 @@
           <w:sz w:val="28"/>
           <w:szCs w:val="28"/>
         </w:rPr>
+        <w:lastRenderedPageBreak/>
         <w:t xml:space="preserve">Παρατηρούμε ότι η εντροπία της εικόνας </w:t>
       </w:r>
       <w:r>
@@ -19538,39 +20410,6 @@
     </w:sectPr>
   </w:body>
 </w:document>
-</file>
-
-<file path=word/comments.xml><?xml version="1.0" encoding="utf-8"?>
-<w:comments xmlns:wpc="http://schemas.microsoft.com/office/word/2010/wordprocessingCanvas" xmlns:cx="http://schemas.microsoft.com/office/drawing/2014/chartex" xmlns:cx1="http://schemas.microsoft.com/office/drawing/2015/9/8/chartex" xmlns:cx2="http://schemas.microsoft.com/office/drawing/2015/10/21/chartex" xmlns:cx3="http://schemas.microsoft.com/office/drawing/2016/5/9/chartex" xmlns:cx4="http://schemas.microsoft.com/office/drawing/2016/5/10/chartex" xmlns:cx5="http://schemas.microsoft.com/office/drawing/2016/5/11/chartex" xmlns:cx6="http://schemas.microsoft.com/office/drawing/2016/5/12/chartex" xmlns:cx7="http://schemas.microsoft.com/office/drawing/2016/5/13/chartex" xmlns:cx8="http://schemas.microsoft.com/office/drawing/2016/5/14/chartex" xmlns:mc="http://schemas.openxmlformats.org/markup-compatibility/2006" xmlns:aink="http://schemas.microsoft.com/office/drawing/2016/ink" xmlns:am3d="http://schemas.microsoft.com/office/drawing/2017/model3d" xmlns:o="urn:schemas-microsoft-com:office:office" xmlns:r="http://schemas.openxmlformats.org/officeDocument/2006/relationships" xmlns:m="http://schemas.openxmlformats.org/officeDocument/2006/math" xmlns:v="urn:schemas-microsoft-com:vml" xmlns:wp14="http://schemas.microsoft.com/office/word/2010/wordprocessingDrawing" xmlns:wp="http://schemas.openxmlformats.org/drawingml/2006/wordprocessingDrawing" xmlns:w10="urn:schemas-microsoft-com:office:word" xmlns:w="http://schemas.openxmlformats.org/wordprocessingml/2006/main" xmlns:w14="http://schemas.microsoft.com/office/word/2010/wordml" xmlns:w15="http://schemas.microsoft.com/office/word/2012/wordml" xmlns:w16cid="http://schemas.microsoft.com/office/word/2016/wordml/cid" xmlns:w16se="http://schemas.microsoft.com/office/word/2015/wordml/symex" xmlns:wpg="http://schemas.microsoft.com/office/word/2010/wordprocessingGroup" xmlns:wpi="http://schemas.microsoft.com/office/word/2010/wordprocessingInk" xmlns:wne="http://schemas.microsoft.com/office/word/2006/wordml" xmlns:wps="http://schemas.microsoft.com/office/word/2010/wordprocessingShape" mc:Ignorable="w14 w15 w16se w16cid wp14">
-  <w:comment w:id="6" w:author="Κώστας Λέτρος" w:date="2020-01-21T14:39:00Z" w:initials="ΚΛ">
-    <w:p>
-      <w:pPr>
-        <w:pStyle w:val="a8"/>
-      </w:pPr>
-      <w:r>
-        <w:rPr>
-          <w:rStyle w:val="a7"/>
-        </w:rPr>
-        <w:annotationRef/>
-      </w:r>
-      <w:r>
-        <w:t>Να το τσεκάρω</w:t>
-      </w:r>
-    </w:p>
-  </w:comment>
-</w:comments>
-</file>
-
-<file path=word/commentsExtended.xml><?xml version="1.0" encoding="utf-8"?>
-<w15:commentsEx xmlns:wpc="http://schemas.microsoft.com/office/word/2010/wordprocessingCanvas" xmlns:cx="http://schemas.microsoft.com/office/drawing/2014/chartex" xmlns:cx1="http://schemas.microsoft.com/office/drawing/2015/9/8/chartex" xmlns:cx2="http://schemas.microsoft.com/office/drawing/2015/10/21/chartex" xmlns:cx3="http://schemas.microsoft.com/office/drawing/2016/5/9/chartex" xmlns:cx4="http://schemas.microsoft.com/office/drawing/2016/5/10/chartex" xmlns:cx5="http://schemas.microsoft.com/office/drawing/2016/5/11/chartex" xmlns:cx6="http://schemas.microsoft.com/office/drawing/2016/5/12/chartex" xmlns:cx7="http://schemas.microsoft.com/office/drawing/2016/5/13/chartex" xmlns:cx8="http://schemas.microsoft.com/office/drawing/2016/5/14/chartex" xmlns:mc="http://schemas.openxmlformats.org/markup-compatibility/2006" xmlns:aink="http://schemas.microsoft.com/office/drawing/2016/ink" xmlns:am3d="http://schemas.microsoft.com/office/drawing/2017/model3d" xmlns:o="urn:schemas-microsoft-com:office:office" xmlns:r="http://schemas.openxmlformats.org/officeDocument/2006/relationships" xmlns:m="http://schemas.openxmlformats.org/officeDocument/2006/math" xmlns:v="urn:schemas-microsoft-com:vml" xmlns:wp14="http://schemas.microsoft.com/office/word/2010/wordprocessingDrawing" xmlns:wp="http://schemas.openxmlformats.org/drawingml/2006/wordprocessingDrawing" xmlns:w10="urn:schemas-microsoft-com:office:word" xmlns:w="http://schemas.openxmlformats.org/wordprocessingml/2006/main" xmlns:w14="http://schemas.microsoft.com/office/word/2010/wordml" xmlns:w15="http://schemas.microsoft.com/office/word/2012/wordml" xmlns:w16cid="http://schemas.microsoft.com/office/word/2016/wordml/cid" xmlns:w16se="http://schemas.microsoft.com/office/word/2015/wordml/symex" xmlns:wpg="http://schemas.microsoft.com/office/word/2010/wordprocessingGroup" xmlns:wpi="http://schemas.microsoft.com/office/word/2010/wordprocessingInk" xmlns:wne="http://schemas.microsoft.com/office/word/2006/wordml" xmlns:wps="http://schemas.microsoft.com/office/word/2010/wordprocessingShape" mc:Ignorable="w14 w15 w16se w16cid wp14">
-  <w15:commentEx w15:paraId="08DA8813" w15:done="0"/>
-</w15:commentsEx>
-</file>
-
-<file path=word/commentsIds.xml><?xml version="1.0" encoding="utf-8"?>
-<w16cid:commentsIds xmlns:wpc="http://schemas.microsoft.com/office/word/2010/wordprocessingCanvas" xmlns:cx="http://schemas.microsoft.com/office/drawing/2014/chartex" xmlns:cx1="http://schemas.microsoft.com/office/drawing/2015/9/8/chartex" xmlns:cx2="http://schemas.microsoft.com/office/drawing/2015/10/21/chartex" xmlns:cx3="http://schemas.microsoft.com/office/drawing/2016/5/9/chartex" xmlns:cx4="http://schemas.microsoft.com/office/drawing/2016/5/10/chartex" xmlns:cx5="http://schemas.microsoft.com/office/drawing/2016/5/11/chartex" xmlns:cx6="http://schemas.microsoft.com/office/drawing/2016/5/12/chartex" xmlns:cx7="http://schemas.microsoft.com/office/drawing/2016/5/13/chartex" xmlns:cx8="http://schemas.microsoft.com/office/drawing/2016/5/14/chartex" xmlns:mc="http://schemas.openxmlformats.org/markup-compatibility/2006" xmlns:aink="http://schemas.microsoft.com/office/drawing/2016/ink" xmlns:am3d="http://schemas.microsoft.com/office/drawing/2017/model3d" xmlns:o="urn:schemas-microsoft-com:office:office" xmlns:r="http://schemas.openxmlformats.org/officeDocument/2006/relationships" xmlns:m="http://schemas.openxmlformats.org/officeDocument/2006/math" xmlns:v="urn:schemas-microsoft-com:vml" xmlns:wp14="http://schemas.microsoft.com/office/word/2010/wordprocessingDrawing" xmlns:wp="http://schemas.openxmlformats.org/drawingml/2006/wordprocessingDrawing" xmlns:w10="urn:schemas-microsoft-com:office:word" xmlns:w="http://schemas.openxmlformats.org/wordprocessingml/2006/main" xmlns:w14="http://schemas.microsoft.com/office/word/2010/wordml" xmlns:w15="http://schemas.microsoft.com/office/word/2012/wordml" xmlns:w16cid="http://schemas.microsoft.com/office/word/2016/wordml/cid" xmlns:w16se="http://schemas.microsoft.com/office/word/2015/wordml/symex" xmlns:wpg="http://schemas.microsoft.com/office/word/2010/wordprocessingGroup" xmlns:wpi="http://schemas.microsoft.com/office/word/2010/wordprocessingInk" xmlns:wne="http://schemas.microsoft.com/office/word/2006/wordml" xmlns:wps="http://schemas.microsoft.com/office/word/2010/wordprocessingShape" mc:Ignorable="w14 w15 w16se w16cid wp14">
-  <w16cid:commentId w16cid:paraId="08DA8813" w16cid:durableId="21D18B84"/>
-</w16cid:commentsIds>
 </file>
 
 <file path=word/numbering.xml><?xml version="1.0" encoding="utf-8"?>
@@ -19859,14 +20698,6 @@
     <w:abstractNumId w:val="2"/>
   </w:num>
 </w:numbering>
-</file>
-
-<file path=word/people.xml><?xml version="1.0" encoding="utf-8"?>
-<w15:people xmlns:wpc="http://schemas.microsoft.com/office/word/2010/wordprocessingCanvas" xmlns:cx="http://schemas.microsoft.com/office/drawing/2014/chartex" xmlns:cx1="http://schemas.microsoft.com/office/drawing/2015/9/8/chartex" xmlns:cx2="http://schemas.microsoft.com/office/drawing/2015/10/21/chartex" xmlns:cx3="http://schemas.microsoft.com/office/drawing/2016/5/9/chartex" xmlns:cx4="http://schemas.microsoft.com/office/drawing/2016/5/10/chartex" xmlns:cx5="http://schemas.microsoft.com/office/drawing/2016/5/11/chartex" xmlns:cx6="http://schemas.microsoft.com/office/drawing/2016/5/12/chartex" xmlns:cx7="http://schemas.microsoft.com/office/drawing/2016/5/13/chartex" xmlns:cx8="http://schemas.microsoft.com/office/drawing/2016/5/14/chartex" xmlns:mc="http://schemas.openxmlformats.org/markup-compatibility/2006" xmlns:aink="http://schemas.microsoft.com/office/drawing/2016/ink" xmlns:am3d="http://schemas.microsoft.com/office/drawing/2017/model3d" xmlns:o="urn:schemas-microsoft-com:office:office" xmlns:r="http://schemas.openxmlformats.org/officeDocument/2006/relationships" xmlns:m="http://schemas.openxmlformats.org/officeDocument/2006/math" xmlns:v="urn:schemas-microsoft-com:vml" xmlns:wp14="http://schemas.microsoft.com/office/word/2010/wordprocessingDrawing" xmlns:wp="http://schemas.openxmlformats.org/drawingml/2006/wordprocessingDrawing" xmlns:w10="urn:schemas-microsoft-com:office:word" xmlns:w="http://schemas.openxmlformats.org/wordprocessingml/2006/main" xmlns:w14="http://schemas.microsoft.com/office/word/2010/wordml" xmlns:w15="http://schemas.microsoft.com/office/word/2012/wordml" xmlns:w16cid="http://schemas.microsoft.com/office/word/2016/wordml/cid" xmlns:w16se="http://schemas.microsoft.com/office/word/2015/wordml/symex" xmlns:wpg="http://schemas.microsoft.com/office/word/2010/wordprocessingGroup" xmlns:wpi="http://schemas.microsoft.com/office/word/2010/wordprocessingInk" xmlns:wne="http://schemas.microsoft.com/office/word/2006/wordml" xmlns:wps="http://schemas.microsoft.com/office/word/2010/wordprocessingShape" mc:Ignorable="w14 w15 w16se w16cid wp14">
-  <w15:person w15:author="Κώστας Λέτρος">
-    <w15:presenceInfo w15:providerId="Windows Live" w15:userId="a0ea509c76b21a78"/>
-  </w15:person>
-</w15:people>
 </file>
 
 <file path=word/styles.xml><?xml version="1.0" encoding="utf-8"?>
@@ -20890,7 +21721,7 @@
 </file>
 
 <file path=customXml/itemProps1.xml><?xml version="1.0" encoding="utf-8"?>
-<ds:datastoreItem xmlns:ds="http://schemas.openxmlformats.org/officeDocument/2006/customXml" ds:itemID="{72FA7385-5796-401A-96F4-ED631D0C9141}">
+<ds:datastoreItem xmlns:ds="http://schemas.openxmlformats.org/officeDocument/2006/customXml" ds:itemID="{6E1FE89F-5C24-4C5C-8457-854FDBBC14EB}">
   <ds:schemaRefs>
     <ds:schemaRef ds:uri="http://schemas.openxmlformats.org/officeDocument/2006/bibliography"/>
   </ds:schemaRefs>

</xml_diff>